<commit_message>
Documentatie af met misschien nog schrijffouten
</commit_message>
<xml_diff>
--- a/Doc/CloudApplications_Documentation.docx
+++ b/Doc/CloudApplications_Documentation.docx
@@ -89,7 +89,7 @@
                   </wp:anchor>
                 </w:drawing>
               </mc:Choice>
-              <mc:Fallback xmlns:cx="http://schemas.microsoft.com/office/drawing/2014/chartex" xmlns:cx1="http://schemas.microsoft.com/office/drawing/2015/9/8/chartex" xmlns:cx2="http://schemas.microsoft.com/office/drawing/2015/10/21/chartex" xmlns:w16se="http://schemas.microsoft.com/office/word/2015/wordml/symex">
+              <mc:Fallback xmlns:w16se="http://schemas.microsoft.com/office/word/2015/wordml/symex" xmlns:cx2="http://schemas.microsoft.com/office/drawing/2015/10/21/chartex" xmlns:cx1="http://schemas.microsoft.com/office/drawing/2015/9/8/chartex" xmlns:cx="http://schemas.microsoft.com/office/drawing/2014/chartex">
                 <w:pict>
                   <v:roundrect w14:anchorId="721A75B7" id="AutoVorm 622" o:spid="_x0000_s1026" style="position:absolute;margin-left:0;margin-top:0;width:561.35pt;height:742.95pt;z-index:251662336;visibility:visible;mso-wrap-style:square;mso-width-percent:920;mso-height-percent:940;mso-wrap-distance-left:9pt;mso-wrap-distance-top:0;mso-wrap-distance-right:9pt;mso-wrap-distance-bottom:0;mso-position-horizontal:center;mso-position-horizontal-relative:page;mso-position-vertical:center;mso-position-vertical-relative:page;mso-width-percent:920;mso-height-percent:940;mso-width-relative:page;mso-height-relative:page;v-text-anchor:top" arcsize="2269f" o:gfxdata="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" o:allowincell="f" filled="f" fillcolor="black">
                     <w10:wrap anchorx="page" anchory="page"/>
@@ -687,6 +687,9 @@
                                     </w:r>
                                   </w:sdtContent>
                                 </w:sdt>
+                                <w:r>
+                                  <w:t xml:space="preserve"> Peeters</w:t>
+                                </w:r>
                               </w:p>
                             </w:txbxContent>
                           </wps:txbx>
@@ -761,6 +764,9 @@
                               </w:r>
                             </w:sdtContent>
                           </w:sdt>
+                          <w:r>
+                            <w:t xml:space="preserve"> Peeters</w:t>
+                          </w:r>
                         </w:p>
                       </w:txbxContent>
                     </v:textbox>
@@ -783,31 +789,13 @@
           <w:smallCaps w:val="0"/>
         </w:rPr>
       </w:pPr>
-      <w:sdt>
-        <w:sdtPr>
-          <w:rPr>
-            <w:smallCaps w:val="0"/>
-          </w:rPr>
-          <w:alias w:val="Titel"/>
-          <w:tag w:val="Titel"/>
-          <w:id w:val="11808329"/>
-          <w:placeholder>
-            <w:docPart w:val="F344AD282C124198B1EF57B64B1C133C"/>
-          </w:placeholder>
-          <w:dataBinding w:prefixMappings="xmlns:ns0='http://schemas.openxmlformats.org/package/2006/metadata/core-properties' xmlns:ns1='http://purl.org/dc/elements/1.1/'" w:xpath="/ns0:coreProperties[1]/ns1:title[1]" w:storeItemID="{6C3C8BC8-F283-45AE-878A-BAB7291924A1}"/>
-          <w:text/>
-        </w:sdtPr>
-        <w:sdtEndPr/>
-        <w:sdtContent>
-          <w:r>
-            <w:rPr>
-              <w:smallCaps w:val="0"/>
-              <w:lang w:val="nl-BE"/>
-            </w:rPr>
-            <w:t xml:space="preserve">  </w:t>
-          </w:r>
-        </w:sdtContent>
-      </w:sdt>
+      <w:r>
+        <w:rPr>
+          <w:smallCaps w:val="0"/>
+        </w:rPr>
+        <w:lastRenderedPageBreak/>
+        <w:t>Automatiseren bachelorproef 2016</w:t>
+      </w:r>
     </w:p>
     <w:p>
       <w:pPr>
@@ -860,6 +848,136 @@
     </w:p>
     <w:p>
       <w:pPr>
+        <w:spacing w:after="0" w:line="280" w:lineRule="atLeast"/>
+        <w:rPr>
+          <w:rFonts w:ascii="Arial" w:eastAsia="Times New Roman" w:hAnsi="Arial"/>
+          <w:i/>
+          <w:color w:val="auto"/>
+          <w:sz w:val="16"/>
+          <w:szCs w:val="16"/>
+        </w:rPr>
+      </w:pPr>
+      <w:r>
+        <w:rPr>
+          <w:rFonts w:ascii="Arial" w:eastAsia="Times New Roman" w:hAnsi="Arial"/>
+          <w:i/>
+          <w:color w:val="auto"/>
+          <w:sz w:val="16"/>
+          <w:szCs w:val="16"/>
+        </w:rPr>
+        <w:t>min. 4000 leestekens; bevat minimaal:</w:t>
+      </w:r>
+    </w:p>
+    <w:p>
+      <w:pPr>
+        <w:pStyle w:val="ListParagraph"/>
+        <w:numPr>
+          <w:ilvl w:val="0"/>
+          <w:numId w:val="11"/>
+        </w:numPr>
+        <w:spacing w:after="0" w:line="280" w:lineRule="atLeast"/>
+        <w:rPr>
+          <w:rFonts w:ascii="Arial" w:eastAsia="Times New Roman" w:hAnsi="Arial"/>
+          <w:i/>
+          <w:color w:val="auto"/>
+          <w:sz w:val="16"/>
+          <w:szCs w:val="16"/>
+        </w:rPr>
+      </w:pPr>
+      <w:r>
+        <w:rPr>
+          <w:rFonts w:ascii="Arial" w:eastAsia="Times New Roman" w:hAnsi="Arial"/>
+          <w:i/>
+          <w:color w:val="auto"/>
+          <w:sz w:val="16"/>
+          <w:szCs w:val="16"/>
+        </w:rPr>
+        <w:t>Probleemstelling</w:t>
+      </w:r>
+    </w:p>
+    <w:p>
+      <w:pPr>
+        <w:pStyle w:val="ListParagraph"/>
+        <w:numPr>
+          <w:ilvl w:val="0"/>
+          <w:numId w:val="11"/>
+        </w:numPr>
+        <w:spacing w:after="0" w:line="280" w:lineRule="atLeast"/>
+        <w:rPr>
+          <w:rFonts w:ascii="Arial" w:eastAsia="Times New Roman" w:hAnsi="Arial"/>
+          <w:i/>
+          <w:color w:val="auto"/>
+          <w:sz w:val="16"/>
+          <w:szCs w:val="16"/>
+        </w:rPr>
+      </w:pPr>
+      <w:r>
+        <w:rPr>
+          <w:rFonts w:ascii="Arial" w:eastAsia="Times New Roman" w:hAnsi="Arial"/>
+          <w:i/>
+          <w:color w:val="auto"/>
+          <w:sz w:val="16"/>
+          <w:szCs w:val="16"/>
+        </w:rPr>
+        <w:t>Doel van het project</w:t>
+      </w:r>
+    </w:p>
+    <w:p>
+      <w:pPr>
+        <w:pStyle w:val="ListParagraph"/>
+        <w:numPr>
+          <w:ilvl w:val="0"/>
+          <w:numId w:val="11"/>
+        </w:numPr>
+        <w:spacing w:after="0" w:line="280" w:lineRule="atLeast"/>
+        <w:rPr>
+          <w:rFonts w:ascii="Arial" w:eastAsia="Times New Roman" w:hAnsi="Arial"/>
+          <w:i/>
+          <w:color w:val="auto"/>
+          <w:sz w:val="16"/>
+          <w:szCs w:val="16"/>
+        </w:rPr>
+      </w:pPr>
+      <w:r>
+        <w:rPr>
+          <w:rFonts w:ascii="Arial" w:eastAsia="Times New Roman" w:hAnsi="Arial"/>
+          <w:i/>
+          <w:color w:val="auto"/>
+          <w:sz w:val="16"/>
+          <w:szCs w:val="16"/>
+        </w:rPr>
+        <w:t>Methodologie</w:t>
+      </w:r>
+    </w:p>
+    <w:p>
+      <w:pPr>
+        <w:pStyle w:val="ListParagraph"/>
+        <w:numPr>
+          <w:ilvl w:val="0"/>
+          <w:numId w:val="11"/>
+        </w:numPr>
+        <w:spacing w:after="0" w:line="280" w:lineRule="atLeast"/>
+        <w:rPr>
+          <w:rFonts w:ascii="Arial" w:eastAsia="Times New Roman" w:hAnsi="Arial"/>
+          <w:i/>
+          <w:color w:val="auto"/>
+          <w:sz w:val="16"/>
+          <w:szCs w:val="16"/>
+        </w:rPr>
+      </w:pPr>
+      <w:r>
+        <w:rPr>
+          <w:rFonts w:ascii="Arial" w:eastAsia="Times New Roman" w:hAnsi="Arial"/>
+          <w:i/>
+          <w:color w:val="auto"/>
+          <w:sz w:val="16"/>
+          <w:szCs w:val="16"/>
+        </w:rPr>
+        <w:t>Verwachte resultaten</w:t>
+      </w:r>
+    </w:p>
+    <w:p>
+      <w:pPr>
         <w:pStyle w:val="Heading1"/>
       </w:pPr>
       <w:r>
@@ -879,7 +997,13 @@
         </w:r>
       </w:hyperlink>
       <w:r>
-        <w:t xml:space="preserve">. Momenteel houd onze opleiding een excel bestandje bij met daarin alle nodige informatie per student. Met alle nodige informatie bedoelen we: promotor, gsm nummer, adres, </w:t>
+        <w:t>. Momenteel houd onze opleiding een excel bestandje bij met daarin alle nodige informatie per student. Met alle nodige informatie bedoelen we: promotor</w:t>
+      </w:r>
+      <w:r>
+        <w:t>s</w:t>
+      </w:r>
+      <w:r>
+        <w:t xml:space="preserve">, gsm nummer, adres, </w:t>
       </w:r>
       <w:r>
         <w:t xml:space="preserve">naam, korte info, </w:t>
@@ -918,7 +1042,13 @@
         <w:t>veel kostbare tijd in</w:t>
       </w:r>
       <w:r>
-        <w:t xml:space="preserve"> van hen, die ze normaal gezien dan voor iets anders zouden gebruiken.  </w:t>
+        <w:t xml:space="preserve"> van hen, die ze normaal gezien dan voor iets anders zouden </w:t>
+      </w:r>
+      <w:r>
+        <w:t xml:space="preserve">kunnen </w:t>
+      </w:r>
+      <w:r>
+        <w:t xml:space="preserve">gebruiken.  </w:t>
       </w:r>
       <w:r>
         <w:t xml:space="preserve">  </w:t>
@@ -955,20 +1085,38 @@
         <w:t xml:space="preserve">repository’s van de studenten die in onze richting een bachelorproef hebben. Hier gaat de promotor dan kunnen kiezen wie hij zoekt, alsook welke repository. De usernames worden ook omgezet naar de echte namen wat het natuurlijk makkelijker maakt voor de promotors om te kunnen zien wie wie is. De promotors kunnen ook in elke repository commentaar geven op de logs. </w:t>
       </w:r>
       <w:r>
-        <w:t xml:space="preserve">Deze logs gaan ook gefilterd worden op de file naam wat het natuurlijk makkelijker maakt voor de promotors om deze te volgen. Er word ook nog gebruik gemaakt van email, deze dient om wanneer er iets veranderd is de gebruikers te verwittigen. De email word ook gebruikt om de links van de logs door te sturen zodat ze direct weten waar ze moeten zijn door gewoon op de link te klikken. Er kunnen ook issues worden aangemaakt en deze maken gebruik van een kleurcode om te zien hoelang deze actief was. Dus in het kort samengevat: We maken een geautomatiseerde website voor mensen die nog niets of weinig van github kennen, alsook voor mensen die er al wel veel van kennen. Zodat ze allemaal op een simpele manier er toch mee kunnen werken. </w:t>
-      </w:r>
-    </w:p>
+        <w:t xml:space="preserve">Deze logs gaan ook gefilterd worden op de file naam wat het natuurlijk makkelijker maakt voor de promotors om deze te volgen. Er word ook nog gebruik gemaakt van email, deze dient om wanneer er iets veranderd is de gebruikers te verwittigen. De email word ook gebruikt om de links van de logs door te sturen zodat ze direct weten waar ze moeten zijn door gewoon op de link te klikken. Er kunnen ook issues worden aangemaakt en deze maken gebruik van een kleurcode om te zien hoelang deze actief was. Dus in het kort samengevat: We maken een geautomatiseerde website voor mensen die nog niets of weinig van github kennen, alsook voor mensen die er al wel veel van kennen. Zodat ze allemaal op een simpele manier er toch mee kunnen </w:t>
+      </w:r>
+      <w:r>
+        <w:t>omgaan</w:t>
+      </w:r>
+      <w:r>
+        <w:t xml:space="preserve">. </w:t>
+      </w:r>
+    </w:p>
+    <w:p/>
+    <w:p/>
+    <w:p/>
+    <w:p/>
+    <w:p/>
     <w:p>
       <w:pPr>
         <w:pStyle w:val="Heading1"/>
       </w:pPr>
       <w:r>
+        <w:lastRenderedPageBreak/>
         <w:t>Methodologie</w:t>
       </w:r>
     </w:p>
     <w:p>
       <w:r>
-        <w:t>We gaan als eerste beginnen met een gesprek te voeren met onze projectbegeleiders waar we dan vragen kunnen stellen die ons verder helpen.</w:t>
+        <w:t xml:space="preserve">We gaan als eerste beginnen met een gesprek te voeren met onze projectbegeleiders waar we dan vragen kunnen stellen die ons verder </w:t>
+      </w:r>
+      <w:r>
+        <w:t xml:space="preserve">gaan </w:t>
+      </w:r>
+      <w:r>
+        <w:t>helpen.</w:t>
       </w:r>
       <w:r>
         <w:t xml:space="preserve"> Daarna gaan we beginnen met een 1</w:t>
@@ -983,16 +1131,44 @@
         <w:t xml:space="preserve"> versie van onze website te ma</w:t>
       </w:r>
       <w:r>
-        <w:t xml:space="preserve">ken. </w:t>
-      </w:r>
-      <w:bookmarkStart w:id="0" w:name="_GoBack"/>
-      <w:bookmarkEnd w:id="0"/>
+        <w:t>ken</w:t>
+      </w:r>
+      <w:r>
+        <w:t xml:space="preserve"> zodat we onze mockups al kunnen laten zien in dit verslag</w:t>
+      </w:r>
+      <w:r>
+        <w:t>.</w:t>
+      </w:r>
+      <w:r>
+        <w:t xml:space="preserve"> Deze mockups laten al een beeld zien van hoe de website eruit gaat zien. </w:t>
+      </w:r>
+      <w:r>
+        <w:t xml:space="preserve">We gaan ook gebruik maken van dummy data. </w:t>
+      </w:r>
+      <w:r>
+        <w:t>Dan gaan we al is beginnen te zoeken hoe we het gaan aanpakken met de Github API. Want deze API gaan we gebruiken om in te loggen op onze site, ook om de repository’s van de studenten op te vragen, issue’s aanmaken, commentaar geven, ... Dus kortweg gezegd, deze is nodig voor bijna alle issues die we al hebben aangemaakt in onze repo op Github</w:t>
+      </w:r>
+      <w:r>
+        <w:t xml:space="preserve"> (Zie bij links)</w:t>
+      </w:r>
+      <w:r>
+        <w:t>.</w:t>
+      </w:r>
+      <w:r>
+        <w:t xml:space="preserve"> Ook gaan we nog een kleine database moeten opstellen die de informatie van de studenten gaat bijhouden. Als deze taken allemaal gedaan zijn, gaan we ervoor zorgen dat onze database connectie heeft met onze website en dat alles werkt zoals we wensen. Dus op het einde zal het vooral nog wat bug fixing zijn, zodat we op tijd klaar zijn om ons project te presenteren tijdens de examenweek.   </w:t>
+      </w:r>
+      <w:r>
+        <w:t xml:space="preserve">  </w:t>
+      </w:r>
       <w:r>
         <w:t xml:space="preserve"> </w:t>
       </w:r>
       <w:r>
         <w:t xml:space="preserve"> </w:t>
       </w:r>
+      <w:r>
+        <w:t xml:space="preserve"> </w:t>
+      </w:r>
     </w:p>
     <w:p>
       <w:pPr>
@@ -1004,62 +1180,10 @@
     </w:p>
     <w:p>
       <w:r>
-        <w:t xml:space="preserve">Onze verwachte resultaten zal bestaan </w:t>
-      </w:r>
-      <w:r>
-        <w:t xml:space="preserve">uit een webapplicatie. </w:t>
-      </w:r>
-    </w:p>
-    <w:p>
-      <w:pPr>
-        <w:spacing w:after="0" w:line="280" w:lineRule="atLeast"/>
-        <w:rPr>
-          <w:rFonts w:ascii="Arial" w:eastAsia="Times New Roman" w:hAnsi="Arial"/>
-          <w:i/>
-          <w:color w:val="auto"/>
-          <w:sz w:val="20"/>
-          <w:szCs w:val="24"/>
-        </w:rPr>
-      </w:pPr>
-      <w:r>
-        <w:rPr>
-          <w:rFonts w:ascii="Arial" w:eastAsia="Times New Roman" w:hAnsi="Arial"/>
-          <w:i/>
-          <w:color w:val="auto"/>
-          <w:sz w:val="20"/>
-          <w:szCs w:val="24"/>
-        </w:rPr>
-        <w:t>m</w:t>
-      </w:r>
-      <w:r>
-        <w:rPr>
-          <w:rFonts w:ascii="Arial" w:eastAsia="Times New Roman" w:hAnsi="Arial"/>
-          <w:i/>
-          <w:color w:val="auto"/>
-          <w:sz w:val="20"/>
-          <w:szCs w:val="24"/>
-        </w:rPr>
-        <w:t>in</w:t>
-      </w:r>
-      <w:r>
-        <w:rPr>
-          <w:rFonts w:ascii="Arial" w:eastAsia="Times New Roman" w:hAnsi="Arial"/>
-          <w:i/>
-          <w:color w:val="auto"/>
-          <w:sz w:val="20"/>
-          <w:szCs w:val="24"/>
-        </w:rPr>
-        <w:t>. 4</w:t>
-      </w:r>
-      <w:r>
-        <w:rPr>
-          <w:rFonts w:ascii="Arial" w:eastAsia="Times New Roman" w:hAnsi="Arial"/>
-          <w:i/>
-          <w:color w:val="auto"/>
-          <w:sz w:val="20"/>
-          <w:szCs w:val="24"/>
-        </w:rPr>
-        <w:t>000 leestekens; bevat minimaal:</w:t>
+        <w:t>Al het volgende</w:t>
+      </w:r>
+      <w:r>
+        <w:t xml:space="preserve"> wensen we op het einde van ons project in orde te hebben, dus tegen het einde van het semester.</w:t>
       </w:r>
     </w:p>
     <w:p>
@@ -1067,26 +1191,11 @@
         <w:pStyle w:val="ListParagraph"/>
         <w:numPr>
           <w:ilvl w:val="0"/>
-          <w:numId w:val="11"/>
+          <w:numId w:val="18"/>
         </w:numPr>
-        <w:spacing w:after="0" w:line="280" w:lineRule="atLeast"/>
-        <w:rPr>
-          <w:rFonts w:ascii="Arial" w:eastAsia="Times New Roman" w:hAnsi="Arial"/>
-          <w:i/>
-          <w:color w:val="auto"/>
-          <w:sz w:val="20"/>
-          <w:szCs w:val="24"/>
-        </w:rPr>
-      </w:pPr>
-      <w:r>
-        <w:rPr>
-          <w:rFonts w:ascii="Arial" w:eastAsia="Times New Roman" w:hAnsi="Arial"/>
-          <w:i/>
-          <w:color w:val="auto"/>
-          <w:sz w:val="20"/>
-          <w:szCs w:val="24"/>
-        </w:rPr>
-        <w:t>Probleemstelling</w:t>
+      </w:pPr>
+      <w:r>
+        <w:t>Een klassieke CRUD-applicatie van de eindwerkinformatie (naam, promotors, korte info, gsm, etc)</w:t>
       </w:r>
     </w:p>
     <w:p>
@@ -1094,46 +1203,14 @@
         <w:pStyle w:val="ListParagraph"/>
         <w:numPr>
           <w:ilvl w:val="0"/>
-          <w:numId w:val="11"/>
+          <w:numId w:val="18"/>
         </w:numPr>
-        <w:spacing w:after="0" w:line="280" w:lineRule="atLeast"/>
-        <w:rPr>
-          <w:rFonts w:ascii="Arial" w:eastAsia="Times New Roman" w:hAnsi="Arial"/>
-          <w:i/>
-          <w:color w:val="auto"/>
-          <w:sz w:val="20"/>
-          <w:szCs w:val="24"/>
-        </w:rPr>
-      </w:pPr>
-      <w:r>
-        <w:rPr>
-          <w:rFonts w:ascii="Arial" w:eastAsia="Times New Roman" w:hAnsi="Arial"/>
-          <w:i/>
-          <w:color w:val="auto"/>
-          <w:sz w:val="20"/>
-          <w:szCs w:val="24"/>
-        </w:rPr>
-        <w:t>D</w:t>
-      </w:r>
-      <w:r>
-        <w:rPr>
-          <w:rFonts w:ascii="Arial" w:eastAsia="Times New Roman" w:hAnsi="Arial"/>
-          <w:i/>
-          <w:color w:val="auto"/>
-          <w:sz w:val="20"/>
-          <w:szCs w:val="24"/>
-        </w:rPr>
-        <w:t xml:space="preserve">oel van het </w:t>
-      </w:r>
-      <w:r>
-        <w:rPr>
-          <w:rFonts w:ascii="Arial" w:eastAsia="Times New Roman" w:hAnsi="Arial"/>
-          <w:i/>
-          <w:color w:val="auto"/>
-          <w:sz w:val="20"/>
-          <w:szCs w:val="24"/>
-        </w:rPr>
-        <w:t>project</w:t>
+      </w:pPr>
+      <w:r>
+        <w:t>Een knop op onze website die een overzichtje geeft van de bachelor repository</w:t>
+      </w:r>
+      <w:r>
+        <w:t xml:space="preserve"> van de student in kwestie</w:t>
       </w:r>
     </w:p>
     <w:p>
@@ -1141,36 +1218,17 @@
         <w:pStyle w:val="ListParagraph"/>
         <w:numPr>
           <w:ilvl w:val="0"/>
-          <w:numId w:val="11"/>
+          <w:numId w:val="18"/>
         </w:numPr>
-        <w:spacing w:after="0" w:line="280" w:lineRule="atLeast"/>
-        <w:rPr>
-          <w:rFonts w:ascii="Arial" w:eastAsia="Times New Roman" w:hAnsi="Arial"/>
-          <w:i/>
-          <w:color w:val="auto"/>
-          <w:sz w:val="20"/>
-          <w:szCs w:val="24"/>
-        </w:rPr>
-      </w:pPr>
-      <w:r>
-        <w:rPr>
-          <w:rFonts w:ascii="Arial" w:eastAsia="Times New Roman" w:hAnsi="Arial"/>
-          <w:i/>
-          <w:color w:val="auto"/>
-          <w:sz w:val="20"/>
-          <w:szCs w:val="24"/>
-        </w:rPr>
-        <w:t>M</w:t>
-      </w:r>
-      <w:r>
-        <w:rPr>
-          <w:rFonts w:ascii="Arial" w:eastAsia="Times New Roman" w:hAnsi="Arial"/>
-          <w:i/>
-          <w:color w:val="auto"/>
-          <w:sz w:val="20"/>
-          <w:szCs w:val="24"/>
-        </w:rPr>
-        <w:t>ethodologie</w:t>
+      </w:pPr>
+      <w:r>
+        <w:t>De docent of promotor</w:t>
+      </w:r>
+      <w:r>
+        <w:t xml:space="preserve"> gaat van de repo de laatste stand kunnen zien, issues aanmaken en natuurlijk dan ook nog commentaar geven op bepaalde commits. Ook kan hij kiezen of hij alle repositories van </w:t>
+      </w:r>
+      <w:r>
+        <w:t>de student in kwestie wilt zien.</w:t>
       </w:r>
     </w:p>
     <w:p>
@@ -1178,28 +1236,114 @@
         <w:pStyle w:val="ListParagraph"/>
         <w:numPr>
           <w:ilvl w:val="0"/>
-          <w:numId w:val="11"/>
+          <w:numId w:val="18"/>
         </w:numPr>
-        <w:spacing w:after="0" w:line="280" w:lineRule="atLeast"/>
-        <w:rPr>
-          <w:rFonts w:ascii="Arial" w:eastAsia="Times New Roman" w:hAnsi="Arial"/>
-          <w:i/>
-          <w:color w:val="auto"/>
-          <w:sz w:val="20"/>
-          <w:szCs w:val="24"/>
-        </w:rPr>
-      </w:pPr>
-      <w:r>
-        <w:rPr>
-          <w:rFonts w:ascii="Arial" w:eastAsia="Times New Roman" w:hAnsi="Arial"/>
-          <w:i/>
-          <w:color w:val="auto"/>
-          <w:sz w:val="20"/>
-          <w:szCs w:val="24"/>
-        </w:rPr>
-        <w:t>Verwachte resultaten</w:t>
-      </w:r>
-    </w:p>
+      </w:pPr>
+      <w:r>
+        <w:t>De docent of promotor</w:t>
+      </w:r>
+      <w:r>
+        <w:t xml:space="preserve"> kan de nieuwste commits bekijken </w:t>
+      </w:r>
+      <w:r>
+        <w:t>van de student sinds de docent of promotor</w:t>
+      </w:r>
+      <w:r>
+        <w:t xml:space="preserve"> het laatst heeft ingelogd. </w:t>
+      </w:r>
+      <w:r>
+        <w:t>Hij kan ook zowel het aantal issues als commits zien en de open issues sluiten.</w:t>
+      </w:r>
+    </w:p>
+    <w:p>
+      <w:pPr>
+        <w:pStyle w:val="ListParagraph"/>
+        <w:numPr>
+          <w:ilvl w:val="0"/>
+          <w:numId w:val="18"/>
+        </w:numPr>
+      </w:pPr>
+      <w:r>
+        <w:t>De docent of promotor</w:t>
+      </w:r>
+      <w:r>
+        <w:t xml:space="preserve"> kan ook de laatste ingegeven log zien</w:t>
+      </w:r>
+      <w:r>
+        <w:t xml:space="preserve"> van de student en ook zien of deze actief is of niet</w:t>
+      </w:r>
+      <w:r>
+        <w:t>.</w:t>
+      </w:r>
+      <w:r>
+        <w:t xml:space="preserve"> </w:t>
+      </w:r>
+    </w:p>
+    <w:p>
+      <w:pPr>
+        <w:pStyle w:val="ListParagraph"/>
+        <w:numPr>
+          <w:ilvl w:val="0"/>
+          <w:numId w:val="18"/>
+        </w:numPr>
+      </w:pPr>
+      <w:r>
+        <w:t>Via een knop ‘scriptie’ gaat de</w:t>
+      </w:r>
+      <w:r>
+        <w:t xml:space="preserve"> docent of promotor</w:t>
+      </w:r>
+      <w:r>
+        <w:t xml:space="preserve"> de meest recente versie zien van de scriptie. Ook gaat hij commentaar kunnen geven op deze scripties of een gemarkeerd deel ervan. </w:t>
+      </w:r>
+    </w:p>
+    <w:p>
+      <w:pPr>
+        <w:pStyle w:val="ListParagraph"/>
+        <w:numPr>
+          <w:ilvl w:val="0"/>
+          <w:numId w:val="18"/>
+        </w:numPr>
+      </w:pPr>
+      <w:r>
+        <w:t xml:space="preserve">Al onze code op github. </w:t>
+      </w:r>
+    </w:p>
+    <w:p>
+      <w:pPr>
+        <w:pStyle w:val="ListParagraph"/>
+        <w:numPr>
+          <w:ilvl w:val="0"/>
+          <w:numId w:val="18"/>
+        </w:numPr>
+      </w:pPr>
+      <w:r>
+        <w:t>Ook een uitgebreid verslag met screenshots die de volledige werking laten zien.</w:t>
+      </w:r>
+    </w:p>
+    <w:p>
+      <w:pPr>
+        <w:pStyle w:val="ListParagraph"/>
+        <w:numPr>
+          <w:ilvl w:val="0"/>
+          <w:numId w:val="18"/>
+        </w:numPr>
+      </w:pPr>
+      <w:r>
+        <w:t xml:space="preserve">Onze website </w:t>
+      </w:r>
+      <w:r>
+        <w:t xml:space="preserve">staat online beschikbaar. </w:t>
+      </w:r>
+    </w:p>
+    <w:p/>
+    <w:p/>
+    <w:p/>
+    <w:p/>
+    <w:p/>
+    <w:p/>
+    <w:p/>
+    <w:p/>
     <w:p>
       <w:pPr>
         <w:pStyle w:val="Heading1"/>
@@ -1324,7 +1468,19 @@
         <w:rPr>
           <w:lang w:val="nl"/>
         </w:rPr>
-        <w:t>Gebruiken we als backend.</w:t>
+        <w:t>Gebruiken we als backend</w:t>
+      </w:r>
+      <w:r>
+        <w:rPr>
+          <w:lang w:val="nl"/>
+        </w:rPr>
+        <w:t xml:space="preserve"> voor de webserver</w:t>
+      </w:r>
+      <w:r>
+        <w:rPr>
+          <w:lang w:val="nl"/>
+        </w:rPr>
+        <w:t>.</w:t>
       </w:r>
     </w:p>
     <w:p>
@@ -1492,7 +1648,7 @@
         <w:rPr>
           <w:lang w:val="nl"/>
         </w:rPr>
-        <w:t>MySql</w:t>
+        <w:t>MongoDB</w:t>
       </w:r>
     </w:p>
     <w:p>
@@ -1515,6 +1671,62 @@
     </w:p>
     <w:p>
       <w:pPr>
+        <w:pStyle w:val="ListParagraph"/>
+        <w:numPr>
+          <w:ilvl w:val="0"/>
+          <w:numId w:val="12"/>
+        </w:numPr>
+        <w:rPr>
+          <w:lang w:val="nl"/>
+        </w:rPr>
+      </w:pPr>
+      <w:r>
+        <w:rPr>
+          <w:lang w:val="nl"/>
+        </w:rPr>
+        <w:t>ExpressJS</w:t>
+      </w:r>
+    </w:p>
+    <w:p>
+      <w:pPr>
+        <w:pStyle w:val="ListParagraph"/>
+        <w:numPr>
+          <w:ilvl w:val="0"/>
+          <w:numId w:val="16"/>
+        </w:numPr>
+        <w:rPr>
+          <w:lang w:val="nl"/>
+        </w:rPr>
+      </w:pPr>
+      <w:r>
+        <w:rPr>
+          <w:lang w:val="nl"/>
+        </w:rPr>
+        <w:t>Gebruiken we voor de servers in te stellen van de website.</w:t>
+      </w:r>
+    </w:p>
+    <w:p>
+      <w:pPr>
+        <w:pStyle w:val="ListParagraph"/>
+        <w:numPr>
+          <w:ilvl w:val="0"/>
+          <w:numId w:val="12"/>
+        </w:numPr>
+        <w:rPr>
+          <w:lang w:val="nl"/>
+        </w:rPr>
+      </w:pPr>
+      <w:r>
+        <w:rPr>
+          <w:lang w:val="nl"/>
+        </w:rPr>
+        <w:t>Vagrant ?</w:t>
+      </w:r>
+      <w:bookmarkStart w:id="0" w:name="_GoBack"/>
+      <w:bookmarkEnd w:id="0"/>
+    </w:p>
+    <w:p>
+      <w:pPr>
         <w:pStyle w:val="Heading1"/>
         <w:rPr>
           <w:lang w:val="nl"/>
@@ -1629,6 +1841,186 @@
     </w:p>
     <w:p>
       <w:pPr>
+        <w:autoSpaceDE w:val="0"/>
+        <w:autoSpaceDN w:val="0"/>
+        <w:adjustRightInd w:val="0"/>
+        <w:spacing w:after="0"/>
+        <w:rPr>
+          <w:rFonts w:ascii="Arial" w:hAnsi="Arial" w:cs="Arial"/>
+          <w:iCs/>
+          <w:color w:val="auto"/>
+          <w:sz w:val="20"/>
+          <w:lang w:val="nl"/>
+        </w:rPr>
+      </w:pPr>
+    </w:p>
+    <w:p>
+      <w:pPr>
+        <w:autoSpaceDE w:val="0"/>
+        <w:autoSpaceDN w:val="0"/>
+        <w:adjustRightInd w:val="0"/>
+        <w:spacing w:after="0"/>
+        <w:rPr>
+          <w:rFonts w:ascii="Arial" w:hAnsi="Arial" w:cs="Arial"/>
+          <w:iCs/>
+          <w:color w:val="auto"/>
+          <w:sz w:val="20"/>
+          <w:lang w:val="nl"/>
+        </w:rPr>
+      </w:pPr>
+    </w:p>
+    <w:p>
+      <w:pPr>
+        <w:autoSpaceDE w:val="0"/>
+        <w:autoSpaceDN w:val="0"/>
+        <w:adjustRightInd w:val="0"/>
+        <w:spacing w:after="0"/>
+        <w:rPr>
+          <w:rFonts w:ascii="Arial" w:hAnsi="Arial" w:cs="Arial"/>
+          <w:iCs/>
+          <w:color w:val="auto"/>
+          <w:sz w:val="20"/>
+          <w:lang w:val="nl"/>
+        </w:rPr>
+      </w:pPr>
+    </w:p>
+    <w:p>
+      <w:pPr>
+        <w:autoSpaceDE w:val="0"/>
+        <w:autoSpaceDN w:val="0"/>
+        <w:adjustRightInd w:val="0"/>
+        <w:spacing w:after="0"/>
+        <w:rPr>
+          <w:rFonts w:ascii="Arial" w:hAnsi="Arial" w:cs="Arial"/>
+          <w:iCs/>
+          <w:color w:val="auto"/>
+          <w:sz w:val="20"/>
+          <w:lang w:val="nl"/>
+        </w:rPr>
+      </w:pPr>
+    </w:p>
+    <w:p>
+      <w:pPr>
+        <w:autoSpaceDE w:val="0"/>
+        <w:autoSpaceDN w:val="0"/>
+        <w:adjustRightInd w:val="0"/>
+        <w:spacing w:after="0"/>
+        <w:rPr>
+          <w:rFonts w:ascii="Arial" w:hAnsi="Arial" w:cs="Arial"/>
+          <w:iCs/>
+          <w:color w:val="auto"/>
+          <w:sz w:val="20"/>
+          <w:lang w:val="nl"/>
+        </w:rPr>
+      </w:pPr>
+    </w:p>
+    <w:p>
+      <w:pPr>
+        <w:autoSpaceDE w:val="0"/>
+        <w:autoSpaceDN w:val="0"/>
+        <w:adjustRightInd w:val="0"/>
+        <w:spacing w:after="0"/>
+        <w:rPr>
+          <w:rFonts w:ascii="Arial" w:hAnsi="Arial" w:cs="Arial"/>
+          <w:iCs/>
+          <w:color w:val="auto"/>
+          <w:sz w:val="20"/>
+          <w:lang w:val="nl"/>
+        </w:rPr>
+      </w:pPr>
+    </w:p>
+    <w:p>
+      <w:pPr>
+        <w:autoSpaceDE w:val="0"/>
+        <w:autoSpaceDN w:val="0"/>
+        <w:adjustRightInd w:val="0"/>
+        <w:spacing w:after="0"/>
+        <w:rPr>
+          <w:rFonts w:ascii="Arial" w:hAnsi="Arial" w:cs="Arial"/>
+          <w:iCs/>
+          <w:color w:val="auto"/>
+          <w:sz w:val="20"/>
+          <w:lang w:val="nl"/>
+        </w:rPr>
+      </w:pPr>
+    </w:p>
+    <w:p>
+      <w:pPr>
+        <w:autoSpaceDE w:val="0"/>
+        <w:autoSpaceDN w:val="0"/>
+        <w:adjustRightInd w:val="0"/>
+        <w:spacing w:after="0"/>
+        <w:rPr>
+          <w:rFonts w:ascii="Arial" w:hAnsi="Arial" w:cs="Arial"/>
+          <w:iCs/>
+          <w:color w:val="auto"/>
+          <w:sz w:val="20"/>
+          <w:lang w:val="nl"/>
+        </w:rPr>
+      </w:pPr>
+    </w:p>
+    <w:p>
+      <w:pPr>
+        <w:autoSpaceDE w:val="0"/>
+        <w:autoSpaceDN w:val="0"/>
+        <w:adjustRightInd w:val="0"/>
+        <w:spacing w:after="0"/>
+        <w:rPr>
+          <w:rFonts w:ascii="Arial" w:hAnsi="Arial" w:cs="Arial"/>
+          <w:iCs/>
+          <w:color w:val="auto"/>
+          <w:sz w:val="20"/>
+          <w:lang w:val="nl"/>
+        </w:rPr>
+      </w:pPr>
+    </w:p>
+    <w:p>
+      <w:pPr>
+        <w:autoSpaceDE w:val="0"/>
+        <w:autoSpaceDN w:val="0"/>
+        <w:adjustRightInd w:val="0"/>
+        <w:spacing w:after="0"/>
+        <w:rPr>
+          <w:rFonts w:ascii="Arial" w:hAnsi="Arial" w:cs="Arial"/>
+          <w:iCs/>
+          <w:color w:val="auto"/>
+          <w:sz w:val="20"/>
+          <w:lang w:val="nl"/>
+        </w:rPr>
+      </w:pPr>
+    </w:p>
+    <w:p>
+      <w:pPr>
+        <w:autoSpaceDE w:val="0"/>
+        <w:autoSpaceDN w:val="0"/>
+        <w:adjustRightInd w:val="0"/>
+        <w:spacing w:after="0"/>
+        <w:rPr>
+          <w:rFonts w:ascii="Arial" w:hAnsi="Arial" w:cs="Arial"/>
+          <w:iCs/>
+          <w:color w:val="auto"/>
+          <w:sz w:val="20"/>
+          <w:lang w:val="nl"/>
+        </w:rPr>
+      </w:pPr>
+    </w:p>
+    <w:p>
+      <w:pPr>
+        <w:autoSpaceDE w:val="0"/>
+        <w:autoSpaceDN w:val="0"/>
+        <w:adjustRightInd w:val="0"/>
+        <w:spacing w:after="0"/>
+        <w:rPr>
+          <w:rFonts w:ascii="Arial" w:hAnsi="Arial" w:cs="Arial"/>
+          <w:iCs/>
+          <w:color w:val="auto"/>
+          <w:sz w:val="20"/>
+          <w:lang w:val="nl"/>
+        </w:rPr>
+      </w:pPr>
+    </w:p>
+    <w:p>
+      <w:pPr>
         <w:pStyle w:val="Heading1"/>
         <w:rPr>
           <w:lang w:val="nl"/>
@@ -1638,6 +2030,7 @@
         <w:rPr>
           <w:lang w:val="nl"/>
         </w:rPr>
+        <w:lastRenderedPageBreak/>
         <w:t>User stories</w:t>
       </w:r>
       <w:r>
@@ -1649,11 +2042,22 @@
     </w:p>
     <w:p>
       <w:pPr>
-        <w:ind w:firstLine="720"/>
-        <w:rPr>
-          <w:lang w:val="nl"/>
-        </w:rPr>
-      </w:pPr>
+        <w:rPr>
+          <w:lang w:val="nl"/>
+        </w:rPr>
+      </w:pPr>
+      <w:r>
+        <w:rPr>
+          <w:lang w:val="nl"/>
+        </w:rPr>
+        <w:t>Algemeen</w:t>
+      </w:r>
+      <w:r>
+        <w:rPr>
+          <w:lang w:val="nl"/>
+        </w:rPr>
+        <w:t>:</w:t>
+      </w:r>
     </w:p>
     <w:tbl>
       <w:tblPr>
@@ -1672,9 +2076,15 @@
           <w:p>
             <w:pPr>
               <w:rPr>
-                <w:lang w:val="nl"/>
+                <w:lang w:val="en-US"/>
               </w:rPr>
             </w:pPr>
+            <w:r>
+              <w:rPr>
+                <w:lang w:val="en-US"/>
+              </w:rPr>
+              <w:t>As a promotor I want to be able to add student information</w:t>
+            </w:r>
           </w:p>
         </w:tc>
       </w:tr>
@@ -1686,9 +2096,94 @@
           <w:p>
             <w:pPr>
               <w:rPr>
-                <w:lang w:val="nl"/>
+                <w:lang w:val="en-US"/>
               </w:rPr>
             </w:pPr>
+            <w:r>
+              <w:rPr>
+                <w:lang w:val="en-US"/>
+              </w:rPr>
+              <w:t>As a promotor I want to be able to update student information</w:t>
+            </w:r>
+          </w:p>
+        </w:tc>
+      </w:tr>
+      <w:tr>
+        <w:tc>
+          <w:tcPr>
+            <w:tcW w:w="9350" w:type="dxa"/>
+          </w:tcPr>
+          <w:p>
+            <w:pPr>
+              <w:tabs>
+                <w:tab w:val="left" w:pos="5816"/>
+              </w:tabs>
+              <w:rPr>
+                <w:lang w:val="en-US"/>
+              </w:rPr>
+            </w:pPr>
+            <w:r>
+              <w:rPr>
+                <w:lang w:val="en-US"/>
+              </w:rPr>
+              <w:t>As a promotor I want to be able to remove student information</w:t>
+            </w:r>
+            <w:r>
+              <w:rPr>
+                <w:lang w:val="en-US"/>
+              </w:rPr>
+              <w:tab/>
+            </w:r>
+          </w:p>
+        </w:tc>
+      </w:tr>
+    </w:tbl>
+    <w:p>
+      <w:pPr>
+        <w:rPr>
+          <w:lang w:val="en-US"/>
+        </w:rPr>
+      </w:pPr>
+    </w:p>
+    <w:p>
+      <w:pPr>
+        <w:rPr>
+          <w:lang w:val="nl"/>
+        </w:rPr>
+      </w:pPr>
+      <w:r>
+        <w:rPr>
+          <w:lang w:val="nl"/>
+        </w:rPr>
+        <w:t>Repohulp:</w:t>
+      </w:r>
+    </w:p>
+    <w:tbl>
+      <w:tblPr>
+        <w:tblStyle w:val="TableGrid"/>
+        <w:tblW w:w="0" w:type="auto"/>
+        <w:tblLook w:val="04A0" w:firstRow="1" w:lastRow="0" w:firstColumn="1" w:lastColumn="0" w:noHBand="0" w:noVBand="1"/>
+      </w:tblPr>
+      <w:tblGrid>
+        <w:gridCol w:w="9350"/>
+      </w:tblGrid>
+      <w:tr>
+        <w:tc>
+          <w:tcPr>
+            <w:tcW w:w="9350" w:type="dxa"/>
+          </w:tcPr>
+          <w:p>
+            <w:pPr>
+              <w:rPr>
+                <w:lang w:val="en-US"/>
+              </w:rPr>
+            </w:pPr>
+            <w:r>
+              <w:rPr>
+                <w:lang w:val="en-US"/>
+              </w:rPr>
+              <w:t xml:space="preserve">As a promotor I want to be able to view all my student’s repositories </w:t>
+            </w:r>
           </w:p>
         </w:tc>
       </w:tr>
@@ -1700,9 +2195,73 @@
           <w:p>
             <w:pPr>
               <w:rPr>
-                <w:lang w:val="nl"/>
+                <w:lang w:val="en-US"/>
               </w:rPr>
             </w:pPr>
+            <w:r>
+              <w:rPr>
+                <w:lang w:val="en-US"/>
+              </w:rPr>
+              <w:t>As a promotor I want to be able to see the final state of a repository</w:t>
+            </w:r>
+          </w:p>
+        </w:tc>
+      </w:tr>
+      <w:tr>
+        <w:tc>
+          <w:tcPr>
+            <w:tcW w:w="9350" w:type="dxa"/>
+          </w:tcPr>
+          <w:p>
+            <w:pPr>
+              <w:tabs>
+                <w:tab w:val="left" w:pos="5741"/>
+              </w:tabs>
+              <w:rPr>
+                <w:lang w:val="en-US"/>
+              </w:rPr>
+            </w:pPr>
+            <w:r>
+              <w:rPr>
+                <w:lang w:val="en-US"/>
+              </w:rPr>
+              <w:t xml:space="preserve">As a promotor I want to be able to create issues </w:t>
+            </w:r>
+            <w:r>
+              <w:rPr>
+                <w:lang w:val="en-US"/>
+              </w:rPr>
+              <w:tab/>
+            </w:r>
+          </w:p>
+        </w:tc>
+      </w:tr>
+      <w:tr>
+        <w:tc>
+          <w:tcPr>
+            <w:tcW w:w="9350" w:type="dxa"/>
+          </w:tcPr>
+          <w:p>
+            <w:pPr>
+              <w:tabs>
+                <w:tab w:val="left" w:pos="5741"/>
+              </w:tabs>
+              <w:rPr>
+                <w:lang w:val="en-US"/>
+              </w:rPr>
+            </w:pPr>
+            <w:r>
+              <w:rPr>
+                <w:lang w:val="en-US"/>
+              </w:rPr>
+              <w:t xml:space="preserve">As a promotor I want to be able to close issues </w:t>
+            </w:r>
+            <w:r>
+              <w:rPr>
+                <w:lang w:val="en-US"/>
+              </w:rPr>
+              <w:tab/>
+            </w:r>
           </w:p>
         </w:tc>
       </w:tr>
@@ -1714,9 +2273,281 @@
           <w:p>
             <w:pPr>
               <w:rPr>
-                <w:lang w:val="nl"/>
+                <w:lang w:val="en-US"/>
               </w:rPr>
             </w:pPr>
+            <w:r>
+              <w:rPr>
+                <w:lang w:val="en-US"/>
+              </w:rPr>
+              <w:t>As a promotor I want to be able to comment on a commit</w:t>
+            </w:r>
+          </w:p>
+        </w:tc>
+      </w:tr>
+    </w:tbl>
+    <w:p>
+      <w:pPr>
+        <w:rPr>
+          <w:lang w:val="en-US"/>
+        </w:rPr>
+      </w:pPr>
+    </w:p>
+    <w:p>
+      <w:pPr>
+        <w:rPr>
+          <w:lang w:val="nl"/>
+        </w:rPr>
+      </w:pPr>
+      <w:r>
+        <w:rPr>
+          <w:lang w:val="nl"/>
+        </w:rPr>
+        <w:t>Repostats:</w:t>
+      </w:r>
+    </w:p>
+    <w:tbl>
+      <w:tblPr>
+        <w:tblStyle w:val="TableGrid"/>
+        <w:tblW w:w="0" w:type="auto"/>
+        <w:tblLook w:val="04A0" w:firstRow="1" w:lastRow="0" w:firstColumn="1" w:lastColumn="0" w:noHBand="0" w:noVBand="1"/>
+      </w:tblPr>
+      <w:tblGrid>
+        <w:gridCol w:w="9350"/>
+      </w:tblGrid>
+      <w:tr>
+        <w:tc>
+          <w:tcPr>
+            <w:tcW w:w="9350" w:type="dxa"/>
+          </w:tcPr>
+          <w:p>
+            <w:pPr>
+              <w:rPr>
+                <w:lang w:val="en-US"/>
+              </w:rPr>
+            </w:pPr>
+            <w:r>
+              <w:rPr>
+                <w:lang w:val="en-US"/>
+              </w:rPr>
+              <w:t>As a promotor I want to be able to view my students’ new commits since last log in.</w:t>
+            </w:r>
+          </w:p>
+        </w:tc>
+      </w:tr>
+      <w:tr>
+        <w:tc>
+          <w:tcPr>
+            <w:tcW w:w="9350" w:type="dxa"/>
+          </w:tcPr>
+          <w:p>
+            <w:pPr>
+              <w:tabs>
+                <w:tab w:val="left" w:pos="5723"/>
+              </w:tabs>
+              <w:rPr>
+                <w:lang w:val="en-US"/>
+              </w:rPr>
+            </w:pPr>
+            <w:r>
+              <w:rPr>
+                <w:lang w:val="en-US"/>
+              </w:rPr>
+              <w:t>As a promotor I want to be able to see the number of open issues</w:t>
+            </w:r>
+            <w:r>
+              <w:rPr>
+                <w:lang w:val="en-US"/>
+              </w:rPr>
+              <w:tab/>
+            </w:r>
+          </w:p>
+        </w:tc>
+      </w:tr>
+      <w:tr>
+        <w:tc>
+          <w:tcPr>
+            <w:tcW w:w="9350" w:type="dxa"/>
+          </w:tcPr>
+          <w:p>
+            <w:pPr>
+              <w:tabs>
+                <w:tab w:val="left" w:pos="4900"/>
+              </w:tabs>
+              <w:rPr>
+                <w:lang w:val="en-US"/>
+              </w:rPr>
+            </w:pPr>
+            <w:r>
+              <w:rPr>
+                <w:lang w:val="en-US"/>
+              </w:rPr>
+              <w:t xml:space="preserve">As a promotor I want to be able to see the last log entry </w:t>
+            </w:r>
+            <w:r>
+              <w:rPr>
+                <w:lang w:val="en-US"/>
+              </w:rPr>
+              <w:tab/>
+            </w:r>
+          </w:p>
+        </w:tc>
+      </w:tr>
+      <w:tr>
+        <w:tc>
+          <w:tcPr>
+            <w:tcW w:w="9350" w:type="dxa"/>
+          </w:tcPr>
+          <w:p>
+            <w:pPr>
+              <w:tabs>
+                <w:tab w:val="left" w:pos="6265"/>
+              </w:tabs>
+              <w:rPr>
+                <w:lang w:val="en-US"/>
+              </w:rPr>
+            </w:pPr>
+            <w:r>
+              <w:rPr>
+                <w:lang w:val="en-US"/>
+              </w:rPr>
+              <w:t>As a promotor I want to be able to see if a student is active/inactive</w:t>
+            </w:r>
+            <w:r>
+              <w:rPr>
+                <w:lang w:val="en-US"/>
+              </w:rPr>
+              <w:tab/>
+            </w:r>
+          </w:p>
+        </w:tc>
+      </w:tr>
+    </w:tbl>
+    <w:p>
+      <w:pPr>
+        <w:rPr>
+          <w:lang w:val="en-US"/>
+        </w:rPr>
+      </w:pPr>
+    </w:p>
+    <w:p>
+      <w:pPr>
+        <w:rPr>
+          <w:lang w:val="nl"/>
+        </w:rPr>
+      </w:pPr>
+      <w:r>
+        <w:rPr>
+          <w:lang w:val="nl"/>
+        </w:rPr>
+        <w:t>Scriptiehulp:</w:t>
+      </w:r>
+    </w:p>
+    <w:tbl>
+      <w:tblPr>
+        <w:tblStyle w:val="TableGrid"/>
+        <w:tblW w:w="0" w:type="auto"/>
+        <w:tblLook w:val="04A0" w:firstRow="1" w:lastRow="0" w:firstColumn="1" w:lastColumn="0" w:noHBand="0" w:noVBand="1"/>
+      </w:tblPr>
+      <w:tblGrid>
+        <w:gridCol w:w="9350"/>
+      </w:tblGrid>
+      <w:tr>
+        <w:tc>
+          <w:tcPr>
+            <w:tcW w:w="9350" w:type="dxa"/>
+          </w:tcPr>
+          <w:p>
+            <w:pPr>
+              <w:rPr>
+                <w:lang w:val="en-US"/>
+              </w:rPr>
+            </w:pPr>
+            <w:r>
+              <w:rPr>
+                <w:lang w:val="en-US"/>
+              </w:rPr>
+              <w:t xml:space="preserve">As a promotor I want to be able to view the most recent version of the </w:t>
+            </w:r>
+            <w:proofErr w:type="spellStart"/>
+            <w:r>
+              <w:rPr>
+                <w:lang w:val="en-US"/>
+              </w:rPr>
+              <w:t>scription</w:t>
+            </w:r>
+            <w:proofErr w:type="spellEnd"/>
+            <w:r>
+              <w:rPr>
+                <w:lang w:val="en-US"/>
+              </w:rPr>
+              <w:t xml:space="preserve"> by </w:t>
+            </w:r>
+            <w:proofErr w:type="spellStart"/>
+            <w:r>
+              <w:rPr>
+                <w:lang w:val="en-US"/>
+              </w:rPr>
+              <w:t>presse</w:t>
+            </w:r>
+            <w:proofErr w:type="spellEnd"/>
+            <w:r>
+              <w:rPr>
+                <w:lang w:val="en-US"/>
+              </w:rPr>
+              <w:t xml:space="preserve"> the “</w:t>
+            </w:r>
+            <w:proofErr w:type="spellStart"/>
+            <w:r>
+              <w:rPr>
+                <w:lang w:val="en-US"/>
+              </w:rPr>
+              <w:t>scriptie</w:t>
+            </w:r>
+            <w:proofErr w:type="spellEnd"/>
+            <w:r>
+              <w:rPr>
+                <w:lang w:val="en-US"/>
+              </w:rPr>
+              <w:t>” button</w:t>
+            </w:r>
+          </w:p>
+        </w:tc>
+      </w:tr>
+      <w:tr>
+        <w:tc>
+          <w:tcPr>
+            <w:tcW w:w="9350" w:type="dxa"/>
+          </w:tcPr>
+          <w:p>
+            <w:pPr>
+              <w:tabs>
+                <w:tab w:val="left" w:pos="6471"/>
+              </w:tabs>
+              <w:rPr>
+                <w:lang w:val="en-US"/>
+              </w:rPr>
+            </w:pPr>
+            <w:r>
+              <w:rPr>
+                <w:lang w:val="en-US"/>
+              </w:rPr>
+              <w:t xml:space="preserve">As a promotor I want to be able to add a comment to the </w:t>
+            </w:r>
+            <w:proofErr w:type="spellStart"/>
+            <w:r>
+              <w:rPr>
+                <w:lang w:val="en-US"/>
+              </w:rPr>
+              <w:t>scription</w:t>
+            </w:r>
+            <w:proofErr w:type="spellEnd"/>
+            <w:r>
+              <w:rPr>
+                <w:lang w:val="en-US"/>
+              </w:rPr>
+              <w:tab/>
+            </w:r>
           </w:p>
         </w:tc>
       </w:tr>
@@ -1728,9 +2559,43 @@
           <w:p>
             <w:pPr>
               <w:rPr>
-                <w:lang w:val="nl"/>
+                <w:lang w:val="en-US"/>
               </w:rPr>
             </w:pPr>
+            <w:r>
+              <w:rPr>
+                <w:lang w:val="en-US"/>
+              </w:rPr>
+              <w:t xml:space="preserve">As a promotor I want to be able to add a comment to a </w:t>
+            </w:r>
+            <w:proofErr w:type="spellStart"/>
+            <w:r>
+              <w:rPr>
+                <w:lang w:val="en-US"/>
+              </w:rPr>
+              <w:t>higlighted</w:t>
+            </w:r>
+            <w:proofErr w:type="spellEnd"/>
+            <w:r>
+              <w:rPr>
+                <w:lang w:val="en-US"/>
+              </w:rPr>
+              <w:t xml:space="preserve"> part of the </w:t>
+            </w:r>
+            <w:proofErr w:type="spellStart"/>
+            <w:r>
+              <w:rPr>
+                <w:lang w:val="en-US"/>
+              </w:rPr>
+              <w:t>scription</w:t>
+            </w:r>
+            <w:proofErr w:type="spellEnd"/>
+            <w:r>
+              <w:rPr>
+                <w:lang w:val="en-US"/>
+              </w:rPr>
+              <w:t xml:space="preserve"> </w:t>
+            </w:r>
           </w:p>
         </w:tc>
       </w:tr>
@@ -1738,7 +2603,71 @@
     <w:p>
       <w:pPr>
         <w:rPr>
-          <w:lang w:val="nl"/>
+          <w:lang w:val="en-US"/>
+        </w:rPr>
+      </w:pPr>
+    </w:p>
+    <w:p>
+      <w:pPr>
+        <w:rPr>
+          <w:lang w:val="nl"/>
+        </w:rPr>
+      </w:pPr>
+      <w:r>
+        <w:rPr>
+          <w:lang w:val="nl"/>
+        </w:rPr>
+        <w:t>Actoren:</w:t>
+      </w:r>
+    </w:p>
+    <w:tbl>
+      <w:tblPr>
+        <w:tblStyle w:val="TableGrid"/>
+        <w:tblW w:w="0" w:type="auto"/>
+        <w:tblLook w:val="04A0" w:firstRow="1" w:lastRow="0" w:firstColumn="1" w:lastColumn="0" w:noHBand="0" w:noVBand="1"/>
+      </w:tblPr>
+      <w:tblGrid>
+        <w:gridCol w:w="9350"/>
+      </w:tblGrid>
+      <w:tr>
+        <w:tc>
+          <w:tcPr>
+            <w:tcW w:w="9350" w:type="dxa"/>
+          </w:tcPr>
+          <w:p>
+            <w:pPr>
+              <w:rPr>
+                <w:lang w:val="en-US"/>
+              </w:rPr>
+            </w:pPr>
+            <w:r>
+              <w:rPr>
+                <w:lang w:val="en-US"/>
+              </w:rPr>
+              <w:t xml:space="preserve">A ‘Promotor’ is someone who uses our website to interact with and view </w:t>
+            </w:r>
+          </w:p>
+        </w:tc>
+      </w:tr>
+    </w:tbl>
+    <w:p>
+      <w:pPr>
+        <w:rPr>
+          <w:lang w:val="en-US"/>
+        </w:rPr>
+      </w:pPr>
+    </w:p>
+    <w:p>
+      <w:pPr>
+        <w:rPr>
+          <w:lang w:val="en-US"/>
+        </w:rPr>
+      </w:pPr>
+    </w:p>
+    <w:p>
+      <w:pPr>
+        <w:rPr>
+          <w:lang w:val="en-US"/>
         </w:rPr>
       </w:pPr>
     </w:p>
@@ -1753,6 +2682,7 @@
         <w:rPr>
           <w:lang w:val="nl"/>
         </w:rPr>
+        <w:lastRenderedPageBreak/>
         <w:t>Mockups</w:t>
       </w:r>
     </w:p>
@@ -1902,7 +2832,6 @@
       <w:headerReference w:type="default" r:id="rId16"/>
       <w:footerReference w:type="even" r:id="rId17"/>
       <w:footerReference w:type="default" r:id="rId18"/>
-      <w:headerReference w:type="first" r:id="rId19"/>
       <w:pgSz w:w="12240" w:h="15840" w:code="1"/>
       <w:pgMar w:top="1440" w:right="1440" w:bottom="1440" w:left="1440" w:header="720" w:footer="720" w:gutter="0"/>
       <w:pgNumType w:start="0"/>
@@ -2248,7 +3177,7 @@
             </wp:anchor>
           </w:drawing>
         </mc:Choice>
-        <mc:Fallback xmlns:cx="http://schemas.microsoft.com/office/drawing/2014/chartex" xmlns:cx1="http://schemas.microsoft.com/office/drawing/2015/9/8/chartex" xmlns:cx2="http://schemas.microsoft.com/office/drawing/2015/10/21/chartex" xmlns:w16se="http://schemas.microsoft.com/office/word/2015/wordml/symex">
+        <mc:Fallback xmlns:w16se="http://schemas.microsoft.com/office/word/2015/wordml/symex" xmlns:cx2="http://schemas.microsoft.com/office/drawing/2015/10/21/chartex" xmlns:cx1="http://schemas.microsoft.com/office/drawing/2015/9/8/chartex" xmlns:cx="http://schemas.microsoft.com/office/drawing/2014/chartex">
           <w:pict>
             <v:roundrect w14:anchorId="40DB8FA3" id="AutoVorm 24" o:spid="_x0000_s1026" style="position:absolute;margin-left:0;margin-top:0;width:561.15pt;height:742.85pt;z-index:251665408;visibility:visible;mso-wrap-style:square;mso-width-percent:920;mso-height-percent:940;mso-wrap-distance-left:9pt;mso-wrap-distance-top:0;mso-wrap-distance-right:9pt;mso-wrap-distance-bottom:0;mso-position-horizontal:center;mso-position-horizontal-relative:page;mso-position-vertical:center;mso-position-vertical-relative:page;mso-width-percent:920;mso-height-percent:940;mso-width-relative:page;mso-height-relative:page;v-text-anchor:top" arcsize="2637f" o:gfxdata="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" o:allowincell="f" filled="f" fillcolor="black" strokeweight="1pt">
               <w10:wrap anchorx="page" anchory="page"/>
@@ -2341,7 +3270,7 @@
                               <w:sz w:val="40"/>
                               <w:szCs w:val="40"/>
                             </w:rPr>
-                            <w:t>2</w:t>
+                            <w:t>4</w:t>
                           </w:r>
                           <w:r>
                             <w:rPr>
@@ -2401,7 +3330,7 @@
                         <w:sz w:val="40"/>
                         <w:szCs w:val="40"/>
                       </w:rPr>
-                      <w:t>2</w:t>
+                      <w:t>4</w:t>
                     </w:r>
                     <w:r>
                       <w:rPr>
@@ -2534,14 +3463,7 @@
                               <w:rFonts w:asciiTheme="majorHAnsi" w:eastAsiaTheme="majorEastAsia" w:hAnsiTheme="majorHAnsi" w:cstheme="majorBidi"/>
                               <w:sz w:val="20"/>
                             </w:rPr>
-                            <w:t xml:space="preserve"> </w:t>
-                          </w:r>
-                          <w:r>
-                            <w:rPr>
-                              <w:rFonts w:asciiTheme="majorHAnsi" w:eastAsiaTheme="majorEastAsia" w:hAnsiTheme="majorHAnsi" w:cstheme="majorBidi"/>
-                              <w:sz w:val="20"/>
-                            </w:rPr>
-                            <w:t xml:space="preserve">|  </w:t>
+                            <w:t xml:space="preserve"> |  </w:t>
                           </w:r>
                           <w:sdt>
                             <w:sdtPr>
@@ -2630,14 +3552,7 @@
                         <w:rFonts w:asciiTheme="majorHAnsi" w:eastAsiaTheme="majorEastAsia" w:hAnsiTheme="majorHAnsi" w:cstheme="majorBidi"/>
                         <w:sz w:val="20"/>
                       </w:rPr>
-                      <w:t xml:space="preserve"> </w:t>
-                    </w:r>
-                    <w:r>
-                      <w:rPr>
-                        <w:rFonts w:asciiTheme="majorHAnsi" w:eastAsiaTheme="majorEastAsia" w:hAnsiTheme="majorHAnsi" w:cstheme="majorBidi"/>
-                        <w:sz w:val="20"/>
-                      </w:rPr>
-                      <w:t xml:space="preserve">|  </w:t>
+                      <w:t xml:space="preserve"> |  </w:t>
                     </w:r>
                     <w:sdt>
                       <w:sdtPr>
@@ -2753,7 +3668,7 @@
             </wp:anchor>
           </w:drawing>
         </mc:Choice>
-        <mc:Fallback xmlns:cx="http://schemas.microsoft.com/office/drawing/2014/chartex" xmlns:cx1="http://schemas.microsoft.com/office/drawing/2015/9/8/chartex" xmlns:cx2="http://schemas.microsoft.com/office/drawing/2015/10/21/chartex" xmlns:w16se="http://schemas.microsoft.com/office/word/2015/wordml/symex">
+        <mc:Fallback xmlns:w16se="http://schemas.microsoft.com/office/word/2015/wordml/symex" xmlns:cx2="http://schemas.microsoft.com/office/drawing/2015/10/21/chartex" xmlns:cx1="http://schemas.microsoft.com/office/drawing/2015/9/8/chartex" xmlns:cx="http://schemas.microsoft.com/office/drawing/2014/chartex">
           <w:pict>
             <v:roundrect w14:anchorId="7199F0D4" id="AutoVorm 21" o:spid="_x0000_s1026" style="position:absolute;margin-left:0;margin-top:0;width:561.15pt;height:742.85pt;z-index:251660288;visibility:visible;mso-wrap-style:square;mso-width-percent:920;mso-height-percent:940;mso-wrap-distance-left:9pt;mso-wrap-distance-top:0;mso-wrap-distance-right:9pt;mso-wrap-distance-bottom:0;mso-position-horizontal:center;mso-position-horizontal-relative:page;mso-position-vertical:center;mso-position-vertical-relative:page;mso-width-percent:920;mso-height-percent:940;mso-width-relative:page;mso-height-relative:page;v-text-anchor:top" arcsize="2637f" o:gfxdata="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" o:allowincell="f" filled="f" fillcolor="black" strokeweight="1pt">
               <w10:wrap anchorx="page" anchory="page"/>
@@ -2847,7 +3762,7 @@
                               <w:sz w:val="40"/>
                               <w:szCs w:val="40"/>
                             </w:rPr>
-                            <w:t>1</w:t>
+                            <w:t>3</w:t>
                           </w:r>
                           <w:r>
                             <w:rPr>
@@ -2907,7 +3822,7 @@
                         <w:sz w:val="40"/>
                         <w:szCs w:val="40"/>
                       </w:rPr>
-                      <w:t>1</w:t>
+                      <w:t>3</w:t>
                     </w:r>
                     <w:r>
                       <w:rPr>
@@ -2966,31 +3881,6 @@
 </file>
 
 <file path=word/header1.xml><?xml version="1.0" encoding="utf-8"?>
-<w:hdr xmlns:wpc="http://schemas.microsoft.com/office/word/2010/wordprocessingCanvas" xmlns:mc="http://schemas.openxmlformats.org/markup-compatibility/2006" xmlns:o="urn:schemas-microsoft-com:office:office" xmlns:r="http://schemas.openxmlformats.org/officeDocument/2006/relationships" xmlns:m="http://schemas.openxmlformats.org/officeDocument/2006/math" xmlns:v="urn:schemas-microsoft-com:vml" xmlns:wp14="http://schemas.microsoft.com/office/word/2010/wordprocessingDrawing" xmlns:wp="http://schemas.openxmlformats.org/drawingml/2006/wordprocessingDrawing" xmlns:w10="urn:schemas-microsoft-com:office:word" xmlns:w="http://schemas.openxmlformats.org/wordprocessingml/2006/main" xmlns:w14="http://schemas.microsoft.com/office/word/2010/wordml" xmlns:w15="http://schemas.microsoft.com/office/word/2012/wordml" xmlns:wpg="http://schemas.microsoft.com/office/word/2010/wordprocessingGroup" xmlns:wpi="http://schemas.microsoft.com/office/word/2010/wordprocessingInk" xmlns:wne="http://schemas.microsoft.com/office/word/2006/wordml" xmlns:wps="http://schemas.microsoft.com/office/word/2010/wordprocessingShape" mc:Ignorable="w14 w15 wp14">
-  <w:p>
-    <w:pPr>
-      <w:pStyle w:val="Header"/>
-      <w:rPr>
-        <w:lang w:val="nl-BE"/>
-      </w:rPr>
-    </w:pPr>
-    <w:r>
-      <w:t>AP Hogeschool</w:t>
-    </w:r>
-    <w:r>
-      <w:ptab w:relativeTo="margin" w:alignment="center" w:leader="none"/>
-    </w:r>
-    <w:r>
-      <w:t>Mike Meyers en Kayode Aina</w:t>
-    </w:r>
-    <w:r>
-      <w:ptab w:relativeTo="margin" w:alignment="right" w:leader="none"/>
-    </w:r>
-  </w:p>
-</w:hdr>
-</file>
-
-<file path=word/header2.xml><?xml version="1.0" encoding="utf-8"?>
 <w:hdr xmlns:wpc="http://schemas.microsoft.com/office/word/2010/wordprocessingCanvas" xmlns:mc="http://schemas.openxmlformats.org/markup-compatibility/2006" xmlns:o="urn:schemas-microsoft-com:office:office" xmlns:r="http://schemas.openxmlformats.org/officeDocument/2006/relationships" xmlns:m="http://schemas.openxmlformats.org/officeDocument/2006/math" xmlns:v="urn:schemas-microsoft-com:vml" xmlns:wp14="http://schemas.microsoft.com/office/word/2010/wordprocessingDrawing" xmlns:wp="http://schemas.openxmlformats.org/drawingml/2006/wordprocessingDrawing" xmlns:w10="urn:schemas-microsoft-com:office:word" xmlns:w="http://schemas.openxmlformats.org/wordprocessingml/2006/main" xmlns:w14="http://schemas.microsoft.com/office/word/2010/wordml" xmlns:w15="http://schemas.microsoft.com/office/word/2012/wordml" xmlns:wpg="http://schemas.microsoft.com/office/word/2010/wordprocessingGroup" xmlns:wpi="http://schemas.microsoft.com/office/word/2010/wordprocessingInk" xmlns:wne="http://schemas.microsoft.com/office/word/2006/wordml" xmlns:wps="http://schemas.microsoft.com/office/word/2010/wordprocessingShape" mc:Ignorable="w14 w15 wp14">
   <w:p>
     <w:pPr>
@@ -3115,7 +4005,7 @@
   <w:abstractNum w:abstractNumId="5" w15:restartNumberingAfterBreak="0">
     <w:nsid w:val="15DB2D5B"/>
     <w:multiLevelType w:val="hybridMultilevel"/>
-    <w:tmpl w:val="B1544FD8"/>
+    <w:tmpl w:val="91CA7470"/>
     <w:lvl w:ilvl="0" w:tplc="08130001">
       <w:start w:val="1"/>
       <w:numFmt w:val="bullet"/>
@@ -3451,6 +4341,119 @@
     </w:lvl>
   </w:abstractNum>
   <w:abstractNum w:abstractNumId="8" w15:restartNumberingAfterBreak="0">
+    <w:nsid w:val="506C7E02"/>
+    <w:multiLevelType w:val="hybridMultilevel"/>
+    <w:tmpl w:val="B6BCC06A"/>
+    <w:lvl w:ilvl="0" w:tplc="08130001">
+      <w:start w:val="1"/>
+      <w:numFmt w:val="bullet"/>
+      <w:lvlText w:val=""/>
+      <w:lvlJc w:val="left"/>
+      <w:pPr>
+        <w:ind w:left="720" w:hanging="360"/>
+      </w:pPr>
+      <w:rPr>
+        <w:rFonts w:ascii="Symbol" w:hAnsi="Symbol" w:hint="default"/>
+      </w:rPr>
+    </w:lvl>
+    <w:lvl w:ilvl="1" w:tplc="08130003" w:tentative="1">
+      <w:start w:val="1"/>
+      <w:numFmt w:val="bullet"/>
+      <w:lvlText w:val="o"/>
+      <w:lvlJc w:val="left"/>
+      <w:pPr>
+        <w:ind w:left="1440" w:hanging="360"/>
+      </w:pPr>
+      <w:rPr>
+        <w:rFonts w:ascii="Courier New" w:hAnsi="Courier New" w:cs="Courier New" w:hint="default"/>
+      </w:rPr>
+    </w:lvl>
+    <w:lvl w:ilvl="2" w:tplc="08130005" w:tentative="1">
+      <w:start w:val="1"/>
+      <w:numFmt w:val="bullet"/>
+      <w:lvlText w:val=""/>
+      <w:lvlJc w:val="left"/>
+      <w:pPr>
+        <w:ind w:left="2160" w:hanging="360"/>
+      </w:pPr>
+      <w:rPr>
+        <w:rFonts w:ascii="Wingdings" w:hAnsi="Wingdings" w:hint="default"/>
+      </w:rPr>
+    </w:lvl>
+    <w:lvl w:ilvl="3" w:tplc="08130001" w:tentative="1">
+      <w:start w:val="1"/>
+      <w:numFmt w:val="bullet"/>
+      <w:lvlText w:val=""/>
+      <w:lvlJc w:val="left"/>
+      <w:pPr>
+        <w:ind w:left="2880" w:hanging="360"/>
+      </w:pPr>
+      <w:rPr>
+        <w:rFonts w:ascii="Symbol" w:hAnsi="Symbol" w:hint="default"/>
+      </w:rPr>
+    </w:lvl>
+    <w:lvl w:ilvl="4" w:tplc="08130003" w:tentative="1">
+      <w:start w:val="1"/>
+      <w:numFmt w:val="bullet"/>
+      <w:lvlText w:val="o"/>
+      <w:lvlJc w:val="left"/>
+      <w:pPr>
+        <w:ind w:left="3600" w:hanging="360"/>
+      </w:pPr>
+      <w:rPr>
+        <w:rFonts w:ascii="Courier New" w:hAnsi="Courier New" w:cs="Courier New" w:hint="default"/>
+      </w:rPr>
+    </w:lvl>
+    <w:lvl w:ilvl="5" w:tplc="08130005" w:tentative="1">
+      <w:start w:val="1"/>
+      <w:numFmt w:val="bullet"/>
+      <w:lvlText w:val=""/>
+      <w:lvlJc w:val="left"/>
+      <w:pPr>
+        <w:ind w:left="4320" w:hanging="360"/>
+      </w:pPr>
+      <w:rPr>
+        <w:rFonts w:ascii="Wingdings" w:hAnsi="Wingdings" w:hint="default"/>
+      </w:rPr>
+    </w:lvl>
+    <w:lvl w:ilvl="6" w:tplc="08130001" w:tentative="1">
+      <w:start w:val="1"/>
+      <w:numFmt w:val="bullet"/>
+      <w:lvlText w:val=""/>
+      <w:lvlJc w:val="left"/>
+      <w:pPr>
+        <w:ind w:left="5040" w:hanging="360"/>
+      </w:pPr>
+      <w:rPr>
+        <w:rFonts w:ascii="Symbol" w:hAnsi="Symbol" w:hint="default"/>
+      </w:rPr>
+    </w:lvl>
+    <w:lvl w:ilvl="7" w:tplc="08130003" w:tentative="1">
+      <w:start w:val="1"/>
+      <w:numFmt w:val="bullet"/>
+      <w:lvlText w:val="o"/>
+      <w:lvlJc w:val="left"/>
+      <w:pPr>
+        <w:ind w:left="5760" w:hanging="360"/>
+      </w:pPr>
+      <w:rPr>
+        <w:rFonts w:ascii="Courier New" w:hAnsi="Courier New" w:cs="Courier New" w:hint="default"/>
+      </w:rPr>
+    </w:lvl>
+    <w:lvl w:ilvl="8" w:tplc="08130005" w:tentative="1">
+      <w:start w:val="1"/>
+      <w:numFmt w:val="bullet"/>
+      <w:lvlText w:val=""/>
+      <w:lvlJc w:val="left"/>
+      <w:pPr>
+        <w:ind w:left="6480" w:hanging="360"/>
+      </w:pPr>
+      <w:rPr>
+        <w:rFonts w:ascii="Wingdings" w:hAnsi="Wingdings" w:hint="default"/>
+      </w:rPr>
+    </w:lvl>
+  </w:abstractNum>
+  <w:abstractNum w:abstractNumId="9" w15:restartNumberingAfterBreak="0">
     <w:nsid w:val="52DC0C66"/>
     <w:multiLevelType w:val="hybridMultilevel"/>
     <w:tmpl w:val="98D466DA"/>
@@ -3562,10 +4565,10 @@
       </w:rPr>
     </w:lvl>
   </w:abstractNum>
-  <w:abstractNum w:abstractNumId="9" w15:restartNumberingAfterBreak="0">
+  <w:abstractNum w:abstractNumId="10" w15:restartNumberingAfterBreak="0">
     <w:nsid w:val="6D3B3844"/>
     <w:multiLevelType w:val="hybridMultilevel"/>
-    <w:tmpl w:val="3FC84D44"/>
+    <w:tmpl w:val="FCF4C542"/>
     <w:lvl w:ilvl="0" w:tplc="0813000B">
       <w:start w:val="1"/>
       <w:numFmt w:val="bullet"/>
@@ -3675,7 +4678,7 @@
       </w:rPr>
     </w:lvl>
   </w:abstractNum>
-  <w:abstractNum w:abstractNumId="10" w15:restartNumberingAfterBreak="0">
+  <w:abstractNum w:abstractNumId="11" w15:restartNumberingAfterBreak="0">
     <w:nsid w:val="76321D34"/>
     <w:multiLevelType w:val="hybridMultilevel"/>
     <w:tmpl w:val="336040CC"/>
@@ -3787,7 +4790,7 @@
       </w:rPr>
     </w:lvl>
   </w:abstractNum>
-  <w:abstractNum w:abstractNumId="11" w15:restartNumberingAfterBreak="0">
+  <w:abstractNum w:abstractNumId="12" w15:restartNumberingAfterBreak="0">
     <w:nsid w:val="7B291A97"/>
     <w:multiLevelType w:val="hybridMultilevel"/>
     <w:tmpl w:val="AED479FE"/>
@@ -3931,7 +4934,7 @@
     <w:abstractNumId w:val="0"/>
   </w:num>
   <w:num w:numId="11">
-    <w:abstractNumId w:val="10"/>
+    <w:abstractNumId w:val="11"/>
   </w:num>
   <w:num w:numId="12">
     <w:abstractNumId w:val="5"/>
@@ -3940,16 +4943,19 @@
     <w:abstractNumId w:val="6"/>
   </w:num>
   <w:num w:numId="14">
-    <w:abstractNumId w:val="8"/>
+    <w:abstractNumId w:val="9"/>
   </w:num>
   <w:num w:numId="15">
     <w:abstractNumId w:val="7"/>
   </w:num>
   <w:num w:numId="16">
-    <w:abstractNumId w:val="9"/>
+    <w:abstractNumId w:val="10"/>
   </w:num>
   <w:num w:numId="17">
-    <w:abstractNumId w:val="11"/>
+    <w:abstractNumId w:val="12"/>
+  </w:num>
+  <w:num w:numId="18">
+    <w:abstractNumId w:val="8"/>
   </w:num>
 </w:numbering>
 </file>
@@ -5326,32 +6332,6 @@
   <w:docParts>
     <w:docPart>
       <w:docPartPr>
-        <w:name w:val="F344AD282C124198B1EF57B64B1C133C"/>
-        <w:category>
-          <w:name w:val="Algemeen"/>
-          <w:gallery w:val="placeholder"/>
-        </w:category>
-        <w:types>
-          <w:type w:val="bbPlcHdr"/>
-        </w:types>
-        <w:behaviors>
-          <w:behavior w:val="content"/>
-        </w:behaviors>
-        <w:guid w:val="{17F21100-4237-46BD-A9CA-A0A537D7E75D}"/>
-      </w:docPartPr>
-      <w:docPartBody>
-        <w:p>
-          <w:pPr>
-            <w:pStyle w:val="F344AD282C124198B1EF57B64B1C133C"/>
-          </w:pPr>
-          <w:r>
-            <w:t>[Geef de titel van het document op]</w:t>
-          </w:r>
-        </w:p>
-      </w:docPartBody>
-    </w:docPart>
-    <w:docPart>
-      <w:docPartPr>
         <w:name w:val="0FA81F1A0D1C4265A5E238484729D7F0"/>
         <w:category>
           <w:name w:val="Algemeen"/>
@@ -5553,6 +6533,7 @@
   </w:compat>
   <w:rsids>
     <w:rsidRoot w:val="00624789"/>
+    <w:rsid w:val="000B6624"/>
     <w:rsid w:val="00211BBD"/>
     <w:rsid w:val="004E097A"/>
     <w:rsid w:val="005A1EEF"/>
@@ -6449,6 +7430,15 @@
 </file>
 
 <file path=customXml/item2.xml><?xml version="1.0" encoding="utf-8"?>
+<?mso-contentType ?>
+<FormTemplates xmlns="http://schemas.microsoft.com/sharepoint/v3/contenttype/forms">
+  <Display>DocumentLibraryForm</Display>
+  <Edit>AssetEditForm</Edit>
+  <New>DocumentLibraryForm</New>
+</FormTemplates>
+</file>
+
+<file path=customXml/item3.xml><?xml version="1.0" encoding="utf-8"?>
 <outs:outSpaceData xmlns:outs="http://schemas.microsoft.com/office/2009/outspace/metadata">
   <outs:relatedDates/>
   <outs:relatedDocuments/>
@@ -6456,15 +7446,6 @@
   <outs:propertyMetadataList/>
   <outs:corruptMetadataWasLost/>
 </outs:outSpaceData>
-</file>
-
-<file path=customXml/item3.xml><?xml version="1.0" encoding="utf-8"?>
-<?mso-contentType ?>
-<FormTemplates xmlns="http://schemas.microsoft.com/sharepoint/v3/contenttype/forms">
-  <Display>DocumentLibraryForm</Display>
-  <Edit>AssetEditForm</Edit>
-  <New>DocumentLibraryForm</New>
-</FormTemplates>
 </file>
 
 <file path=customXml/item4.xml><?xml version="1.0" encoding="utf-8"?>
@@ -6480,6 +7461,14 @@
 </file>
 
 <file path=customXml/itemProps2.xml><?xml version="1.0" encoding="utf-8"?>
+<ds:datastoreItem xmlns:ds="http://schemas.openxmlformats.org/officeDocument/2006/customXml" ds:itemID="{CCBB6253-25EE-4BB0-B942-7A7F50E0DC33}">
+  <ds:schemaRefs>
+    <ds:schemaRef ds:uri="http://schemas.microsoft.com/sharepoint/v3/contenttype/forms"/>
+  </ds:schemaRefs>
+</ds:datastoreItem>
+</file>
+
+<file path=customXml/itemProps3.xml><?xml version="1.0" encoding="utf-8"?>
 <ds:datastoreItem xmlns:ds="http://schemas.openxmlformats.org/officeDocument/2006/customXml" ds:itemID="{800B806B-C3C7-4EFE-A57F-81DC87A14EE1}">
   <ds:schemaRefs>
     <ds:schemaRef ds:uri="http://schemas.microsoft.com/office/2009/outspace/metadata"/>
@@ -6487,16 +7476,8 @@
 </ds:datastoreItem>
 </file>
 
-<file path=customXml/itemProps3.xml><?xml version="1.0" encoding="utf-8"?>
-<ds:datastoreItem xmlns:ds="http://schemas.openxmlformats.org/officeDocument/2006/customXml" ds:itemID="{CCBB6253-25EE-4BB0-B942-7A7F50E0DC33}">
-  <ds:schemaRefs>
-    <ds:schemaRef ds:uri="http://schemas.microsoft.com/sharepoint/v3/contenttype/forms"/>
-  </ds:schemaRefs>
-</ds:datastoreItem>
-</file>
-
 <file path=customXml/itemProps4.xml><?xml version="1.0" encoding="utf-8"?>
-<ds:datastoreItem xmlns:ds="http://schemas.openxmlformats.org/officeDocument/2006/customXml" ds:itemID="{AE2C62DF-02FF-423E-8FB7-B98625ABF741}">
+<ds:datastoreItem xmlns:ds="http://schemas.openxmlformats.org/officeDocument/2006/customXml" ds:itemID="{1657FB7A-7E5E-481D-99C8-68A7E7524D4E}">
   <ds:schemaRefs>
     <ds:schemaRef ds:uri="http://schemas.openxmlformats.org/officeDocument/2006/bibliography"/>
   </ds:schemaRefs>

</xml_diff>

<commit_message>
documentatie cloud apllications volledig af
</commit_message>
<xml_diff>
--- a/Doc/CloudApplications_Documentation.docx
+++ b/Doc/CloudApplications_Documentation.docx
@@ -89,7 +89,7 @@
                   </wp:anchor>
                 </w:drawing>
               </mc:Choice>
-              <mc:Fallback xmlns:cx="http://schemas.microsoft.com/office/drawing/2014/chartex" xmlns:cx1="http://schemas.microsoft.com/office/drawing/2015/9/8/chartex" xmlns:cx2="http://schemas.microsoft.com/office/drawing/2015/10/21/chartex" xmlns:w16se="http://schemas.microsoft.com/office/word/2015/wordml/symex">
+              <mc:Fallback xmlns:w16se="http://schemas.microsoft.com/office/word/2015/wordml/symex" xmlns:cx2="http://schemas.microsoft.com/office/drawing/2015/10/21/chartex" xmlns:cx1="http://schemas.microsoft.com/office/drawing/2015/9/8/chartex" xmlns:cx="http://schemas.microsoft.com/office/drawing/2014/chartex">
                 <w:pict>
                   <v:roundrect w14:anchorId="721A75B7" id="AutoVorm 622" o:spid="_x0000_s1026" style="position:absolute;margin-left:0;margin-top:0;width:561.35pt;height:742.95pt;z-index:251662336;visibility:visible;mso-wrap-style:square;mso-width-percent:920;mso-height-percent:940;mso-wrap-distance-left:9pt;mso-wrap-distance-top:0;mso-wrap-distance-right:9pt;mso-wrap-distance-bottom:0;mso-position-horizontal:center;mso-position-horizontal-relative:page;mso-position-vertical:center;mso-position-vertical-relative:page;mso-width-percent:920;mso-height-percent:940;mso-width-relative:page;mso-height-relative:page;v-text-anchor:top" arcsize="2269f" o:gfxdata="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" o:allowincell="f" filled="f" fillcolor="black">
                     <w10:wrap anchorx="page" anchory="page"/>
@@ -986,16 +986,32 @@
     </w:p>
     <w:p>
       <w:r>
-        <w:t xml:space="preserve">Alle eindwerkrepo’s worden gehost op </w:t>
-      </w:r>
-      <w:hyperlink r:id="rId11" w:history="1">
-        <w:r>
-          <w:rPr>
-            <w:rStyle w:val="Hyperlink"/>
-          </w:rPr>
-          <w:t>https://github.com/AP-Elektronica-ICT</w:t>
-        </w:r>
-      </w:hyperlink>
+        <w:t>Alle eindwerkrepo</w:t>
+      </w:r>
+      <w:r>
+        <w:t xml:space="preserve">s worden gehost op </w:t>
+      </w:r>
+      <w:r>
+        <w:fldChar w:fldCharType="begin"/>
+      </w:r>
+      <w:r>
+        <w:instrText xml:space="preserve"> HYPERLINK "https://github.com/AP-Elektronica-ICT" </w:instrText>
+      </w:r>
+      <w:r>
+        <w:fldChar w:fldCharType="separate"/>
+      </w:r>
+      <w:r>
+        <w:rPr>
+          <w:rStyle w:val="Hyperlink"/>
+        </w:rPr>
+        <w:t>https://github.com/AP-Elektronica-ICT</w:t>
+      </w:r>
+      <w:r>
+        <w:rPr>
+          <w:rStyle w:val="Hyperlink"/>
+        </w:rPr>
+        <w:fldChar w:fldCharType="end"/>
+      </w:r>
       <w:r>
         <w:t>. Momenteel houd onze opleiding een excel bestandje bij met daarin alle nodige informatie per student. Met alle nodige informatie bedoelen we: promotor</w:t>
       </w:r>
@@ -1064,13 +1080,7 @@
     </w:p>
     <w:p>
       <w:r>
-        <w:t>Het algemeen doel van ons project is door middel van een website het werken met eindwerk-repo</w:t>
-      </w:r>
-      <w:r>
-        <w:t>’</w:t>
-      </w:r>
-      <w:r>
-        <w:t>s eenvoudiger</w:t>
+        <w:t>Het algemeen doel van ons project is door middel van een website het werken met eindwerk-repos eenvoudiger</w:t>
       </w:r>
       <w:r>
         <w:t xml:space="preserve"> te</w:t>
@@ -1082,10 +1092,19 @@
         <w:t xml:space="preserve"> Op deze website ga je dan een overzichtje krijgen van alle </w:t>
       </w:r>
       <w:r>
-        <w:t xml:space="preserve">repository’s van de studenten die in onze richting een bachelorproef hebben. Hier gaat de promotor dan kunnen kiezen wie hij zoekt, alsook welke repository. De usernames worden ook omgezet naar de echte namen wat het natuurlijk makkelijker maakt voor de promotors om te kunnen zien wie wie is. De promotors kunnen ook in elke repository commentaar geven op de logs. </w:t>
-      </w:r>
-      <w:r>
-        <w:t xml:space="preserve">Deze logs gaan ook gefilterd worden op de file naam wat het natuurlijk makkelijker maakt voor de promotors om deze te volgen. Er word ook nog gebruik gemaakt van email, deze dient om wanneer er iets veranderd is de gebruikers te verwittigen. De email word ook gebruikt om de links van de logs door te sturen zodat ze direct weten waar ze moeten zijn door gewoon op de link te klikken. Er kunnen ook issues worden aangemaakt en deze maken gebruik van een kleurcode om te zien hoelang deze actief was. Dus in het kort samengevat: We maken een geautomatiseerde website voor mensen die nog niets of weinig van github kennen, alsook voor mensen die er al wel veel van kennen. Zodat ze allemaal op een simpele manier er toch mee kunnen </w:t>
+        <w:t>repositorie</w:t>
+      </w:r>
+      <w:r>
+        <w:t xml:space="preserve">s van de studenten die in onze richting een bachelorproef hebben. Hier gaat de promotor dan kunnen kiezen wie hij zoekt, alsook welke repository. De usernames worden ook omgezet naar de echte namen wat het natuurlijk makkelijker maakt voor de promotors om te kunnen zien wie wie is. De promotors kunnen ook in elke repository commentaar geven op de logs. </w:t>
+      </w:r>
+      <w:r>
+        <w:t>Deze logs gaan ook gefilterd worden op de file naam wat het natuurlijk makkelijker maakt voor de promotors om deze te volgen. Er word</w:t>
+      </w:r>
+      <w:r>
+        <w:t>t</w:t>
+      </w:r>
+      <w:r>
+        <w:t xml:space="preserve"> ook nog gebruik gemaakt van email, deze dient om wanneer er iets veranderd is de gebruikers te verwittigen. De email word ook gebruikt om de links van de logs door te sturen zodat ze direct weten waar ze moeten zijn door gewoon op de link te klikken. Er kunnen ook issues worden aangemaakt en deze maken gebruik van een kleurcode om te zien hoelang deze actief was. Dus in het kort samengevat: We maken een geautomatiseerde website voor mensen die nog niets of weinig van github kennen, alsook voor mensen die er al wel veel van kennen. Zodat ze allemaal op een simpele manier er toch mee kunnen </w:t>
       </w:r>
       <w:r>
         <w:t>omgaan</w:t>
@@ -1146,7 +1165,19 @@
         <w:t xml:space="preserve">We gaan ook gebruik maken van dummy data. </w:t>
       </w:r>
       <w:r>
-        <w:t>Dan gaan we al is beginnen te zoeken hoe we het gaan aanpakken met de Github API. Want deze API gaan we gebruiken om in te loggen op onze site, ook om de repository’s van de studenten op te vragen, issue’s aanmaken, commentaar geven, ... Dus kortweg gezegd, deze is nodig voor bijna alle issues die we al hebben aangemaakt in onze repo op Github</w:t>
+        <w:t>Dan gaan we al is beginnen te zoeken hoe we het gaan aanpakken met de Github API. Want deze API gaan we gebruiken om in te loggen op onze site, ook om de repository</w:t>
+      </w:r>
+      <w:r>
+        <w:t>ie</w:t>
+      </w:r>
+      <w:r>
+        <w:t>s van de studenten op te vragen, is</w:t>
+      </w:r>
+      <w:r>
+        <w:t>sue</w:t>
+      </w:r>
+      <w:r>
+        <w:t>s aanmaken, commentaar geven, ... Dus kortweg gezegd, deze is nodig voor bijna alle issues die we al hebben aangemaakt in onze repo op Github</w:t>
       </w:r>
       <w:r>
         <w:t xml:space="preserve"> (Zie bij links)</w:t>
@@ -1222,10 +1253,7 @@
         </w:numPr>
       </w:pPr>
       <w:r>
-        <w:t xml:space="preserve">De docent of promotor gaat van de repo de laatste stand kunnen zien, issues aanmaken en natuurlijk dan ook nog commentaar geven op bepaalde commits. Ook kan hij kiezen of hij alle repositories van </w:t>
-      </w:r>
-      <w:r>
-        <w:t>de student in kwestie wilt zien.</w:t>
+        <w:t xml:space="preserve">De docent of promotor gaat van de repo de laatste stand kunnen zien, issues aanmaken en natuurlijk dan ook nog commentaar geven op bepaalde commits. </w:t>
       </w:r>
     </w:p>
     <w:p>
@@ -1315,10 +1343,10 @@
         </w:numPr>
       </w:pPr>
       <w:r>
-        <w:t xml:space="preserve">Onze website </w:t>
-      </w:r>
-      <w:r>
-        <w:t xml:space="preserve">staat online beschikbaar. </w:t>
+        <w:t xml:space="preserve">Onze </w:t>
+      </w:r>
+      <w:r>
+        <w:t>oplossing staat online beschikbaar.</w:t>
       </w:r>
     </w:p>
     <w:p/>
@@ -1615,7 +1643,19 @@
         <w:rPr>
           <w:lang w:val="nl"/>
         </w:rPr>
-        <w:t>Gebuiken we voor alles wat we moeten doen met github. Deze zijnde commentaar geven, inloggen, repo’s van de studenten zien, ...</w:t>
+        <w:t>Gebuiken we voor alles wat we moeten doen met github. Deze zijnde c</w:t>
+      </w:r>
+      <w:r>
+        <w:rPr>
+          <w:lang w:val="nl"/>
+        </w:rPr>
+        <w:t>ommentaar geven, inloggen, repo</w:t>
+      </w:r>
+      <w:r>
+        <w:rPr>
+          <w:lang w:val="nl"/>
+        </w:rPr>
+        <w:t>s van de studenten zien, ...</w:t>
       </w:r>
     </w:p>
     <w:p>
@@ -1692,24 +1732,6 @@
     </w:p>
     <w:p>
       <w:pPr>
-        <w:pStyle w:val="ListParagraph"/>
-        <w:numPr>
-          <w:ilvl w:val="0"/>
-          <w:numId w:val="12"/>
-        </w:numPr>
-        <w:rPr>
-          <w:lang w:val="nl"/>
-        </w:rPr>
-      </w:pPr>
-      <w:r>
-        <w:rPr>
-          <w:lang w:val="nl"/>
-        </w:rPr>
-        <w:t>Vagrant ?</w:t>
-      </w:r>
-    </w:p>
-    <w:p>
-      <w:pPr>
         <w:pStyle w:val="Heading1"/>
         <w:rPr>
           <w:lang w:val="nl"/>
@@ -1819,7 +1841,27 @@
           <w:sz w:val="20"/>
           <w:lang w:val="nl"/>
         </w:rPr>
-        <w:t xml:space="preserve">Ons project heeft als doel het werken met eindrepo’s eenvoudiger te maken. Dit houd in dat het een beter communicatiemiddel bied tussen de leerkrachten en hun leerlingen. Wat er dan voor zorgt dat de bachelorproef ook beter word opgevolgd. Het is ook volledig geautomatiseerd. Dit helpt de studenten om een makkelijkere overgang van de studentenomgeving naar de professionele werkomgeving te maken.  </w:t>
+        <w:t>Ons project heeft a</w:t>
+      </w:r>
+      <w:r>
+        <w:rPr>
+          <w:rFonts w:ascii="Arial" w:hAnsi="Arial" w:cs="Arial"/>
+          <w:iCs/>
+          <w:color w:val="auto"/>
+          <w:sz w:val="20"/>
+          <w:lang w:val="nl"/>
+        </w:rPr>
+        <w:t>ls doel het werken met eindrepo</w:t>
+      </w:r>
+      <w:r>
+        <w:rPr>
+          <w:rFonts w:ascii="Arial" w:hAnsi="Arial" w:cs="Arial"/>
+          <w:iCs/>
+          <w:color w:val="auto"/>
+          <w:sz w:val="20"/>
+          <w:lang w:val="nl"/>
+        </w:rPr>
+        <w:t xml:space="preserve">s eenvoudiger te maken. Dit houd in dat het een beter communicatiemiddel bied tussen de leerkrachten en hun leerlingen. Wat er dan voor zorgt dat de bachelorproef ook beter word opgevolgd. Het is ook volledig geautomatiseerd. Dit helpt de studenten om een makkelijkere overgang van de studentenomgeving naar de professionele werkomgeving te maken.  </w:t>
       </w:r>
     </w:p>
     <w:p>
@@ -1866,6 +1908,8 @@
           <w:lang w:val="nl"/>
         </w:rPr>
       </w:pPr>
+      <w:bookmarkStart w:id="0" w:name="_GoBack"/>
+      <w:bookmarkEnd w:id="0"/>
     </w:p>
     <w:p>
       <w:pPr>
@@ -2687,7 +2731,7 @@
                     </pic:cNvPicPr>
                   </pic:nvPicPr>
                   <pic:blipFill rotWithShape="1">
-                    <a:blip r:embed="rId12">
+                    <a:blip r:embed="rId11">
                       <a:extLst>
                         <a:ext uri="{28A0092B-C50C-407E-A947-70E740481C1C}">
                           <a14:useLocalDpi xmlns:a14="http://schemas.microsoft.com/office/drawing/2010/main" val="0"/>
@@ -2763,7 +2807,7 @@
                     </pic:cNvPicPr>
                   </pic:nvPicPr>
                   <pic:blipFill rotWithShape="1">
-                    <a:blip r:embed="rId13">
+                    <a:blip r:embed="rId12">
                       <a:extLst>
                         <a:ext uri="{28A0092B-C50C-407E-A947-70E740481C1C}">
                           <a14:useLocalDpi xmlns:a14="http://schemas.microsoft.com/office/drawing/2010/main" val="0"/>
@@ -2832,8 +2876,6 @@
           <w:lang w:val="nl"/>
         </w:rPr>
       </w:pPr>
-      <w:bookmarkStart w:id="0" w:name="_GoBack"/>
-      <w:bookmarkEnd w:id="0"/>
     </w:p>
     <w:p>
       <w:pPr>
@@ -2861,7 +2903,7 @@
           <w:lang w:val="nl"/>
         </w:rPr>
       </w:pPr>
-      <w:hyperlink r:id="rId14" w:history="1">
+      <w:hyperlink r:id="rId13" w:history="1">
         <w:r>
           <w:rPr>
             <w:rStyle w:val="Hyperlink"/>
@@ -2882,7 +2924,7 @@
           <w:lang w:val="nl"/>
         </w:rPr>
       </w:pPr>
-      <w:hyperlink r:id="rId15" w:history="1">
+      <w:hyperlink r:id="rId14" w:history="1">
         <w:r>
           <w:rPr>
             <w:rStyle w:val="Hyperlink"/>
@@ -2903,7 +2945,7 @@
           <w:lang w:val="nl"/>
         </w:rPr>
       </w:pPr>
-      <w:hyperlink r:id="rId16" w:history="1">
+      <w:hyperlink r:id="rId15" w:history="1">
         <w:r>
           <w:rPr>
             <w:rStyle w:val="Hyperlink"/>
@@ -2924,7 +2966,7 @@
           <w:lang w:val="nl"/>
         </w:rPr>
       </w:pPr>
-      <w:hyperlink r:id="rId17" w:history="1">
+      <w:hyperlink r:id="rId16" w:history="1">
         <w:r>
           <w:rPr>
             <w:rStyle w:val="Hyperlink"/>
@@ -2972,9 +3014,9 @@
       </w:pPr>
     </w:p>
     <w:sectPr>
-      <w:headerReference w:type="default" r:id="rId18"/>
-      <w:footerReference w:type="even" r:id="rId19"/>
-      <w:footerReference w:type="default" r:id="rId20"/>
+      <w:headerReference w:type="default" r:id="rId17"/>
+      <w:footerReference w:type="even" r:id="rId18"/>
+      <w:footerReference w:type="default" r:id="rId19"/>
       <w:pgSz w:w="12240" w:h="15840" w:code="1"/>
       <w:pgMar w:top="1440" w:right="1440" w:bottom="1440" w:left="1440" w:header="720" w:footer="720" w:gutter="0"/>
       <w:pgNumType w:start="0"/>
@@ -3320,7 +3362,7 @@
             </wp:anchor>
           </w:drawing>
         </mc:Choice>
-        <mc:Fallback xmlns:cx="http://schemas.microsoft.com/office/drawing/2014/chartex" xmlns:cx1="http://schemas.microsoft.com/office/drawing/2015/9/8/chartex" xmlns:cx2="http://schemas.microsoft.com/office/drawing/2015/10/21/chartex" xmlns:w16se="http://schemas.microsoft.com/office/word/2015/wordml/symex">
+        <mc:Fallback xmlns:w16se="http://schemas.microsoft.com/office/word/2015/wordml/symex" xmlns:cx2="http://schemas.microsoft.com/office/drawing/2015/10/21/chartex" xmlns:cx1="http://schemas.microsoft.com/office/drawing/2015/9/8/chartex" xmlns:cx="http://schemas.microsoft.com/office/drawing/2014/chartex">
           <w:pict>
             <v:roundrect w14:anchorId="40DB8FA3" id="AutoVorm 24" o:spid="_x0000_s1026" style="position:absolute;margin-left:0;margin-top:0;width:561.15pt;height:742.85pt;z-index:251665408;visibility:visible;mso-wrap-style:square;mso-width-percent:920;mso-height-percent:940;mso-wrap-distance-left:9pt;mso-wrap-distance-top:0;mso-wrap-distance-right:9pt;mso-wrap-distance-bottom:0;mso-position-horizontal:center;mso-position-horizontal-relative:page;mso-position-vertical:center;mso-position-vertical-relative:page;mso-width-percent:920;mso-height-percent:940;mso-width-relative:page;mso-height-relative:page;v-text-anchor:top" arcsize="2637f" o:gfxdata="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" o:allowincell="f" filled="f" fillcolor="black" strokeweight="1pt">
               <w10:wrap anchorx="page" anchory="page"/>
@@ -3811,7 +3853,7 @@
             </wp:anchor>
           </w:drawing>
         </mc:Choice>
-        <mc:Fallback xmlns:cx="http://schemas.microsoft.com/office/drawing/2014/chartex" xmlns:cx1="http://schemas.microsoft.com/office/drawing/2015/9/8/chartex" xmlns:cx2="http://schemas.microsoft.com/office/drawing/2015/10/21/chartex" xmlns:w16se="http://schemas.microsoft.com/office/word/2015/wordml/symex">
+        <mc:Fallback xmlns:w16se="http://schemas.microsoft.com/office/word/2015/wordml/symex" xmlns:cx2="http://schemas.microsoft.com/office/drawing/2015/10/21/chartex" xmlns:cx1="http://schemas.microsoft.com/office/drawing/2015/9/8/chartex" xmlns:cx="http://schemas.microsoft.com/office/drawing/2014/chartex">
           <w:pict>
             <v:roundrect w14:anchorId="7199F0D4" id="AutoVorm 21" o:spid="_x0000_s1026" style="position:absolute;margin-left:0;margin-top:0;width:561.15pt;height:742.85pt;z-index:251660288;visibility:visible;mso-wrap-style:square;mso-width-percent:920;mso-height-percent:940;mso-wrap-distance-left:9pt;mso-wrap-distance-top:0;mso-wrap-distance-right:9pt;mso-wrap-distance-bottom:0;mso-position-horizontal:center;mso-position-horizontal-relative:page;mso-position-vertical:center;mso-position-vertical-relative:page;mso-width-percent:920;mso-height-percent:940;mso-width-relative:page;mso-height-relative:page;v-text-anchor:top" arcsize="2637f" o:gfxdata="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" o:allowincell="f" filled="f" fillcolor="black" strokeweight="1pt">
               <w10:wrap anchorx="page" anchory="page"/>
@@ -3905,7 +3947,7 @@
                               <w:sz w:val="40"/>
                               <w:szCs w:val="40"/>
                             </w:rPr>
-                            <w:t>6</w:t>
+                            <w:t>4</w:t>
                           </w:r>
                           <w:r>
                             <w:rPr>
@@ -3965,7 +4007,7 @@
                         <w:sz w:val="40"/>
                         <w:szCs w:val="40"/>
                       </w:rPr>
-                      <w:t>6</w:t>
+                      <w:t>4</w:t>
                     </w:r>
                     <w:r>
                       <w:rPr>
@@ -6678,6 +6720,7 @@
     <w:rsidRoot w:val="00624789"/>
     <w:rsid w:val="000B6624"/>
     <w:rsid w:val="00211BBD"/>
+    <w:rsid w:val="002B359F"/>
     <w:rsid w:val="004E097A"/>
     <w:rsid w:val="005A1EEF"/>
     <w:rsid w:val="00624789"/>
@@ -7574,6 +7617,15 @@
 </file>
 
 <file path=customXml/item2.xml><?xml version="1.0" encoding="utf-8"?>
+<?mso-contentType ?>
+<FormTemplates xmlns="http://schemas.microsoft.com/sharepoint/v3/contenttype/forms">
+  <Display>DocumentLibraryForm</Display>
+  <Edit>AssetEditForm</Edit>
+  <New>DocumentLibraryForm</New>
+</FormTemplates>
+</file>
+
+<file path=customXml/item3.xml><?xml version="1.0" encoding="utf-8"?>
 <outs:outSpaceData xmlns:outs="http://schemas.microsoft.com/office/2009/outspace/metadata">
   <outs:relatedDates/>
   <outs:relatedDocuments/>
@@ -7581,15 +7633,6 @@
   <outs:propertyMetadataList/>
   <outs:corruptMetadataWasLost/>
 </outs:outSpaceData>
-</file>
-
-<file path=customXml/item3.xml><?xml version="1.0" encoding="utf-8"?>
-<?mso-contentType ?>
-<FormTemplates xmlns="http://schemas.microsoft.com/sharepoint/v3/contenttype/forms">
-  <Display>DocumentLibraryForm</Display>
-  <Edit>AssetEditForm</Edit>
-  <New>DocumentLibraryForm</New>
-</FormTemplates>
 </file>
 
 <file path=customXml/item4.xml><?xml version="1.0" encoding="utf-8"?>
@@ -7605,6 +7648,14 @@
 </file>
 
 <file path=customXml/itemProps2.xml><?xml version="1.0" encoding="utf-8"?>
+<ds:datastoreItem xmlns:ds="http://schemas.openxmlformats.org/officeDocument/2006/customXml" ds:itemID="{CCBB6253-25EE-4BB0-B942-7A7F50E0DC33}">
+  <ds:schemaRefs>
+    <ds:schemaRef ds:uri="http://schemas.microsoft.com/sharepoint/v3/contenttype/forms"/>
+  </ds:schemaRefs>
+</ds:datastoreItem>
+</file>
+
+<file path=customXml/itemProps3.xml><?xml version="1.0" encoding="utf-8"?>
 <ds:datastoreItem xmlns:ds="http://schemas.openxmlformats.org/officeDocument/2006/customXml" ds:itemID="{800B806B-C3C7-4EFE-A57F-81DC87A14EE1}">
   <ds:schemaRefs>
     <ds:schemaRef ds:uri="http://schemas.microsoft.com/office/2009/outspace/metadata"/>
@@ -7612,16 +7663,8 @@
 </ds:datastoreItem>
 </file>
 
-<file path=customXml/itemProps3.xml><?xml version="1.0" encoding="utf-8"?>
-<ds:datastoreItem xmlns:ds="http://schemas.openxmlformats.org/officeDocument/2006/customXml" ds:itemID="{CCBB6253-25EE-4BB0-B942-7A7F50E0DC33}">
-  <ds:schemaRefs>
-    <ds:schemaRef ds:uri="http://schemas.microsoft.com/sharepoint/v3/contenttype/forms"/>
-  </ds:schemaRefs>
-</ds:datastoreItem>
-</file>
-
 <file path=customXml/itemProps4.xml><?xml version="1.0" encoding="utf-8"?>
-<ds:datastoreItem xmlns:ds="http://schemas.openxmlformats.org/officeDocument/2006/customXml" ds:itemID="{39D3ADC4-BCEB-4D49-84DD-B7C249CE679A}">
+<ds:datastoreItem xmlns:ds="http://schemas.openxmlformats.org/officeDocument/2006/customXml" ds:itemID="{7D74A612-483F-407F-84BF-2EFC4DFDBAD4}">
   <ds:schemaRefs>
     <ds:schemaRef ds:uri="http://schemas.openxmlformats.org/officeDocument/2006/bibliography"/>
   </ds:schemaRefs>

</xml_diff>

<commit_message>
klaar voor door te sturen
</commit_message>
<xml_diff>
--- a/Doc/CloudApplications_Documentation.docx
+++ b/Doc/CloudApplications_Documentation.docx
@@ -89,7 +89,7 @@
                   </wp:anchor>
                 </w:drawing>
               </mc:Choice>
-              <mc:Fallback xmlns:cx="http://schemas.microsoft.com/office/drawing/2014/chartex" xmlns:cx1="http://schemas.microsoft.com/office/drawing/2015/9/8/chartex" xmlns:cx2="http://schemas.microsoft.com/office/drawing/2015/10/21/chartex" xmlns:w16se="http://schemas.microsoft.com/office/word/2015/wordml/symex">
+              <mc:Fallback xmlns:w16se="http://schemas.microsoft.com/office/word/2015/wordml/symex" xmlns:cx2="http://schemas.microsoft.com/office/drawing/2015/10/21/chartex" xmlns:cx1="http://schemas.microsoft.com/office/drawing/2015/9/8/chartex" xmlns:cx="http://schemas.microsoft.com/office/drawing/2014/chartex">
                 <w:pict>
                   <v:roundrect w14:anchorId="721A75B7" id="AutoVorm 622" o:spid="_x0000_s1026" style="position:absolute;margin-left:0;margin-top:0;width:561.35pt;height:742.95pt;z-index:251662336;visibility:visible;mso-wrap-style:square;mso-width-percent:920;mso-height-percent:940;mso-wrap-distance-left:9pt;mso-wrap-distance-top:0;mso-wrap-distance-right:9pt;mso-wrap-distance-bottom:0;mso-position-horizontal:center;mso-position-horizontal-relative:page;mso-position-vertical:center;mso-position-vertical-relative:page;mso-width-percent:920;mso-height-percent:940;mso-width-relative:page;mso-height-relative:page;v-text-anchor:top" arcsize="2269f" o:gfxdata="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" o:allowincell="f" filled="f" fillcolor="black">
                     <w10:wrap anchorx="page" anchory="page"/>
@@ -743,8 +743,6 @@
           </w:r>
         </w:sdtContent>
       </w:sdt>
-      <w:bookmarkStart w:id="0" w:name="_GoBack"/>
-      <w:bookmarkEnd w:id="0"/>
     </w:p>
     <w:p>
       <w:pPr>
@@ -995,7 +993,11 @@
         <w:t xml:space="preserve"> dan</w:t>
       </w:r>
       <w:r>
-        <w:t xml:space="preserve"> openen in de browser om zo feedback op een commit te kunnen geven. Dus als een leerkracht of promotor bijvoorbeeld 25 studenten heeft, moet hij/zij deze actie dan ook 25 keer doen</w:t>
+        <w:t xml:space="preserve"> openen </w:t>
+      </w:r>
+      <w:bookmarkStart w:id="0" w:name="_GoBack"/>
+      <w:r>
+        <w:t>in de browser om zo feedback op een commit te kunnen geven. Dus als een leerkracht of promotor bijvoorbeeld 25 studenten heeft, moet hij/zij deze actie dan ook 25 keer doen</w:t>
       </w:r>
       <w:r>
         <w:t xml:space="preserve"> wat uiteraard niet zo leuk is om te doen</w:t>
@@ -1010,7 +1012,11 @@
         <w:t xml:space="preserve">it </w:t>
       </w:r>
       <w:r>
-        <w:t xml:space="preserve">is eigenlijk gewoon constant herhaling. En dit </w:t>
+        <w:t xml:space="preserve">is eigenlijk gewoon constant </w:t>
+      </w:r>
+      <w:bookmarkEnd w:id="0"/>
+      <w:r>
+        <w:t xml:space="preserve">herhaling. En dit </w:t>
       </w:r>
       <w:r>
         <w:t xml:space="preserve">pakt uiteraard </w:t>
@@ -1335,7 +1341,8 @@
         <w:rPr>
           <w:rFonts w:ascii="Arial" w:hAnsi="Arial" w:cs="Arial"/>
           <w:i/>
-          <w:sz w:val="20"/>
+          <w:sz w:val="16"/>
+          <w:szCs w:val="16"/>
         </w:rPr>
       </w:pPr>
       <w:r>
@@ -1349,7 +1356,8 @@
         <w:rPr>
           <w:rFonts w:ascii="Arial" w:hAnsi="Arial" w:cs="Arial"/>
           <w:i/>
-          <w:sz w:val="20"/>
+          <w:sz w:val="16"/>
+          <w:szCs w:val="16"/>
         </w:rPr>
         <w:t>Beschrijving</w:t>
       </w:r>
@@ -1357,7 +1365,8 @@
         <w:rPr>
           <w:rFonts w:ascii="Arial" w:hAnsi="Arial" w:cs="Arial"/>
           <w:i/>
-          <w:sz w:val="20"/>
+          <w:sz w:val="16"/>
+          <w:szCs w:val="16"/>
         </w:rPr>
         <w:t xml:space="preserve"> en of schematische voorstelling</w:t>
       </w:r>
@@ -1365,7 +1374,8 @@
         <w:rPr>
           <w:rFonts w:ascii="Arial" w:hAnsi="Arial" w:cs="Arial"/>
           <w:i/>
-          <w:sz w:val="20"/>
+          <w:sz w:val="16"/>
+          <w:szCs w:val="16"/>
         </w:rPr>
         <w:t xml:space="preserve"> van de gebruikte technologieën </w:t>
       </w:r>
@@ -1725,7 +1735,8 @@
           <w:i/>
           <w:iCs/>
           <w:color w:val="auto"/>
-          <w:sz w:val="20"/>
+          <w:sz w:val="16"/>
+          <w:szCs w:val="16"/>
           <w:lang w:val="nl"/>
         </w:rPr>
       </w:pPr>
@@ -1735,7 +1746,8 @@
           <w:i/>
           <w:iCs/>
           <w:color w:val="auto"/>
-          <w:sz w:val="20"/>
+          <w:sz w:val="16"/>
+          <w:szCs w:val="16"/>
           <w:lang w:val="nl"/>
         </w:rPr>
         <w:t xml:space="preserve">Omschrijving van max. 1500 lettertekens (inclusief spaties). </w:t>
@@ -1752,7 +1764,8 @@
           <w:i/>
           <w:iCs/>
           <w:color w:val="auto"/>
-          <w:sz w:val="20"/>
+          <w:sz w:val="16"/>
+          <w:szCs w:val="16"/>
           <w:lang w:val="nl"/>
         </w:rPr>
       </w:pPr>
@@ -1762,7 +1775,8 @@
           <w:i/>
           <w:iCs/>
           <w:color w:val="auto"/>
-          <w:sz w:val="20"/>
+          <w:sz w:val="16"/>
+          <w:szCs w:val="16"/>
           <w:lang w:val="nl"/>
         </w:rPr>
         <w:t xml:space="preserve">Sector/partners, maatschappelijke dienstverlening, bijdrage op het vlak van duurzame ontwikkeling,… </w:t>
@@ -1790,39 +1804,39 @@
         <w:adjustRightInd w:val="0"/>
         <w:spacing w:after="0"/>
         <w:rPr>
-          <w:rFonts w:ascii="Arial" w:hAnsi="Arial" w:cs="Arial"/>
+          <w:rFonts w:cs="Arial"/>
           <w:iCs/>
           <w:color w:val="auto"/>
-          <w:sz w:val="20"/>
-          <w:lang w:val="nl"/>
-        </w:rPr>
-      </w:pPr>
-      <w:r>
-        <w:rPr>
-          <w:rFonts w:ascii="Arial" w:hAnsi="Arial" w:cs="Arial"/>
+          <w:szCs w:val="22"/>
+          <w:lang w:val="nl"/>
+        </w:rPr>
+      </w:pPr>
+      <w:r>
+        <w:rPr>
+          <w:rFonts w:cs="Arial"/>
           <w:iCs/>
           <w:color w:val="auto"/>
-          <w:sz w:val="20"/>
+          <w:szCs w:val="22"/>
           <w:lang w:val="nl"/>
         </w:rPr>
         <w:t>Ons project heeft a</w:t>
       </w:r>
       <w:r>
         <w:rPr>
-          <w:rFonts w:ascii="Arial" w:hAnsi="Arial" w:cs="Arial"/>
+          <w:rFonts w:cs="Arial"/>
           <w:iCs/>
           <w:color w:val="auto"/>
-          <w:sz w:val="20"/>
+          <w:szCs w:val="22"/>
           <w:lang w:val="nl"/>
         </w:rPr>
         <w:t>ls doel het werken met eindrepo</w:t>
       </w:r>
       <w:r>
         <w:rPr>
-          <w:rFonts w:ascii="Arial" w:hAnsi="Arial" w:cs="Arial"/>
+          <w:rFonts w:cs="Arial"/>
           <w:iCs/>
           <w:color w:val="auto"/>
-          <w:sz w:val="20"/>
+          <w:szCs w:val="22"/>
           <w:lang w:val="nl"/>
         </w:rPr>
         <w:t xml:space="preserve">s eenvoudiger te maken. Dit houd in dat het een beter communicatiemiddel bied tussen de leerkrachten en hun leerlingen. Wat er dan voor zorgt dat de bachelorproef ook beter word opgevolgd. Het is ook volledig geautomatiseerd. Dit helpt de studenten om een makkelijkere overgang van de studentenomgeving naar de professionele werkomgeving te maken.  </w:t>
@@ -2068,6 +2082,12 @@
               </w:rPr>
               <w:t>As a promotor I want to be able to add student information</w:t>
             </w:r>
+            <w:r>
+              <w:rPr>
+                <w:lang w:val="en-US"/>
+              </w:rPr>
+              <w:t>.</w:t>
+            </w:r>
           </w:p>
         </w:tc>
       </w:tr>
@@ -2087,6 +2107,12 @@
                 <w:lang w:val="en-US"/>
               </w:rPr>
               <w:t>As a promotor I want to be able to update student information</w:t>
+            </w:r>
+            <w:r>
+              <w:rPr>
+                <w:lang w:val="en-US"/>
+              </w:rPr>
+              <w:t>.</w:t>
             </w:r>
           </w:p>
         </w:tc>
@@ -2115,6 +2141,12 @@
               <w:rPr>
                 <w:lang w:val="en-US"/>
               </w:rPr>
+              <w:t>.</w:t>
+            </w:r>
+            <w:r>
+              <w:rPr>
+                <w:lang w:val="en-US"/>
+              </w:rPr>
               <w:tab/>
             </w:r>
           </w:p>
@@ -2165,7 +2197,19 @@
               <w:rPr>
                 <w:lang w:val="en-US"/>
               </w:rPr>
-              <w:t xml:space="preserve">As a promotor I want to be able to view all my student’s repositories </w:t>
+              <w:t>As a promotor I want to be able to view all my student’s repositories</w:t>
+            </w:r>
+            <w:r>
+              <w:rPr>
+                <w:lang w:val="en-US"/>
+              </w:rPr>
+              <w:t>.</w:t>
+            </w:r>
+            <w:r>
+              <w:rPr>
+                <w:lang w:val="en-US"/>
+              </w:rPr>
+              <w:t xml:space="preserve"> </w:t>
             </w:r>
           </w:p>
         </w:tc>
@@ -2186,6 +2230,12 @@
                 <w:lang w:val="en-US"/>
               </w:rPr>
               <w:t>As a promotor I want to be able to see the final state of a repository</w:t>
+            </w:r>
+            <w:r>
+              <w:rPr>
+                <w:lang w:val="en-US"/>
+              </w:rPr>
+              <w:t>.</w:t>
             </w:r>
           </w:p>
         </w:tc>
@@ -2208,7 +2258,19 @@
               <w:rPr>
                 <w:lang w:val="en-US"/>
               </w:rPr>
-              <w:t xml:space="preserve">As a promotor I want to be able to create issues </w:t>
+              <w:t>As a promotor I want to be able to create issues</w:t>
+            </w:r>
+            <w:r>
+              <w:rPr>
+                <w:lang w:val="en-US"/>
+              </w:rPr>
+              <w:t>.</w:t>
+            </w:r>
+            <w:r>
+              <w:rPr>
+                <w:lang w:val="en-US"/>
+              </w:rPr>
+              <w:t xml:space="preserve"> </w:t>
             </w:r>
             <w:r>
               <w:rPr>
@@ -2237,7 +2299,13 @@
               <w:rPr>
                 <w:lang w:val="en-US"/>
               </w:rPr>
-              <w:t xml:space="preserve">As a promotor I want to be able to close issues </w:t>
+              <w:t xml:space="preserve">As a promotor I </w:t>
+            </w:r>
+            <w:r>
+              <w:rPr>
+                <w:lang w:val="en-US"/>
+              </w:rPr>
+              <w:t>want to be able to close issues.</w:t>
             </w:r>
             <w:r>
               <w:rPr>
@@ -2264,6 +2332,12 @@
                 <w:lang w:val="en-US"/>
               </w:rPr>
               <w:t>As a promotor I want to be able to comment on a commit</w:t>
+            </w:r>
+            <w:r>
+              <w:rPr>
+                <w:lang w:val="en-US"/>
+              </w:rPr>
+              <w:t>.</w:t>
             </w:r>
           </w:p>
         </w:tc>
@@ -2342,6 +2416,12 @@
               <w:rPr>
                 <w:lang w:val="en-US"/>
               </w:rPr>
+              <w:t>.</w:t>
+            </w:r>
+            <w:r>
+              <w:rPr>
+                <w:lang w:val="en-US"/>
+              </w:rPr>
               <w:tab/>
             </w:r>
           </w:p>
@@ -2365,7 +2445,19 @@
               <w:rPr>
                 <w:lang w:val="en-US"/>
               </w:rPr>
-              <w:t xml:space="preserve">As a promotor I want to be able to see the last log entry </w:t>
+              <w:t>As a promotor I want to be able to see the last log entry</w:t>
+            </w:r>
+            <w:r>
+              <w:rPr>
+                <w:lang w:val="en-US"/>
+              </w:rPr>
+              <w:t>.</w:t>
+            </w:r>
+            <w:r>
+              <w:rPr>
+                <w:lang w:val="en-US"/>
+              </w:rPr>
+              <w:t xml:space="preserve"> </w:t>
             </w:r>
             <w:r>
               <w:rPr>
@@ -2395,6 +2487,12 @@
                 <w:lang w:val="en-US"/>
               </w:rPr>
               <w:t>As a promotor I want to be able to see if a student is active/inactive</w:t>
+            </w:r>
+            <w:r>
+              <w:rPr>
+                <w:lang w:val="en-US"/>
+              </w:rPr>
+              <w:t>.</w:t>
             </w:r>
             <w:r>
               <w:rPr>
@@ -2494,6 +2592,12 @@
               </w:rPr>
               <w:t>” button</w:t>
             </w:r>
+            <w:r>
+              <w:rPr>
+                <w:lang w:val="en-US"/>
+              </w:rPr>
+              <w:t>.</w:t>
+            </w:r>
           </w:p>
         </w:tc>
       </w:tr>
@@ -2525,6 +2629,12 @@
               <w:t>scription</w:t>
             </w:r>
             <w:proofErr w:type="spellEnd"/>
+            <w:r>
+              <w:rPr>
+                <w:lang w:val="en-US"/>
+              </w:rPr>
+              <w:t>.</w:t>
+            </w:r>
             <w:r>
               <w:rPr>
                 <w:lang w:val="en-US"/>
@@ -2577,6 +2687,12 @@
               <w:rPr>
                 <w:lang w:val="en-US"/>
               </w:rPr>
+              <w:t>.</w:t>
+            </w:r>
+            <w:r>
+              <w:rPr>
+                <w:lang w:val="en-US"/>
+              </w:rPr>
               <w:t xml:space="preserve"> </w:t>
             </w:r>
           </w:p>
@@ -2627,7 +2743,13 @@
               <w:rPr>
                 <w:lang w:val="en-US"/>
               </w:rPr>
-              <w:t xml:space="preserve">A ‘Promotor’ is someone who uses our website to interact with and view </w:t>
+              <w:t>A ‘Promotor’ is someone who uses our we</w:t>
+            </w:r>
+            <w:r>
+              <w:rPr>
+                <w:lang w:val="en-US"/>
+              </w:rPr>
+              <w:t>bsite to interact with and view.</w:t>
             </w:r>
           </w:p>
         </w:tc>
@@ -3324,7 +3446,7 @@
             </wp:anchor>
           </w:drawing>
         </mc:Choice>
-        <mc:Fallback xmlns:cx="http://schemas.microsoft.com/office/drawing/2014/chartex" xmlns:cx1="http://schemas.microsoft.com/office/drawing/2015/9/8/chartex" xmlns:cx2="http://schemas.microsoft.com/office/drawing/2015/10/21/chartex" xmlns:w16se="http://schemas.microsoft.com/office/word/2015/wordml/symex">
+        <mc:Fallback xmlns:w16se="http://schemas.microsoft.com/office/word/2015/wordml/symex" xmlns:cx2="http://schemas.microsoft.com/office/drawing/2015/10/21/chartex" xmlns:cx1="http://schemas.microsoft.com/office/drawing/2015/9/8/chartex" xmlns:cx="http://schemas.microsoft.com/office/drawing/2014/chartex">
           <w:pict>
             <v:roundrect w14:anchorId="40DB8FA3" id="AutoVorm 24" o:spid="_x0000_s1026" style="position:absolute;margin-left:0;margin-top:0;width:561.15pt;height:742.85pt;z-index:251665408;visibility:visible;mso-wrap-style:square;mso-width-percent:920;mso-height-percent:940;mso-wrap-distance-left:9pt;mso-wrap-distance-top:0;mso-wrap-distance-right:9pt;mso-wrap-distance-bottom:0;mso-position-horizontal:center;mso-position-horizontal-relative:page;mso-position-vertical:center;mso-position-vertical-relative:page;mso-width-percent:920;mso-height-percent:940;mso-width-relative:page;mso-height-relative:page;v-text-anchor:top" arcsize="2637f" o:gfxdata="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" o:allowincell="f" filled="f" fillcolor="black" strokeweight="1pt">
               <w10:wrap anchorx="page" anchory="page"/>
@@ -3815,7 +3937,7 @@
             </wp:anchor>
           </w:drawing>
         </mc:Choice>
-        <mc:Fallback xmlns:cx="http://schemas.microsoft.com/office/drawing/2014/chartex" xmlns:cx1="http://schemas.microsoft.com/office/drawing/2015/9/8/chartex" xmlns:cx2="http://schemas.microsoft.com/office/drawing/2015/10/21/chartex" xmlns:w16se="http://schemas.microsoft.com/office/word/2015/wordml/symex">
+        <mc:Fallback xmlns:w16se="http://schemas.microsoft.com/office/word/2015/wordml/symex" xmlns:cx2="http://schemas.microsoft.com/office/drawing/2015/10/21/chartex" xmlns:cx1="http://schemas.microsoft.com/office/drawing/2015/9/8/chartex" xmlns:cx="http://schemas.microsoft.com/office/drawing/2014/chartex">
           <w:pict>
             <v:roundrect w14:anchorId="7199F0D4" id="AutoVorm 21" o:spid="_x0000_s1026" style="position:absolute;margin-left:0;margin-top:0;width:561.15pt;height:742.85pt;z-index:251660288;visibility:visible;mso-wrap-style:square;mso-width-percent:920;mso-height-percent:940;mso-wrap-distance-left:9pt;mso-wrap-distance-top:0;mso-wrap-distance-right:9pt;mso-wrap-distance-bottom:0;mso-position-horizontal:center;mso-position-horizontal-relative:page;mso-position-vertical:center;mso-position-vertical-relative:page;mso-width-percent:920;mso-height-percent:940;mso-width-relative:page;mso-height-relative:page;v-text-anchor:top" arcsize="2637f" o:gfxdata="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" o:allowincell="f" filled="f" fillcolor="black" strokeweight="1pt">
               <w10:wrap anchorx="page" anchory="page"/>
@@ -6692,6 +6814,7 @@
     <w:rsid w:val="009252EF"/>
     <w:rsid w:val="00BB6215"/>
     <w:rsid w:val="00C76DB1"/>
+    <w:rsid w:val="00CC6600"/>
     <w:rsid w:val="00D7079F"/>
     <w:rsid w:val="00FD783B"/>
   </w:rsids>
@@ -7580,6 +7703,15 @@
 </file>
 
 <file path=customXml/item2.xml><?xml version="1.0" encoding="utf-8"?>
+<?mso-contentType ?>
+<FormTemplates xmlns="http://schemas.microsoft.com/sharepoint/v3/contenttype/forms">
+  <Display>DocumentLibraryForm</Display>
+  <Edit>AssetEditForm</Edit>
+  <New>DocumentLibraryForm</New>
+</FormTemplates>
+</file>
+
+<file path=customXml/item3.xml><?xml version="1.0" encoding="utf-8"?>
 <outs:outSpaceData xmlns:outs="http://schemas.microsoft.com/office/2009/outspace/metadata">
   <outs:relatedDates/>
   <outs:relatedDocuments/>
@@ -7587,15 +7719,6 @@
   <outs:propertyMetadataList/>
   <outs:corruptMetadataWasLost/>
 </outs:outSpaceData>
-</file>
-
-<file path=customXml/item3.xml><?xml version="1.0" encoding="utf-8"?>
-<?mso-contentType ?>
-<FormTemplates xmlns="http://schemas.microsoft.com/sharepoint/v3/contenttype/forms">
-  <Display>DocumentLibraryForm</Display>
-  <Edit>AssetEditForm</Edit>
-  <New>DocumentLibraryForm</New>
-</FormTemplates>
 </file>
 
 <file path=customXml/item4.xml><?xml version="1.0" encoding="utf-8"?>
@@ -7611,6 +7734,14 @@
 </file>
 
 <file path=customXml/itemProps2.xml><?xml version="1.0" encoding="utf-8"?>
+<ds:datastoreItem xmlns:ds="http://schemas.openxmlformats.org/officeDocument/2006/customXml" ds:itemID="{CCBB6253-25EE-4BB0-B942-7A7F50E0DC33}">
+  <ds:schemaRefs>
+    <ds:schemaRef ds:uri="http://schemas.microsoft.com/sharepoint/v3/contenttype/forms"/>
+  </ds:schemaRefs>
+</ds:datastoreItem>
+</file>
+
+<file path=customXml/itemProps3.xml><?xml version="1.0" encoding="utf-8"?>
 <ds:datastoreItem xmlns:ds="http://schemas.openxmlformats.org/officeDocument/2006/customXml" ds:itemID="{800B806B-C3C7-4EFE-A57F-81DC87A14EE1}">
   <ds:schemaRefs>
     <ds:schemaRef ds:uri="http://schemas.microsoft.com/office/2009/outspace/metadata"/>
@@ -7618,16 +7749,8 @@
 </ds:datastoreItem>
 </file>
 
-<file path=customXml/itemProps3.xml><?xml version="1.0" encoding="utf-8"?>
-<ds:datastoreItem xmlns:ds="http://schemas.openxmlformats.org/officeDocument/2006/customXml" ds:itemID="{CCBB6253-25EE-4BB0-B942-7A7F50E0DC33}">
-  <ds:schemaRefs>
-    <ds:schemaRef ds:uri="http://schemas.microsoft.com/sharepoint/v3/contenttype/forms"/>
-  </ds:schemaRefs>
-</ds:datastoreItem>
-</file>
-
 <file path=customXml/itemProps4.xml><?xml version="1.0" encoding="utf-8"?>
-<ds:datastoreItem xmlns:ds="http://schemas.openxmlformats.org/officeDocument/2006/customXml" ds:itemID="{1D5494C5-BE10-46B8-9AF5-1D7E66023C1D}">
+<ds:datastoreItem xmlns:ds="http://schemas.openxmlformats.org/officeDocument/2006/customXml" ds:itemID="{4A0D38F4-B052-4D63-919A-8F57BA33A0E2}">
   <ds:schemaRefs>
     <ds:schemaRef ds:uri="http://schemas.openxmlformats.org/officeDocument/2006/bibliography"/>
   </ds:schemaRefs>

</xml_diff>

<commit_message>
documentatie 2.0 zonder de mockups
</commit_message>
<xml_diff>
--- a/Doc/CloudApplications_Documentation.docx
+++ b/Doc/CloudApplications_Documentation.docx
@@ -671,6 +671,9 @@
                                   <w:spacing w:line="276" w:lineRule="auto"/>
                                   <w:jc w:val="center"/>
                                 </w:pPr>
+                                <w:r>
+                                  <w:t>Mike Meyers en Kayode Aina</w:t>
+                                </w:r>
                               </w:p>
                             </w:txbxContent>
                           </wps:txbx>
@@ -712,7 +715,6 @@
                                 <w:calendar w:val="gregorian"/>
                               </w:date>
                             </w:sdtPr>
-                            <w:sdtEndPr/>
                             <w:sdtContent>
                               <w:r>
                                 <w:rPr>
@@ -729,6 +731,9 @@
                             <w:spacing w:line="276" w:lineRule="auto"/>
                             <w:jc w:val="center"/>
                           </w:pPr>
+                          <w:r>
+                            <w:t>Mike Meyers en Kayode Aina</w:t>
+                          </w:r>
                         </w:p>
                       </w:txbxContent>
                     </v:textbox>
@@ -810,513 +815,235 @@
     </w:p>
     <w:p>
       <w:pPr>
-        <w:spacing w:after="0" w:line="280" w:lineRule="atLeast"/>
-        <w:rPr>
-          <w:rFonts w:ascii="Arial" w:eastAsia="Times New Roman" w:hAnsi="Arial"/>
-          <w:i/>
-          <w:color w:val="auto"/>
-          <w:sz w:val="16"/>
-          <w:szCs w:val="16"/>
-        </w:rPr>
-      </w:pPr>
-      <w:r>
-        <w:rPr>
-          <w:rFonts w:ascii="Arial" w:eastAsia="Times New Roman" w:hAnsi="Arial"/>
-          <w:i/>
-          <w:color w:val="auto"/>
-          <w:sz w:val="16"/>
-          <w:szCs w:val="16"/>
-        </w:rPr>
-        <w:t>min. 4000 leestekens; bevat minimaal:</w:t>
-      </w:r>
-    </w:p>
-    <w:p>
-      <w:pPr>
-        <w:pStyle w:val="ListParagraph"/>
-        <w:numPr>
-          <w:ilvl w:val="0"/>
-          <w:numId w:val="11"/>
-        </w:numPr>
-        <w:spacing w:after="0" w:line="280" w:lineRule="atLeast"/>
-        <w:rPr>
-          <w:rFonts w:ascii="Arial" w:eastAsia="Times New Roman" w:hAnsi="Arial"/>
-          <w:i/>
-          <w:color w:val="auto"/>
-          <w:sz w:val="16"/>
-          <w:szCs w:val="16"/>
-        </w:rPr>
-      </w:pPr>
-      <w:r>
-        <w:rPr>
-          <w:rFonts w:ascii="Arial" w:eastAsia="Times New Roman" w:hAnsi="Arial"/>
-          <w:i/>
-          <w:color w:val="auto"/>
-          <w:sz w:val="16"/>
-          <w:szCs w:val="16"/>
-        </w:rPr>
+        <w:pStyle w:val="Heading1"/>
+      </w:pPr>
+      <w:r>
         <w:t>Probleemstelling</w:t>
       </w:r>
     </w:p>
     <w:p>
-      <w:pPr>
-        <w:pStyle w:val="ListParagraph"/>
-        <w:numPr>
-          <w:ilvl w:val="0"/>
-          <w:numId w:val="11"/>
-        </w:numPr>
-        <w:spacing w:after="0" w:line="280" w:lineRule="atLeast"/>
-        <w:rPr>
-          <w:rFonts w:ascii="Arial" w:eastAsia="Times New Roman" w:hAnsi="Arial"/>
-          <w:i/>
-          <w:color w:val="auto"/>
-          <w:sz w:val="16"/>
-          <w:szCs w:val="16"/>
-        </w:rPr>
-      </w:pPr>
-      <w:r>
-        <w:rPr>
-          <w:rFonts w:ascii="Arial" w:eastAsia="Times New Roman" w:hAnsi="Arial"/>
-          <w:i/>
-          <w:color w:val="auto"/>
-          <w:sz w:val="16"/>
-          <w:szCs w:val="16"/>
-        </w:rPr>
+      <w:r>
+        <w:t>Alle eindwerkrepo</w:t>
+      </w:r>
+      <w:r>
+        <w:t>’</w:t>
+      </w:r>
+      <w:r>
+        <w:t xml:space="preserve">s worden gehost op </w:t>
+      </w:r>
+      <w:r>
+        <w:fldChar w:fldCharType="begin"/>
+      </w:r>
+      <w:r>
+        <w:instrText xml:space="preserve"> HYPERLINK "https://github.com/AP-Elektronica-ICT" </w:instrText>
+      </w:r>
+      <w:r>
+        <w:fldChar w:fldCharType="separate"/>
+      </w:r>
+      <w:r>
+        <w:rPr>
+          <w:rStyle w:val="Hyperlink"/>
+        </w:rPr>
+        <w:t>https://github.com/AP-Elektronica-ICT</w:t>
+      </w:r>
+      <w:r>
+        <w:rPr>
+          <w:rStyle w:val="Hyperlink"/>
+        </w:rPr>
+        <w:fldChar w:fldCharType="end"/>
+      </w:r>
+      <w:r>
+        <w:t>. Momenteel houd</w:t>
+      </w:r>
+      <w:r>
+        <w:t>t</w:t>
+      </w:r>
+      <w:r>
+        <w:t xml:space="preserve"> on</w:t>
+      </w:r>
+      <w:r>
+        <w:t>ze opleiding een excel</w:t>
+      </w:r>
+      <w:r>
+        <w:t xml:space="preserve"> file</w:t>
+      </w:r>
+      <w:r>
+        <w:t xml:space="preserve"> bij met daarin alle nodige informatie per student. Met alle nodige informatie bedoelen we: promotor</w:t>
+      </w:r>
+      <w:r>
+        <w:t>s</w:t>
+      </w:r>
+      <w:r>
+        <w:t xml:space="preserve">, gsm nummer, adres, </w:t>
+      </w:r>
+      <w:r>
+        <w:t xml:space="preserve">naam, korte info, </w:t>
+      </w:r>
+      <w:r>
+        <w:t>een url naar de online repository, etc. Leerkrachten of promotors gaan deze link</w:t>
+      </w:r>
+      <w:r>
+        <w:t xml:space="preserve"> dan</w:t>
+      </w:r>
+      <w:r>
+        <w:t xml:space="preserve"> openen in de browser om zo feedback op een commit te kunnen geven. Dus als een leerkracht of promotor bijvoorbeeld 25 studenten heeft, moet hij/zij deze actie dan ook 25 keer doen</w:t>
+      </w:r>
+      <w:r>
+        <w:t xml:space="preserve"> wat uiteraard niet zo </w:t>
+      </w:r>
+      <w:r>
+        <w:t>productief</w:t>
+      </w:r>
+      <w:r>
+        <w:t xml:space="preserve"> is om te doen</w:t>
+      </w:r>
+      <w:r>
+        <w:t>.</w:t>
+      </w:r>
+      <w:r>
+        <w:t xml:space="preserve"> D</w:t>
+      </w:r>
+      <w:r>
+        <w:t xml:space="preserve">it </w:t>
+      </w:r>
+      <w:r>
+        <w:t xml:space="preserve">is eigenlijk gewoon constant herhaling. En dit </w:t>
+      </w:r>
+      <w:r>
+        <w:t xml:space="preserve">pakt uiteraard </w:t>
+      </w:r>
+      <w:r>
+        <w:t xml:space="preserve">ook </w:t>
+      </w:r>
+      <w:r>
+        <w:t>veel kostbare tijd in</w:t>
+      </w:r>
+      <w:r>
+        <w:t xml:space="preserve"> van hen.</w:t>
+      </w:r>
+    </w:p>
+    <w:p>
+      <w:pPr>
+        <w:pStyle w:val="Heading1"/>
+      </w:pPr>
+      <w:r>
         <w:t>Doel van het project</w:t>
       </w:r>
     </w:p>
     <w:p>
-      <w:pPr>
-        <w:pStyle w:val="ListParagraph"/>
-        <w:numPr>
-          <w:ilvl w:val="0"/>
-          <w:numId w:val="11"/>
-        </w:numPr>
-        <w:spacing w:after="0" w:line="280" w:lineRule="atLeast"/>
-        <w:rPr>
-          <w:rFonts w:ascii="Arial" w:eastAsia="Times New Roman" w:hAnsi="Arial"/>
-          <w:i/>
-          <w:color w:val="auto"/>
-          <w:sz w:val="16"/>
-          <w:szCs w:val="16"/>
-        </w:rPr>
-      </w:pPr>
-      <w:r>
-        <w:rPr>
-          <w:rFonts w:ascii="Arial" w:eastAsia="Times New Roman" w:hAnsi="Arial"/>
-          <w:i/>
-          <w:color w:val="auto"/>
-          <w:sz w:val="16"/>
-          <w:szCs w:val="16"/>
-        </w:rPr>
-        <w:t>Methodologie</w:t>
-      </w:r>
-    </w:p>
-    <w:p>
-      <w:pPr>
-        <w:pStyle w:val="ListParagraph"/>
-        <w:numPr>
-          <w:ilvl w:val="0"/>
-          <w:numId w:val="11"/>
-        </w:numPr>
-        <w:spacing w:after="0" w:line="280" w:lineRule="atLeast"/>
-        <w:rPr>
-          <w:rFonts w:ascii="Arial" w:eastAsia="Times New Roman" w:hAnsi="Arial"/>
-          <w:i/>
-          <w:color w:val="auto"/>
-          <w:sz w:val="16"/>
-          <w:szCs w:val="16"/>
-        </w:rPr>
-      </w:pPr>
-      <w:r>
-        <w:rPr>
-          <w:rFonts w:ascii="Arial" w:eastAsia="Times New Roman" w:hAnsi="Arial"/>
-          <w:i/>
-          <w:color w:val="auto"/>
-          <w:sz w:val="16"/>
-          <w:szCs w:val="16"/>
-        </w:rPr>
-        <w:t>Verwachte resultaten</w:t>
-      </w:r>
-    </w:p>
-    <w:p>
-      <w:pPr>
-        <w:pStyle w:val="Heading1"/>
-      </w:pPr>
-      <w:r>
-        <w:t>Probleemstelling</w:t>
-      </w:r>
-    </w:p>
-    <w:p>
-      <w:r>
-        <w:t>Alle eindwerkrepo</w:t>
-      </w:r>
-      <w:r>
-        <w:t xml:space="preserve">s worden gehost op </w:t>
-      </w:r>
-      <w:r>
-        <w:fldChar w:fldCharType="begin"/>
-      </w:r>
-      <w:r>
-        <w:instrText xml:space="preserve"> HYPERLINK "https://github.com/AP-Elektronica-ICT" </w:instrText>
-      </w:r>
-      <w:r>
-        <w:fldChar w:fldCharType="separate"/>
-      </w:r>
-      <w:r>
-        <w:rPr>
-          <w:rStyle w:val="Hyperlink"/>
-        </w:rPr>
-        <w:t>https://github.com/AP-Elektronica-ICT</w:t>
-      </w:r>
-      <w:r>
-        <w:rPr>
-          <w:rStyle w:val="Hyperlink"/>
-        </w:rPr>
-        <w:fldChar w:fldCharType="end"/>
-      </w:r>
-      <w:r>
-        <w:t>. Momenteel houd onze opleiding een excel bestandje bij met daarin alle nodige informatie per student. Met alle nodige informatie bedoelen we: promotor</w:t>
-      </w:r>
-      <w:r>
-        <w:t>s</w:t>
-      </w:r>
-      <w:r>
-        <w:t xml:space="preserve">, gsm nummer, adres, </w:t>
-      </w:r>
-      <w:r>
-        <w:t xml:space="preserve">naam, korte info, </w:t>
-      </w:r>
-      <w:r>
-        <w:t>een url naar de online repository, etc. Leerkrachten of promotors gaan deze link</w:t>
-      </w:r>
-      <w:r>
-        <w:t xml:space="preserve"> dan</w:t>
-      </w:r>
-      <w:r>
-        <w:t xml:space="preserve"> openen </w:t>
-      </w:r>
-      <w:bookmarkStart w:id="0" w:name="_GoBack"/>
-      <w:r>
-        <w:t>in de browser om zo feedback op een commit te kunnen geven. Dus als een leerkracht of promotor bijvoorbeeld 25 studenten heeft, moet hij/zij deze actie dan ook 25 keer doen</w:t>
-      </w:r>
-      <w:r>
-        <w:t xml:space="preserve"> wat uiteraard niet zo leuk is om te doen</w:t>
-      </w:r>
-      <w:r>
-        <w:t>.</w:t>
-      </w:r>
-      <w:r>
-        <w:t xml:space="preserve"> D</w:t>
-      </w:r>
-      <w:r>
-        <w:t xml:space="preserve">it </w:t>
-      </w:r>
-      <w:r>
-        <w:t xml:space="preserve">is eigenlijk gewoon constant </w:t>
-      </w:r>
-      <w:bookmarkEnd w:id="0"/>
-      <w:r>
-        <w:t xml:space="preserve">herhaling. En dit </w:t>
-      </w:r>
-      <w:r>
-        <w:t xml:space="preserve">pakt uiteraard </w:t>
-      </w:r>
-      <w:r>
-        <w:t xml:space="preserve">ook </w:t>
-      </w:r>
-      <w:r>
-        <w:t>veel kostbare tijd in</w:t>
-      </w:r>
-      <w:r>
-        <w:t xml:space="preserve"> van hen, die ze normaal gezien dan voor iets anders zouden </w:t>
-      </w:r>
-      <w:r>
-        <w:t xml:space="preserve">kunnen </w:t>
-      </w:r>
-      <w:r>
-        <w:t xml:space="preserve">gebruiken.  </w:t>
-      </w:r>
-      <w:r>
-        <w:t xml:space="preserve">  </w:t>
-      </w:r>
-    </w:p>
-    <w:p>
-      <w:pPr>
-        <w:pStyle w:val="Heading1"/>
-      </w:pPr>
-      <w:r>
-        <w:t>Doel van het project</w:t>
-      </w:r>
-    </w:p>
-    <w:p>
-      <w:r>
-        <w:t>Het algemeen doel van ons project is door middel van een website het werken met eindwerk-repos eenvoudiger</w:t>
-      </w:r>
-      <w:r>
-        <w:t xml:space="preserve"> te</w:t>
-      </w:r>
-      <w:r>
-        <w:t xml:space="preserve"> maken.</w:t>
-      </w:r>
-      <w:r>
-        <w:t xml:space="preserve"> Op deze website ga je dan een overzichtje krijgen van alle </w:t>
-      </w:r>
-      <w:r>
-        <w:t>repositorie</w:t>
-      </w:r>
-      <w:r>
-        <w:t xml:space="preserve">s van de studenten die in onze richting een bachelorproef hebben. Hier gaat de promotor dan kunnen kiezen wie hij zoekt, alsook welke repository. De usernames worden ook omgezet naar de echte namen wat het natuurlijk makkelijker maakt voor de promotors om te kunnen zien wie wie is. De promotors kunnen ook in elke repository commentaar geven op de logs. </w:t>
-      </w:r>
-      <w:r>
-        <w:t>Deze logs gaan ook gefilterd worden op de file naam wat het natuurlijk makkelijker maakt voor de promotors om deze te volgen. Er word</w:t>
+      <w:r>
+        <w:t xml:space="preserve">Het </w:t>
+      </w:r>
+      <w:r>
+        <w:t xml:space="preserve">doel van ons project is, door middel van een website, </w:t>
+      </w:r>
+      <w:r>
+        <w:t xml:space="preserve">het </w:t>
+      </w:r>
+      <w:r>
+        <w:t xml:space="preserve">werken met eindwerkrepo’s eenvoudig </w:t>
+      </w:r>
+      <w:r>
+        <w:t xml:space="preserve">te </w:t>
+      </w:r>
+      <w:r>
+        <w:t>maken. Op deze website krijg je een overzicht van alle repositori</w:t>
+      </w:r>
+      <w:r>
+        <w:t>es. Dit zijn de</w:t>
+      </w:r>
+      <w:r>
+        <w:t xml:space="preserve"> repositories zijn van de studenten</w:t>
+      </w:r>
+      <w:r>
+        <w:t xml:space="preserve"> die een eindwerk maken. </w:t>
+      </w:r>
+      <w:r>
+        <w:t xml:space="preserve">Hier gaat de promotor dan kunnen kiezen wie hij zoekt, alsook welke repository. De usernames worden ook omgezet naar de echte namen wat het makkelijker maakt voor de promotors om te kunnen zien wie wie is. De promotors kunnen ook in elke repository commentaar geven op de logs. </w:t>
+      </w:r>
+      <w:r>
+        <w:t xml:space="preserve">Logs laten alle uitgevoerde commits zien van de branch. De promotor kan ook alle commits zien. Commits worden gebruikt om </w:t>
+      </w:r>
+      <w:r>
+        <w:t>gewijzigde</w:t>
+      </w:r>
+      <w:r>
+        <w:t xml:space="preserve"> gegevens op te slagen in de repo op Github. De</w:t>
+      </w:r>
+      <w:r>
+        <w:t xml:space="preserve"> logs gaan ook gefilterd worden op de file naam wat het makkelijker maakt voor de promotors om deze te volgen. Er word</w:t>
       </w:r>
       <w:r>
         <w:t>t</w:t>
       </w:r>
       <w:r>
-        <w:t xml:space="preserve"> ook nog gebruik gemaakt van email, deze dient om wanneer er iets veranderd is de gebruikers te verwittigen. De email word ook gebruikt om de links van de logs door te sturen zodat ze direct weten waar ze moeten zijn door gewoon op de link te klikken. Er kunnen ook issues worden aangemaakt en deze maken gebruik van een kleurcode om te zien hoelang deze actief was. Dus in het kort samengevat: We maken een geautomatiseerde website voor mensen die nog niets of weinig van github kennen, alsook voor mensen die er al wel veel van kennen. Zodat ze allemaal op een simpele manier er toch mee kunnen </w:t>
-      </w:r>
-      <w:r>
-        <w:t>omgaan</w:t>
+        <w:t xml:space="preserve"> ook </w:t>
+      </w:r>
+      <w:r>
+        <w:t>nog gebruik gemaakt van email. D</w:t>
+      </w:r>
+      <w:r>
+        <w:t>eze dient om wanneer er iets veranderd is de gebruikers te verwittigen. De email word</w:t>
+      </w:r>
+      <w:r>
+        <w:t>t</w:t>
+      </w:r>
+      <w:r>
+        <w:t xml:space="preserve"> ook gebruikt om de links van de logs door te sturen zodat ze direct weten waar ze moe</w:t>
+      </w:r>
+      <w:r>
+        <w:t>ten zijn</w:t>
+      </w:r>
+      <w:r>
+        <w:t xml:space="preserve">. Er kunnen </w:t>
+      </w:r>
+      <w:r>
+        <w:t>ook issues worden aangemaakt en</w:t>
+      </w:r>
+      <w:r>
+        <w:t xml:space="preserve"> </w:t>
+      </w:r>
+      <w:r>
+        <w:t>deze maken gebruik van een kleurcode om te zien hoe</w:t>
+      </w:r>
+      <w:r>
+        <w:t xml:space="preserve"> </w:t>
+      </w:r>
+      <w:r>
+        <w:t xml:space="preserve">lang deze actief was. </w:t>
+      </w:r>
+      <w:r>
+        <w:t xml:space="preserve">Hiermee word </w:t>
+      </w:r>
+      <w:r>
+        <w:t>de tijd tussen dat de issue open en</w:t>
+      </w:r>
+      <w:r>
+        <w:t xml:space="preserve"> gesloten is</w:t>
+      </w:r>
+      <w:r>
+        <w:t xml:space="preserve"> bedoeld</w:t>
       </w:r>
       <w:r>
         <w:t xml:space="preserve">. </w:t>
       </w:r>
-    </w:p>
-    <w:p/>
-    <w:p/>
-    <w:p/>
-    <w:p/>
-    <w:p/>
-    <w:p>
-      <w:pPr>
-        <w:pStyle w:val="Heading1"/>
-      </w:pPr>
-      <w:r>
-        <w:lastRenderedPageBreak/>
-        <w:t>Methodologie</w:t>
-      </w:r>
-    </w:p>
-    <w:p>
-      <w:r>
-        <w:t xml:space="preserve">We gaan als eerste beginnen met een gesprek te voeren met onze projectbegeleiders waar we dan vragen kunnen stellen die ons verder </w:t>
-      </w:r>
-      <w:r>
-        <w:t xml:space="preserve">gaan </w:t>
-      </w:r>
-      <w:r>
-        <w:t>helpen.</w:t>
-      </w:r>
-      <w:r>
-        <w:t xml:space="preserve"> Daarna gaan we beginnen met een 1</w:t>
-      </w:r>
-      <w:r>
-        <w:rPr>
-          <w:vertAlign w:val="superscript"/>
-        </w:rPr>
-        <w:t>ste</w:t>
-      </w:r>
-      <w:r>
-        <w:t xml:space="preserve"> versie van onze website te ma</w:t>
-      </w:r>
-      <w:r>
-        <w:t>ken</w:t>
-      </w:r>
-      <w:r>
-        <w:t xml:space="preserve"> zodat we onze mockups al kunnen laten zien in dit verslag</w:t>
-      </w:r>
-      <w:r>
-        <w:t>.</w:t>
-      </w:r>
-      <w:r>
-        <w:t xml:space="preserve"> Deze mockups laten al een beeld zien van hoe de website eruit gaat zien. </w:t>
-      </w:r>
-      <w:r>
-        <w:t xml:space="preserve">We gaan ook gebruik maken van dummy data. </w:t>
-      </w:r>
-      <w:r>
-        <w:t>Dan gaan we al is beginnen te zoeken hoe we het gaan aanpakken met de Github API. Want deze API gaan we gebruiken om in te loggen op onze site, ook om de repository</w:t>
-      </w:r>
-      <w:r>
-        <w:t>ie</w:t>
-      </w:r>
-      <w:r>
-        <w:t>s van de studenten op te vragen, is</w:t>
-      </w:r>
-      <w:r>
-        <w:t>sue</w:t>
-      </w:r>
-      <w:r>
-        <w:t>s aanmaken, commentaar geven, ... Dus kortweg gezegd, deze is nodig voor bijna alle issues die we al hebben aangemaakt in onze repo op Github</w:t>
-      </w:r>
-      <w:r>
-        <w:t xml:space="preserve"> (Zie bij links)</w:t>
-      </w:r>
-      <w:r>
-        <w:t>.</w:t>
-      </w:r>
-      <w:r>
-        <w:t xml:space="preserve"> Ook gaan we nog een kleine database moeten opstellen die de informatie van de studenten gaat bijhouden. Als deze taken allemaal gedaan zijn, gaan we ervoor zorgen dat onze database connectie heeft met onze website en dat alles werkt zoals we wensen. Dus op het einde zal het vooral nog wat bug fixing zijn, zodat we op tijd klaar zijn om ons project te presenteren tijdens de examenweek.   </w:t>
-      </w:r>
-      <w:r>
-        <w:t xml:space="preserve">  </w:t>
-      </w:r>
-      <w:r>
-        <w:t xml:space="preserve"> </w:t>
-      </w:r>
-      <w:r>
-        <w:t xml:space="preserve"> </w:t>
-      </w:r>
-      <w:r>
-        <w:t xml:space="preserve"> </w:t>
-      </w:r>
-    </w:p>
-    <w:p>
-      <w:pPr>
-        <w:pStyle w:val="Heading1"/>
-      </w:pPr>
-      <w:r>
-        <w:t xml:space="preserve">Verwachte resultaten </w:t>
-      </w:r>
-    </w:p>
-    <w:p>
-      <w:r>
-        <w:t>Al het volgende</w:t>
-      </w:r>
-      <w:r>
-        <w:t xml:space="preserve"> wensen we op het einde van ons project in orde te hebben, dus tegen het einde van het semester.</w:t>
-      </w:r>
-    </w:p>
-    <w:p>
-      <w:pPr>
-        <w:pStyle w:val="ListParagraph"/>
-        <w:numPr>
-          <w:ilvl w:val="0"/>
-          <w:numId w:val="18"/>
-        </w:numPr>
-      </w:pPr>
-      <w:r>
-        <w:t>Een klassieke CRUD-applicatie van de eindwerkinformatie (naam, promotors, korte info, gsm, etc)</w:t>
-      </w:r>
-    </w:p>
-    <w:p>
-      <w:pPr>
-        <w:pStyle w:val="ListParagraph"/>
-        <w:numPr>
-          <w:ilvl w:val="0"/>
-          <w:numId w:val="18"/>
-        </w:numPr>
-      </w:pPr>
-      <w:r>
-        <w:t>Een knop op onze website die een overzichtje geeft van de bachelor repository</w:t>
-      </w:r>
-      <w:r>
-        <w:t xml:space="preserve"> van de student in kwestie</w:t>
-      </w:r>
-    </w:p>
-    <w:p>
-      <w:pPr>
-        <w:pStyle w:val="ListParagraph"/>
-        <w:numPr>
-          <w:ilvl w:val="0"/>
-          <w:numId w:val="18"/>
-        </w:numPr>
-      </w:pPr>
-      <w:r>
-        <w:t xml:space="preserve">De docent of promotor gaat van de repo de laatste stand kunnen zien, issues aanmaken en natuurlijk dan ook nog commentaar geven op bepaalde commits. </w:t>
-      </w:r>
-    </w:p>
-    <w:p>
-      <w:pPr>
-        <w:pStyle w:val="ListParagraph"/>
-        <w:numPr>
-          <w:ilvl w:val="0"/>
-          <w:numId w:val="18"/>
-        </w:numPr>
-      </w:pPr>
-      <w:r>
-        <w:t xml:space="preserve">De docent of promotor kan de nieuwste commits bekijken </w:t>
-      </w:r>
-      <w:r>
-        <w:t>van de student sinds de docent of promotor</w:t>
-      </w:r>
-      <w:r>
-        <w:t xml:space="preserve"> het laatst heeft ingelogd. </w:t>
-      </w:r>
-      <w:r>
-        <w:t>Hij kan ook zowel het aantal issues als commits zien en de open issues sluiten.</w:t>
-      </w:r>
-    </w:p>
-    <w:p>
-      <w:pPr>
-        <w:pStyle w:val="ListParagraph"/>
-        <w:numPr>
-          <w:ilvl w:val="0"/>
-          <w:numId w:val="18"/>
-        </w:numPr>
-      </w:pPr>
-      <w:r>
-        <w:t>De docent of promotor kan ook de laatste ingegeven log zien</w:t>
-      </w:r>
-      <w:r>
-        <w:t xml:space="preserve"> van de student en ook zien of deze actief is of niet</w:t>
-      </w:r>
-      <w:r>
-        <w:t>.</w:t>
-      </w:r>
-      <w:r>
-        <w:t xml:space="preserve"> </w:t>
-      </w:r>
-    </w:p>
-    <w:p>
-      <w:pPr>
-        <w:pStyle w:val="ListParagraph"/>
-        <w:numPr>
-          <w:ilvl w:val="0"/>
-          <w:numId w:val="18"/>
-        </w:numPr>
-      </w:pPr>
-      <w:r>
-        <w:t xml:space="preserve">Via een knop ‘scriptie’ gaat de docent of promotor de meest recente versie zien van de scriptie. Ook gaat hij commentaar kunnen geven op deze scripties of een gemarkeerd deel ervan. </w:t>
-      </w:r>
-    </w:p>
-    <w:p>
-      <w:pPr>
-        <w:pStyle w:val="ListParagraph"/>
-        <w:numPr>
-          <w:ilvl w:val="0"/>
-          <w:numId w:val="18"/>
-        </w:numPr>
-      </w:pPr>
-      <w:r>
-        <w:t xml:space="preserve">Al onze code op github. </w:t>
-      </w:r>
-    </w:p>
-    <w:p>
-      <w:pPr>
-        <w:pStyle w:val="ListParagraph"/>
-        <w:numPr>
-          <w:ilvl w:val="0"/>
-          <w:numId w:val="18"/>
-        </w:numPr>
-      </w:pPr>
-      <w:r>
-        <w:t>Ook een uitgebreid verslag met screenshots die de volledige werking laten zien.</w:t>
-      </w:r>
-    </w:p>
-    <w:p>
-      <w:pPr>
-        <w:pStyle w:val="ListParagraph"/>
-        <w:numPr>
-          <w:ilvl w:val="0"/>
-          <w:numId w:val="18"/>
-        </w:numPr>
-      </w:pPr>
-      <w:r>
-        <w:t xml:space="preserve">Onze </w:t>
-      </w:r>
-      <w:r>
-        <w:t>oplossing staat online beschikbaar.</w:t>
+      <w:r>
+        <w:t xml:space="preserve">Dus in het kort samengevat: We maken een </w:t>
+      </w:r>
+      <w:r>
+        <w:t>(</w:t>
+      </w:r>
+      <w:r>
+        <w:t>geautomatiseerde</w:t>
+      </w:r>
+      <w:r>
+        <w:t>)</w:t>
+      </w:r>
+      <w:r>
+        <w:t xml:space="preserve"> website waarmee docenten op een overzichtelijke manier de repositories van de studenten kunnen overlopen</w:t>
+      </w:r>
+      <w:r>
+        <w:t xml:space="preserve">. </w:t>
       </w:r>
     </w:p>
     <w:p/>
@@ -1327,6 +1054,195 @@
     <w:p/>
     <w:p/>
     <w:p/>
+    <w:p/>
+    <w:p>
+      <w:pPr>
+        <w:pStyle w:val="Heading1"/>
+      </w:pPr>
+      <w:r>
+        <w:lastRenderedPageBreak/>
+        <w:t>Methodologie</w:t>
+      </w:r>
+    </w:p>
+    <w:p>
+      <w:r>
+        <w:t>We hebben in het begin</w:t>
+      </w:r>
+      <w:r>
+        <w:t xml:space="preserve"> een gesprek gehad met onze projectbegeleiders. </w:t>
+      </w:r>
+      <w:r>
+        <w:t>We hebben hier vragen kunnen stellen, zodat het wat meer duidelijker word</w:t>
+      </w:r>
+      <w:r>
+        <w:t>t</w:t>
+      </w:r>
+      <w:r>
+        <w:t xml:space="preserve"> wat er van ons word verwacht. Voor onze website hebben we zitten nadenken over hoe ze eruit gaat zien. Dit hebben we gedaan zodat we konden beginnen met de mockups. Mockups laten een beeld zien van hoe de website eruit gaat zien. We gebruiken dummy data, dus geen echte data of gegevens. Voor de Github API maken we gebruik van Postman. Dit is een REST Client die werkt als een applicatie binnen de Chrome browser. Het is zeer nuttig voor interfacing met REST API’s. Dus we gebruiken het om de REST calls te testen vooraleer we ze echt gaan gebruiken in onze website. De Github API gebruiken we om in te loggen, om de repositories van de studenten op te vragen, issues aanmaken, commentaar geven, ... Dus deze is nodig voor bijna alle issues die we hebben aangemaakt in onze repo op Github (zie bij links). Om de informatie van de studenten bij te houden, maken we gebruik van een database. In deze database moeten de gegevens ook aangepast worden of nieuwe gegevens voorzien worden. Dit vereist </w:t>
+      </w:r>
+      <w:r>
+        <w:t xml:space="preserve">een connectie met onze website. Ons semester is opgedeeld in 3 sprints van elk 3 weken. Na elke sprint moeten we een tussentijdse presentatie geven en een demo van wat we tegen dan al hebben. Op het einde van sprint 3 moeten we ons project presenteren. Tegen het begin van sprint 3 zal het vooral bugs wegwerken zijn zodat we op tijd klaar zijn en een goed resultaat kunnen afleveren. </w:t>
+      </w:r>
+      <w:r>
+        <w:t xml:space="preserve"> </w:t>
+      </w:r>
+    </w:p>
+    <w:p>
+      <w:pPr>
+        <w:pStyle w:val="Heading1"/>
+      </w:pPr>
+      <w:r>
+        <w:t xml:space="preserve">Verwachte resultaten </w:t>
+      </w:r>
+      <w:bookmarkStart w:id="0" w:name="_GoBack"/>
+      <w:bookmarkEnd w:id="0"/>
+    </w:p>
+    <w:p>
+      <w:r>
+        <w:t>Al het volgende</w:t>
+      </w:r>
+      <w:r>
+        <w:t xml:space="preserve"> wensen we op het einde van ons project in orde te hebben, dus tegen het einde van het semester.</w:t>
+      </w:r>
+    </w:p>
+    <w:p>
+      <w:pPr>
+        <w:pStyle w:val="ListParagraph"/>
+        <w:numPr>
+          <w:ilvl w:val="0"/>
+          <w:numId w:val="18"/>
+        </w:numPr>
+      </w:pPr>
+      <w:r>
+        <w:t>Een klassieke CRUD-applicatie van de eindwerkinformatie (naam, promotors, korte info, gsm, etc)</w:t>
+      </w:r>
+    </w:p>
+    <w:p>
+      <w:pPr>
+        <w:pStyle w:val="ListParagraph"/>
+        <w:numPr>
+          <w:ilvl w:val="0"/>
+          <w:numId w:val="18"/>
+        </w:numPr>
+      </w:pPr>
+      <w:r>
+        <w:t>Een knop op onze website die een overzichtje geeft van de bachelor repository</w:t>
+      </w:r>
+      <w:r>
+        <w:t xml:space="preserve"> van de student in kwestie</w:t>
+      </w:r>
+    </w:p>
+    <w:p>
+      <w:pPr>
+        <w:pStyle w:val="ListParagraph"/>
+        <w:numPr>
+          <w:ilvl w:val="0"/>
+          <w:numId w:val="18"/>
+        </w:numPr>
+      </w:pPr>
+      <w:r>
+        <w:t xml:space="preserve">De docent of promotor gaat van de repo de laatste stand kunnen zien, issues aanmaken en natuurlijk dan ook nog commentaar geven op bepaalde commits. </w:t>
+      </w:r>
+    </w:p>
+    <w:p>
+      <w:pPr>
+        <w:pStyle w:val="ListParagraph"/>
+        <w:numPr>
+          <w:ilvl w:val="0"/>
+          <w:numId w:val="18"/>
+        </w:numPr>
+      </w:pPr>
+      <w:r>
+        <w:t xml:space="preserve">De docent of promotor kan de nieuwste commits bekijken </w:t>
+      </w:r>
+      <w:r>
+        <w:t>van de student sinds de docent of promotor</w:t>
+      </w:r>
+      <w:r>
+        <w:t xml:space="preserve"> het laatst heeft ingelogd. </w:t>
+      </w:r>
+      <w:r>
+        <w:t>Hij kan ook zowel het aantal issues als commits zien en de open issues sluiten.</w:t>
+      </w:r>
+    </w:p>
+    <w:p>
+      <w:pPr>
+        <w:pStyle w:val="ListParagraph"/>
+        <w:numPr>
+          <w:ilvl w:val="0"/>
+          <w:numId w:val="18"/>
+        </w:numPr>
+      </w:pPr>
+      <w:r>
+        <w:t>De docent of promotor kan ook de laatste ingegeven log zien</w:t>
+      </w:r>
+      <w:r>
+        <w:t xml:space="preserve"> van de student en ook zien of deze actief is of niet</w:t>
+      </w:r>
+      <w:r>
+        <w:t>.</w:t>
+      </w:r>
+      <w:r>
+        <w:t xml:space="preserve"> </w:t>
+      </w:r>
+    </w:p>
+    <w:p>
+      <w:pPr>
+        <w:pStyle w:val="ListParagraph"/>
+        <w:numPr>
+          <w:ilvl w:val="0"/>
+          <w:numId w:val="18"/>
+        </w:numPr>
+      </w:pPr>
+      <w:r>
+        <w:t xml:space="preserve">Via een knop ‘scriptie’ gaat de docent of promotor de meest recente versie zien van de scriptie. Ook gaat hij commentaar kunnen geven op deze scripties of een gemarkeerd deel ervan. </w:t>
+      </w:r>
+    </w:p>
+    <w:p>
+      <w:pPr>
+        <w:pStyle w:val="ListParagraph"/>
+        <w:numPr>
+          <w:ilvl w:val="0"/>
+          <w:numId w:val="18"/>
+        </w:numPr>
+      </w:pPr>
+      <w:r>
+        <w:t xml:space="preserve">Al onze code op github. </w:t>
+      </w:r>
+    </w:p>
+    <w:p>
+      <w:pPr>
+        <w:pStyle w:val="ListParagraph"/>
+        <w:numPr>
+          <w:ilvl w:val="0"/>
+          <w:numId w:val="18"/>
+        </w:numPr>
+      </w:pPr>
+      <w:r>
+        <w:t>Ook een uitgebreid verslag met screenshots die de volledige werking laten zien.</w:t>
+      </w:r>
+    </w:p>
+    <w:p>
+      <w:pPr>
+        <w:pStyle w:val="ListParagraph"/>
+        <w:numPr>
+          <w:ilvl w:val="0"/>
+          <w:numId w:val="18"/>
+        </w:numPr>
+      </w:pPr>
+      <w:r>
+        <w:t xml:space="preserve">Onze </w:t>
+      </w:r>
+      <w:r>
+        <w:t>oplossing staat online beschikbaar.</w:t>
+      </w:r>
+    </w:p>
+    <w:p/>
+    <w:p/>
+    <w:p/>
+    <w:p/>
+    <w:p/>
+    <w:p/>
     <w:p>
       <w:pPr>
         <w:pStyle w:val="Heading1"/>
@@ -1334,50 +1250,6 @@
       <w:r>
         <w:lastRenderedPageBreak/>
         <w:t>Technologie</w:t>
-      </w:r>
-    </w:p>
-    <w:p>
-      <w:pPr>
-        <w:rPr>
-          <w:rFonts w:ascii="Arial" w:hAnsi="Arial" w:cs="Arial"/>
-          <w:i/>
-          <w:sz w:val="16"/>
-          <w:szCs w:val="16"/>
-        </w:rPr>
-      </w:pPr>
-      <w:r>
-        <w:rPr>
-          <w:rFonts w:ascii="Arial" w:hAnsi="Arial" w:cs="Arial"/>
-          <w:i/>
-        </w:rPr>
-        <w:br/>
-      </w:r>
-      <w:r>
-        <w:rPr>
-          <w:rFonts w:ascii="Arial" w:hAnsi="Arial" w:cs="Arial"/>
-          <w:i/>
-          <w:sz w:val="16"/>
-          <w:szCs w:val="16"/>
-        </w:rPr>
-        <w:t>Beschrijving</w:t>
-      </w:r>
-      <w:r>
-        <w:rPr>
-          <w:rFonts w:ascii="Arial" w:hAnsi="Arial" w:cs="Arial"/>
-          <w:i/>
-          <w:sz w:val="16"/>
-          <w:szCs w:val="16"/>
-        </w:rPr>
-        <w:t xml:space="preserve"> en of schematische voorstelling</w:t>
-      </w:r>
-      <w:r>
-        <w:rPr>
-          <w:rFonts w:ascii="Arial" w:hAnsi="Arial" w:cs="Arial"/>
-          <w:i/>
-          <w:sz w:val="16"/>
-          <w:szCs w:val="16"/>
-        </w:rPr>
-        <w:t xml:space="preserve"> van de gebruikte technologieën </w:t>
       </w:r>
     </w:p>
     <w:p>
@@ -1726,31 +1598,124 @@
     </w:p>
     <w:p>
       <w:pPr>
+        <w:rPr>
+          <w:lang w:val="nl"/>
+        </w:rPr>
+      </w:pPr>
+    </w:p>
+    <w:p>
+      <w:pPr>
         <w:autoSpaceDE w:val="0"/>
         <w:autoSpaceDN w:val="0"/>
         <w:adjustRightInd w:val="0"/>
         <w:spacing w:after="0"/>
         <w:rPr>
-          <w:rFonts w:ascii="Arial" w:hAnsi="Arial" w:cs="Arial"/>
-          <w:i/>
+          <w:rFonts w:cs="Arial"/>
           <w:iCs/>
           <w:color w:val="auto"/>
-          <w:sz w:val="16"/>
-          <w:szCs w:val="16"/>
-          <w:lang w:val="nl"/>
-        </w:rPr>
-      </w:pPr>
-      <w:r>
-        <w:rPr>
-          <w:rFonts w:ascii="Arial" w:hAnsi="Arial" w:cs="Arial"/>
-          <w:i/>
+          <w:szCs w:val="22"/>
+          <w:lang w:val="nl"/>
+        </w:rPr>
+      </w:pPr>
+      <w:r>
+        <w:rPr>
+          <w:rFonts w:cs="Arial"/>
           <w:iCs/>
           <w:color w:val="auto"/>
-          <w:sz w:val="16"/>
-          <w:szCs w:val="16"/>
-          <w:lang w:val="nl"/>
-        </w:rPr>
-        <w:t xml:space="preserve">Omschrijving van max. 1500 lettertekens (inclusief spaties). </w:t>
+          <w:szCs w:val="22"/>
+          <w:lang w:val="nl"/>
+        </w:rPr>
+        <w:t>Ons project heeft a</w:t>
+      </w:r>
+      <w:r>
+        <w:rPr>
+          <w:rFonts w:cs="Arial"/>
+          <w:iCs/>
+          <w:color w:val="auto"/>
+          <w:szCs w:val="22"/>
+          <w:lang w:val="nl"/>
+        </w:rPr>
+        <w:t>ls doel het werken met eind</w:t>
+      </w:r>
+      <w:r>
+        <w:rPr>
+          <w:rFonts w:cs="Arial"/>
+          <w:iCs/>
+          <w:color w:val="auto"/>
+          <w:szCs w:val="22"/>
+          <w:lang w:val="nl"/>
+        </w:rPr>
+        <w:t>werk</w:t>
+      </w:r>
+      <w:r>
+        <w:rPr>
+          <w:rFonts w:cs="Arial"/>
+          <w:iCs/>
+          <w:color w:val="auto"/>
+          <w:szCs w:val="22"/>
+          <w:lang w:val="nl"/>
+        </w:rPr>
+        <w:t>repo</w:t>
+      </w:r>
+      <w:r>
+        <w:rPr>
+          <w:rFonts w:cs="Arial"/>
+          <w:iCs/>
+          <w:color w:val="auto"/>
+          <w:szCs w:val="22"/>
+          <w:lang w:val="nl"/>
+        </w:rPr>
+        <w:t>’</w:t>
+      </w:r>
+      <w:r>
+        <w:rPr>
+          <w:rFonts w:cs="Arial"/>
+          <w:iCs/>
+          <w:color w:val="auto"/>
+          <w:szCs w:val="22"/>
+          <w:lang w:val="nl"/>
+        </w:rPr>
+        <w:t>s eenvoudiger te maken. Dit houd in dat het een beter communicatiemiddel bied</w:t>
+      </w:r>
+      <w:r>
+        <w:rPr>
+          <w:rFonts w:cs="Arial"/>
+          <w:iCs/>
+          <w:color w:val="auto"/>
+          <w:szCs w:val="22"/>
+          <w:lang w:val="nl"/>
+        </w:rPr>
+        <w:t>t</w:t>
+      </w:r>
+      <w:r>
+        <w:rPr>
+          <w:rFonts w:cs="Arial"/>
+          <w:iCs/>
+          <w:color w:val="auto"/>
+          <w:szCs w:val="22"/>
+          <w:lang w:val="nl"/>
+        </w:rPr>
+        <w:t xml:space="preserve"> tussen de leerkrachten en hun leerlingen. Wat er dan voor zorgt dat de bachelorproef ook beter word</w:t>
+      </w:r>
+      <w:r>
+        <w:rPr>
+          <w:rFonts w:cs="Arial"/>
+          <w:iCs/>
+          <w:color w:val="auto"/>
+          <w:szCs w:val="22"/>
+          <w:lang w:val="nl"/>
+        </w:rPr>
+        <w:t>t</w:t>
+      </w:r>
+      <w:r>
+        <w:rPr>
+          <w:rFonts w:cs="Arial"/>
+          <w:iCs/>
+          <w:color w:val="auto"/>
+          <w:szCs w:val="22"/>
+          <w:lang w:val="nl"/>
+        </w:rPr>
+        <w:t xml:space="preserve"> opgevolgd. Het is ook volledig geautomatiseerd. Dit helpt de studenten om een makkelijkere overgang van de studentenomgeving naar de professionele werkomgeving te maken.  </w:t>
       </w:r>
     </w:p>
     <w:p>
@@ -1761,26 +1726,12 @@
         <w:spacing w:after="0"/>
         <w:rPr>
           <w:rFonts w:ascii="Arial" w:hAnsi="Arial" w:cs="Arial"/>
-          <w:i/>
           <w:iCs/>
           <w:color w:val="auto"/>
-          <w:sz w:val="16"/>
-          <w:szCs w:val="16"/>
-          <w:lang w:val="nl"/>
-        </w:rPr>
-      </w:pPr>
-      <w:r>
-        <w:rPr>
-          <w:rFonts w:ascii="Arial" w:hAnsi="Arial" w:cs="Arial"/>
-          <w:i/>
-          <w:iCs/>
-          <w:color w:val="auto"/>
-          <w:sz w:val="16"/>
-          <w:szCs w:val="16"/>
-          <w:lang w:val="nl"/>
-        </w:rPr>
-        <w:t xml:space="preserve">Sector/partners, maatschappelijke dienstverlening, bijdrage op het vlak van duurzame ontwikkeling,… </w:t>
-      </w:r>
+          <w:sz w:val="20"/>
+          <w:lang w:val="nl"/>
+        </w:rPr>
+      </w:pPr>
     </w:p>
     <w:p>
       <w:pPr>
@@ -1804,43 +1755,28 @@
         <w:adjustRightInd w:val="0"/>
         <w:spacing w:after="0"/>
         <w:rPr>
-          <w:rFonts w:cs="Arial"/>
+          <w:rFonts w:ascii="Arial" w:hAnsi="Arial" w:cs="Arial"/>
           <w:iCs/>
           <w:color w:val="auto"/>
-          <w:szCs w:val="22"/>
-          <w:lang w:val="nl"/>
-        </w:rPr>
-      </w:pPr>
-      <w:r>
-        <w:rPr>
-          <w:rFonts w:cs="Arial"/>
+          <w:sz w:val="20"/>
+          <w:lang w:val="nl"/>
+        </w:rPr>
+      </w:pPr>
+    </w:p>
+    <w:p>
+      <w:pPr>
+        <w:autoSpaceDE w:val="0"/>
+        <w:autoSpaceDN w:val="0"/>
+        <w:adjustRightInd w:val="0"/>
+        <w:spacing w:after="0"/>
+        <w:rPr>
+          <w:rFonts w:ascii="Arial" w:hAnsi="Arial" w:cs="Arial"/>
           <w:iCs/>
           <w:color w:val="auto"/>
-          <w:szCs w:val="22"/>
-          <w:lang w:val="nl"/>
-        </w:rPr>
-        <w:t>Ons project heeft a</w:t>
-      </w:r>
-      <w:r>
-        <w:rPr>
-          <w:rFonts w:cs="Arial"/>
-          <w:iCs/>
-          <w:color w:val="auto"/>
-          <w:szCs w:val="22"/>
-          <w:lang w:val="nl"/>
-        </w:rPr>
-        <w:t>ls doel het werken met eindrepo</w:t>
-      </w:r>
-      <w:r>
-        <w:rPr>
-          <w:rFonts w:cs="Arial"/>
-          <w:iCs/>
-          <w:color w:val="auto"/>
-          <w:szCs w:val="22"/>
-          <w:lang w:val="nl"/>
-        </w:rPr>
-        <w:t xml:space="preserve">s eenvoudiger te maken. Dit houd in dat het een beter communicatiemiddel bied tussen de leerkrachten en hun leerlingen. Wat er dan voor zorgt dat de bachelorproef ook beter word opgevolgd. Het is ook volledig geautomatiseerd. Dit helpt de studenten om een makkelijkere overgang van de studentenomgeving naar de professionele werkomgeving te maken.  </w:t>
-      </w:r>
+          <w:sz w:val="20"/>
+          <w:lang w:val="nl"/>
+        </w:rPr>
+      </w:pPr>
     </w:p>
     <w:p>
       <w:pPr>
@@ -2317,9 +2253,15 @@
         </w:tc>
       </w:tr>
       <w:tr>
+        <w:trPr>
+          <w:trHeight w:val="315"/>
+        </w:trPr>
         <w:tc>
           <w:tcPr>
             <w:tcW w:w="9350" w:type="dxa"/>
+            <w:tcBorders>
+              <w:bottom w:val="single" w:sz="4" w:space="0" w:color="auto"/>
+            </w:tcBorders>
           </w:tcPr>
           <w:p>
             <w:pPr>
@@ -2338,6 +2280,32 @@
                 <w:lang w:val="en-US"/>
               </w:rPr>
               <w:t>.</w:t>
+            </w:r>
+          </w:p>
+        </w:tc>
+      </w:tr>
+      <w:tr>
+        <w:trPr>
+          <w:trHeight w:val="495"/>
+        </w:trPr>
+        <w:tc>
+          <w:tcPr>
+            <w:tcW w:w="9350" w:type="dxa"/>
+            <w:tcBorders>
+              <w:top w:val="single" w:sz="4" w:space="0" w:color="auto"/>
+            </w:tcBorders>
+          </w:tcPr>
+          <w:p>
+            <w:pPr>
+              <w:rPr>
+                <w:lang w:val="en-US"/>
+              </w:rPr>
+            </w:pPr>
+            <w:r>
+              <w:rPr>
+                <w:lang w:val="en-US"/>
+              </w:rPr>
+              <w:t>As a promotor I want to be able to see the commits.</w:t>
             </w:r>
           </w:p>
         </w:tc>
@@ -2785,80 +2753,9 @@
       </w:pPr>
       <w:r>
         <w:rPr>
-          <w:noProof/>
-          <w:lang w:val="nl-BE" w:eastAsia="nl-BE"/>
+          <w:lang w:val="nl"/>
         </w:rPr>
         <w:lastRenderedPageBreak/>
-        <w:drawing>
-          <wp:anchor distT="0" distB="0" distL="114300" distR="114300" simplePos="0" relativeHeight="251663360" behindDoc="0" locked="0" layoutInCell="1" allowOverlap="1" wp14:anchorId="4F389D09" wp14:editId="49ED518A">
-            <wp:simplePos x="0" y="0"/>
-            <wp:positionH relativeFrom="margin">
-              <wp:align>left</wp:align>
-            </wp:positionH>
-            <wp:positionV relativeFrom="paragraph">
-              <wp:posOffset>228600</wp:posOffset>
-            </wp:positionV>
-            <wp:extent cx="6431280" cy="3209925"/>
-            <wp:effectExtent l="0" t="0" r="7620" b="0"/>
-            <wp:wrapSquare wrapText="bothSides"/>
-            <wp:docPr id="1" name="Picture 1" descr="C:\Users\Mike\Desktop\AP elektronica-ict\3EA1\Cloud Applications\14489079_10210318152452812_935810500_o.jpg"/>
-            <wp:cNvGraphicFramePr>
-              <a:graphicFrameLocks xmlns:a="http://schemas.openxmlformats.org/drawingml/2006/main" noChangeAspect="1"/>
-            </wp:cNvGraphicFramePr>
-            <a:graphic xmlns:a="http://schemas.openxmlformats.org/drawingml/2006/main">
-              <a:graphicData uri="http://schemas.openxmlformats.org/drawingml/2006/picture">
-                <pic:pic xmlns:pic="http://schemas.openxmlformats.org/drawingml/2006/picture">
-                  <pic:nvPicPr>
-                    <pic:cNvPr id="0" name="Picture 1" descr="C:\Users\Mike\Desktop\AP elektronica-ict\3EA1\Cloud Applications\14489079_10210318152452812_935810500_o.jpg"/>
-                    <pic:cNvPicPr>
-                      <a:picLocks noChangeAspect="1" noChangeArrowheads="1"/>
-                    </pic:cNvPicPr>
-                  </pic:nvPicPr>
-                  <pic:blipFill rotWithShape="1">
-                    <a:blip r:embed="rId11">
-                      <a:extLst>
-                        <a:ext uri="{28A0092B-C50C-407E-A947-70E740481C1C}">
-                          <a14:useLocalDpi xmlns:a14="http://schemas.microsoft.com/office/drawing/2010/main" val="0"/>
-                        </a:ext>
-                      </a:extLst>
-                    </a:blip>
-                    <a:srcRect t="4857" b="6286"/>
-                    <a:stretch/>
-                  </pic:blipFill>
-                  <pic:spPr bwMode="auto">
-                    <a:xfrm>
-                      <a:off x="0" y="0"/>
-                      <a:ext cx="6433981" cy="3211227"/>
-                    </a:xfrm>
-                    <a:prstGeom prst="rect">
-                      <a:avLst/>
-                    </a:prstGeom>
-                    <a:noFill/>
-                    <a:ln>
-                      <a:noFill/>
-                    </a:ln>
-                    <a:extLst>
-                      <a:ext uri="{53640926-AAD7-44D8-BBD7-CCE9431645EC}">
-                        <a14:shadowObscured xmlns:a14="http://schemas.microsoft.com/office/drawing/2010/main"/>
-                      </a:ext>
-                    </a:extLst>
-                  </pic:spPr>
-                </pic:pic>
-              </a:graphicData>
-            </a:graphic>
-            <wp14:sizeRelH relativeFrom="margin">
-              <wp14:pctWidth>0</wp14:pctWidth>
-            </wp14:sizeRelH>
-            <wp14:sizeRelV relativeFrom="margin">
-              <wp14:pctHeight>0</wp14:pctHeight>
-            </wp14:sizeRelV>
-          </wp:anchor>
-        </w:drawing>
-      </w:r>
-      <w:r>
-        <w:rPr>
-          <w:lang w:val="nl"/>
-        </w:rPr>
         <w:t>Mockups</w:t>
       </w:r>
     </w:p>
@@ -2868,63 +2765,6 @@
           <w:lang w:val="nl"/>
         </w:rPr>
       </w:pPr>
-      <w:r>
-        <w:rPr>
-          <w:noProof/>
-          <w:lang w:val="nl-BE" w:eastAsia="nl-BE"/>
-        </w:rPr>
-        <w:drawing>
-          <wp:inline distT="0" distB="0" distL="0" distR="0">
-            <wp:extent cx="6429375" cy="3157927"/>
-            <wp:effectExtent l="0" t="0" r="0" b="4445"/>
-            <wp:docPr id="2" name="Picture 2" descr="C:\Users\Mike\Desktop\AP elektronica-ict\3EA1\Cloud Applications\14522260_10210318152572815_52071363_o.jpg"/>
-            <wp:cNvGraphicFramePr>
-              <a:graphicFrameLocks xmlns:a="http://schemas.openxmlformats.org/drawingml/2006/main" noChangeAspect="1"/>
-            </wp:cNvGraphicFramePr>
-            <a:graphic xmlns:a="http://schemas.openxmlformats.org/drawingml/2006/main">
-              <a:graphicData uri="http://schemas.openxmlformats.org/drawingml/2006/picture">
-                <pic:pic xmlns:pic="http://schemas.openxmlformats.org/drawingml/2006/picture">
-                  <pic:nvPicPr>
-                    <pic:cNvPr id="0" name="Picture 2" descr="C:\Users\Mike\Desktop\AP elektronica-ict\3EA1\Cloud Applications\14522260_10210318152572815_52071363_o.jpg"/>
-                    <pic:cNvPicPr>
-                      <a:picLocks noChangeAspect="1" noChangeArrowheads="1"/>
-                    </pic:cNvPicPr>
-                  </pic:nvPicPr>
-                  <pic:blipFill rotWithShape="1">
-                    <a:blip r:embed="rId12">
-                      <a:extLst>
-                        <a:ext uri="{28A0092B-C50C-407E-A947-70E740481C1C}">
-                          <a14:useLocalDpi xmlns:a14="http://schemas.microsoft.com/office/drawing/2010/main" val="0"/>
-                        </a:ext>
-                      </a:extLst>
-                    </a:blip>
-                    <a:srcRect t="5429" b="7143"/>
-                    <a:stretch/>
-                  </pic:blipFill>
-                  <pic:spPr bwMode="auto">
-                    <a:xfrm>
-                      <a:off x="0" y="0"/>
-                      <a:ext cx="6441911" cy="3164084"/>
-                    </a:xfrm>
-                    <a:prstGeom prst="rect">
-                      <a:avLst/>
-                    </a:prstGeom>
-                    <a:noFill/>
-                    <a:ln>
-                      <a:noFill/>
-                    </a:ln>
-                    <a:extLst>
-                      <a:ext uri="{53640926-AAD7-44D8-BBD7-CCE9431645EC}">
-                        <a14:shadowObscured xmlns:a14="http://schemas.microsoft.com/office/drawing/2010/main"/>
-                      </a:ext>
-                    </a:extLst>
-                  </pic:spPr>
-                </pic:pic>
-              </a:graphicData>
-            </a:graphic>
-          </wp:inline>
-        </w:drawing>
-      </w:r>
     </w:p>
     <w:p>
       <w:pPr>
@@ -2972,7 +2812,6 @@
         <w:rPr>
           <w:lang w:val="nl"/>
         </w:rPr>
-        <w:lastRenderedPageBreak/>
         <w:t>Links</w:t>
       </w:r>
     </w:p>
@@ -2987,7 +2826,7 @@
           <w:lang w:val="nl"/>
         </w:rPr>
       </w:pPr>
-      <w:hyperlink r:id="rId13" w:history="1">
+      <w:hyperlink r:id="rId11" w:history="1">
         <w:r>
           <w:rPr>
             <w:rStyle w:val="Hyperlink"/>
@@ -3008,7 +2847,7 @@
           <w:lang w:val="nl"/>
         </w:rPr>
       </w:pPr>
-      <w:hyperlink r:id="rId14" w:history="1">
+      <w:hyperlink r:id="rId12" w:history="1">
         <w:r>
           <w:rPr>
             <w:rStyle w:val="Hyperlink"/>
@@ -3029,7 +2868,7 @@
           <w:lang w:val="nl"/>
         </w:rPr>
       </w:pPr>
-      <w:hyperlink r:id="rId15" w:history="1">
+      <w:hyperlink r:id="rId13" w:history="1">
         <w:r>
           <w:rPr>
             <w:rStyle w:val="Hyperlink"/>
@@ -3050,7 +2889,7 @@
           <w:lang w:val="nl"/>
         </w:rPr>
       </w:pPr>
-      <w:hyperlink r:id="rId16" w:history="1">
+      <w:hyperlink r:id="rId14" w:history="1">
         <w:r>
           <w:rPr>
             <w:rStyle w:val="Hyperlink"/>
@@ -3098,9 +2937,9 @@
       </w:pPr>
     </w:p>
     <w:sectPr>
-      <w:headerReference w:type="default" r:id="rId17"/>
-      <w:footerReference w:type="even" r:id="rId18"/>
-      <w:footerReference w:type="default" r:id="rId19"/>
+      <w:headerReference w:type="default" r:id="rId15"/>
+      <w:footerReference w:type="even" r:id="rId16"/>
+      <w:footerReference w:type="default" r:id="rId17"/>
       <w:pgSz w:w="12240" w:h="15840" w:code="1"/>
       <w:pgMar w:top="1440" w:right="1440" w:bottom="1440" w:left="1440" w:header="720" w:footer="720" w:gutter="0"/>
       <w:pgNumType w:start="0"/>
@@ -3732,7 +3571,14 @@
                               <w:rFonts w:asciiTheme="majorHAnsi" w:eastAsiaTheme="majorEastAsia" w:hAnsiTheme="majorHAnsi" w:cstheme="majorBidi"/>
                               <w:sz w:val="20"/>
                             </w:rPr>
-                            <w:t xml:space="preserve"> |  </w:t>
+                            <w:t xml:space="preserve"> </w:t>
+                          </w:r>
+                          <w:r>
+                            <w:rPr>
+                              <w:rFonts w:asciiTheme="majorHAnsi" w:eastAsiaTheme="majorEastAsia" w:hAnsiTheme="majorHAnsi" w:cstheme="majorBidi"/>
+                              <w:sz w:val="20"/>
+                            </w:rPr>
+                            <w:t xml:space="preserve">|  </w:t>
                           </w:r>
                           <w:sdt>
                             <w:sdtPr>
@@ -4031,7 +3877,7 @@
                               <w:sz w:val="40"/>
                               <w:szCs w:val="40"/>
                             </w:rPr>
-                            <w:t>1</w:t>
+                            <w:t>5</w:t>
                           </w:r>
                           <w:r>
                             <w:rPr>
@@ -4091,7 +3937,7 @@
                         <w:sz w:val="40"/>
                         <w:szCs w:val="40"/>
                       </w:rPr>
-                      <w:t>1</w:t>
+                      <w:t>5</w:t>
                     </w:r>
                     <w:r>
                       <w:rPr>
@@ -6805,11 +6651,15 @@
     <w:rsid w:val="000B6624"/>
     <w:rsid w:val="00211BBD"/>
     <w:rsid w:val="002B359F"/>
+    <w:rsid w:val="00417537"/>
     <w:rsid w:val="004C543F"/>
     <w:rsid w:val="004E097A"/>
     <w:rsid w:val="005A1EEF"/>
     <w:rsid w:val="00624789"/>
+    <w:rsid w:val="007F13E7"/>
     <w:rsid w:val="008E0575"/>
+    <w:rsid w:val="008E3E7D"/>
+    <w:rsid w:val="00913702"/>
     <w:rsid w:val="009208A4"/>
     <w:rsid w:val="009252EF"/>
     <w:rsid w:val="00BB6215"/>
@@ -7750,7 +7600,7 @@
 </file>
 
 <file path=customXml/itemProps4.xml><?xml version="1.0" encoding="utf-8"?>
-<ds:datastoreItem xmlns:ds="http://schemas.openxmlformats.org/officeDocument/2006/customXml" ds:itemID="{4A0D38F4-B052-4D63-919A-8F57BA33A0E2}">
+<ds:datastoreItem xmlns:ds="http://schemas.openxmlformats.org/officeDocument/2006/customXml" ds:itemID="{17A78C7F-8D0E-4AC2-ABEF-FEE269A8DE6E}">
   <ds:schemaRefs>
     <ds:schemaRef ds:uri="http://schemas.openxmlformats.org/officeDocument/2006/bibliography"/>
   </ds:schemaRefs>

</xml_diff>

<commit_message>
document in orde zonder mockups
</commit_message>
<xml_diff>
--- a/Doc/CloudApplications_Documentation.docx
+++ b/Doc/CloudApplications_Documentation.docx
@@ -89,7 +89,7 @@
                   </wp:anchor>
                 </w:drawing>
               </mc:Choice>
-              <mc:Fallback xmlns:w16se="http://schemas.microsoft.com/office/word/2015/wordml/symex" xmlns:cx2="http://schemas.microsoft.com/office/drawing/2015/10/21/chartex" xmlns:cx1="http://schemas.microsoft.com/office/drawing/2015/9/8/chartex" xmlns:cx="http://schemas.microsoft.com/office/drawing/2014/chartex">
+              <mc:Fallback xmlns:cx="http://schemas.microsoft.com/office/drawing/2014/chartex" xmlns:cx1="http://schemas.microsoft.com/office/drawing/2015/9/8/chartex" xmlns:cx2="http://schemas.microsoft.com/office/drawing/2015/10/21/chartex" xmlns:w16se="http://schemas.microsoft.com/office/word/2015/wordml/symex">
                 <w:pict>
                   <v:roundrect w14:anchorId="721A75B7" id="AutoVorm 622" o:spid="_x0000_s1026" style="position:absolute;margin-left:0;margin-top:0;width:561.35pt;height:742.95pt;z-index:251662336;visibility:visible;mso-wrap-style:square;mso-width-percent:920;mso-height-percent:940;mso-wrap-distance-left:9pt;mso-wrap-distance-top:0;mso-wrap-distance-right:9pt;mso-wrap-distance-bottom:0;mso-position-horizontal:center;mso-position-horizontal-relative:page;mso-position-vertical:center;mso-position-vertical-relative:page;mso-width-percent:920;mso-height-percent:940;mso-width-relative:page;mso-height-relative:page;v-text-anchor:top" arcsize="2269f" o:gfxdata="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" o:allowincell="f" filled="f" fillcolor="black">
                     <w10:wrap anchorx="page" anchory="page"/>
@@ -862,13 +862,16 @@
         <w:t xml:space="preserve"> on</w:t>
       </w:r>
       <w:r>
-        <w:t>ze opleiding een excel</w:t>
-      </w:r>
-      <w:r>
-        <w:t xml:space="preserve"> file</w:t>
-      </w:r>
-      <w:r>
-        <w:t xml:space="preserve"> bij met daarin alle nodige informatie per student. Met alle nodige informatie bedoelen we: promotor</w:t>
+        <w:t>ze opleiding een lijst</w:t>
+      </w:r>
+      <w:r>
+        <w:t xml:space="preserve"> bij met daarin alle nodig</w:t>
+      </w:r>
+      <w:r>
+        <w:t>e informatie per student. Deze lijst houd het volgende in</w:t>
+      </w:r>
+      <w:r>
+        <w:t>: promotor</w:t>
       </w:r>
       <w:r>
         <w:t>s</w:t>
@@ -886,7 +889,13 @@
         <w:t xml:space="preserve"> dan</w:t>
       </w:r>
       <w:r>
-        <w:t xml:space="preserve"> openen in de browser om zo feedback op een commit te kunnen geven. Dus als een leerkracht of promotor bijvoorbeeld 25 studenten heeft, moet hij/zij deze actie dan ook 25 keer doen</w:t>
+        <w:t xml:space="preserve"> openen in de browser om zo feedback op een commit te kunnen geven. Du</w:t>
+      </w:r>
+      <w:r>
+        <w:t xml:space="preserve">s als een van deze personen </w:t>
+      </w:r>
+      <w:r>
+        <w:t xml:space="preserve"> bijvoorbeeld 25 studenten heeft, moet hij/zij deze actie dan ook 25 keer doen</w:t>
       </w:r>
       <w:r>
         <w:t xml:space="preserve"> wat uiteraard niet zo </w:t>
@@ -895,7 +904,7 @@
         <w:t>productief</w:t>
       </w:r>
       <w:r>
-        <w:t xml:space="preserve"> is om te doen</w:t>
+        <w:t xml:space="preserve"> is </w:t>
       </w:r>
       <w:r>
         <w:t>.</w:t>
@@ -907,19 +916,22 @@
         <w:t xml:space="preserve">it </w:t>
       </w:r>
       <w:r>
-        <w:t xml:space="preserve">is eigenlijk gewoon constant herhaling. En dit </w:t>
-      </w:r>
-      <w:r>
-        <w:t xml:space="preserve">pakt uiteraard </w:t>
+        <w:t>is eigenlijk ge</w:t>
+      </w:r>
+      <w:r>
+        <w:t xml:space="preserve">woon constant herhaling. En dit kost hun </w:t>
+      </w:r>
+      <w:r>
+        <w:t xml:space="preserve">uiteraard </w:t>
       </w:r>
       <w:r>
         <w:t xml:space="preserve">ook </w:t>
       </w:r>
       <w:r>
-        <w:t>veel kostbare tijd in</w:t>
-      </w:r>
-      <w:r>
-        <w:t xml:space="preserve"> van hen.</w:t>
+        <w:t xml:space="preserve">veel kostbare tijd </w:t>
+      </w:r>
+      <w:r>
+        <w:t>.</w:t>
       </w:r>
     </w:p>
     <w:p>
@@ -941,7 +953,13 @@
         <w:t xml:space="preserve">het </w:t>
       </w:r>
       <w:r>
-        <w:t xml:space="preserve">werken met eindwerkrepo’s eenvoudig </w:t>
+        <w:t>werken met eindwerkrepo’s eenvoudig</w:t>
+      </w:r>
+      <w:r>
+        <w:t>er</w:t>
+      </w:r>
+      <w:r>
+        <w:t xml:space="preserve"> </w:t>
       </w:r>
       <w:r>
         <w:t xml:space="preserve">te </w:t>
@@ -953,16 +971,43 @@
         <w:t>es. Dit zijn de</w:t>
       </w:r>
       <w:r>
-        <w:t xml:space="preserve"> repositories zijn van de studenten</w:t>
+        <w:t xml:space="preserve"> repositories</w:t>
+      </w:r>
+      <w:r>
+        <w:t xml:space="preserve"> van de studenten</w:t>
       </w:r>
       <w:r>
         <w:t xml:space="preserve"> die een eindwerk maken. </w:t>
       </w:r>
       <w:r>
-        <w:t xml:space="preserve">Hier gaat de promotor dan kunnen kiezen wie hij zoekt, alsook welke repository. De usernames worden ook omgezet naar de echte namen wat het makkelijker maakt voor de promotors om te kunnen zien wie wie is. De promotors kunnen ook in elke repository commentaar geven op de logs. </w:t>
-      </w:r>
-      <w:r>
-        <w:t xml:space="preserve">Logs laten alle uitgevoerde commits zien van de branch. De promotor kan ook alle commits zien. Commits worden gebruikt om </w:t>
+        <w:t>Hier gaat de promotor dan kunnen kiezen wie hij zoekt, als</w:t>
+      </w:r>
+      <w:r>
+        <w:t xml:space="preserve"> </w:t>
+      </w:r>
+      <w:r>
+        <w:t>ook welke repository. De usernames worden ook omgezet naar de echte namen wat het makkelijker maakt voor de promotors om te kunnen zien wie wie is. De promotors kunnen ook in elke reposi</w:t>
+      </w:r>
+      <w:r>
+        <w:t>t</w:t>
+      </w:r>
+      <w:r>
+        <w:t>ory commentaar geven op de logs</w:t>
+      </w:r>
+      <w:r>
+        <w:t xml:space="preserve">. </w:t>
+      </w:r>
+      <w:r>
+        <w:t xml:space="preserve">Deze </w:t>
+      </w:r>
+      <w:r>
+        <w:t>laten alle uitgevoerde commits zien van de branch. De promotor ka</w:t>
+      </w:r>
+      <w:r>
+        <w:t>n ook alle commits zien. Deze</w:t>
+      </w:r>
+      <w:r>
+        <w:t xml:space="preserve"> worden gebruikt om </w:t>
       </w:r>
       <w:r>
         <w:t>gewijzigde</w:t>
@@ -971,7 +1016,13 @@
         <w:t xml:space="preserve"> gegevens op te slagen in de repo op Github. De</w:t>
       </w:r>
       <w:r>
-        <w:t xml:space="preserve"> logs gaan ook gefilterd worden op de file naam wat het makkelijker maakt voor de promotors om deze te volgen. Er word</w:t>
+        <w:t xml:space="preserve"> l</w:t>
+      </w:r>
+      <w:r>
+        <w:t>ogs</w:t>
+      </w:r>
+      <w:r>
+        <w:t xml:space="preserve"> gaan ook gefilterd worden op de file naam wat het makkelijker maakt voor de promotors om deze te volgen. Er word</w:t>
       </w:r>
       <w:r>
         <w:t>t</w:t>
@@ -983,13 +1034,34 @@
         <w:t>nog gebruik gemaakt van email. D</w:t>
       </w:r>
       <w:r>
-        <w:t>eze dient om wanneer er iets veranderd is de gebruikers te verwittigen. De email word</w:t>
+        <w:t>eze dient om</w:t>
+      </w:r>
+      <w:r>
+        <w:t xml:space="preserve"> de gebruikers te verwittigen </w:t>
+      </w:r>
+      <w:r>
+        <w:t xml:space="preserve"> wanneer er iets veranderd</w:t>
+      </w:r>
+      <w:r>
+        <w:t xml:space="preserve"> is</w:t>
+      </w:r>
+      <w:r>
+        <w:t>. De email word</w:t>
       </w:r>
       <w:r>
         <w:t>t</w:t>
       </w:r>
       <w:r>
-        <w:t xml:space="preserve"> ook gebruikt om de links van de logs door te sturen zodat ze direct weten waar ze moe</w:t>
+        <w:t xml:space="preserve"> ook </w:t>
+      </w:r>
+      <w:r>
+        <w:t>g</w:t>
+      </w:r>
+      <w:r>
+        <w:t>ebruikt om de links van de logs</w:t>
+      </w:r>
+      <w:r>
+        <w:t xml:space="preserve"> door te sturen zodat ze direct weten waar ze moe</w:t>
       </w:r>
       <w:r>
         <w:t>ten zijn</w:t>
@@ -998,34 +1070,28 @@
         <w:t xml:space="preserve">. Er kunnen </w:t>
       </w:r>
       <w:r>
-        <w:t>ook issues worden aangemaakt en</w:t>
+        <w:t xml:space="preserve">ook issues worden aangemaakt </w:t>
+      </w:r>
+      <w:r>
+        <w:t>, die dan</w:t>
+      </w:r>
+      <w:r>
+        <w:t xml:space="preserve"> gebruik</w:t>
+      </w:r>
+      <w:r>
+        <w:t xml:space="preserve"> maken</w:t>
+      </w:r>
+      <w:r>
+        <w:t xml:space="preserve"> van een kleurcode om </w:t>
+      </w:r>
+      <w:r>
+        <w:t>onderscheid te maken tussen open en gesloten.</w:t>
       </w:r>
       <w:r>
         <w:t xml:space="preserve"> </w:t>
       </w:r>
       <w:r>
-        <w:t>deze maken gebruik van een kleurcode om te zien hoe</w:t>
-      </w:r>
-      <w:r>
         <w:t xml:space="preserve"> </w:t>
-      </w:r>
-      <w:r>
-        <w:t xml:space="preserve">lang deze actief was. </w:t>
-      </w:r>
-      <w:r>
-        <w:t xml:space="preserve">Hiermee word </w:t>
-      </w:r>
-      <w:r>
-        <w:t>de tijd tussen dat de issue open en</w:t>
-      </w:r>
-      <w:r>
-        <w:t xml:space="preserve"> gesloten is</w:t>
-      </w:r>
-      <w:r>
-        <w:t xml:space="preserve"> bedoeld</w:t>
-      </w:r>
-      <w:r>
-        <w:t xml:space="preserve">. </w:t>
       </w:r>
       <w:r>
         <w:t xml:space="preserve">Dus in het kort samengevat: We maken een </w:t>
@@ -1072,16 +1138,40 @@
         <w:t xml:space="preserve"> een gesprek gehad met onze projectbegeleiders. </w:t>
       </w:r>
       <w:r>
-        <w:t>We hebben hier vragen kunnen stellen, zodat het wat meer duidelijker word</w:t>
-      </w:r>
-      <w:r>
-        <w:t>t</w:t>
-      </w:r>
-      <w:r>
-        <w:t xml:space="preserve"> wat er van ons word verwacht. Voor onze website hebben we zitten nadenken over hoe ze eruit gaat zien. Dit hebben we gedaan zodat we konden beginnen met de mockups. Mockups laten een beeld zien van hoe de website eruit gaat zien. We gebruiken dummy data, dus geen echte data of gegevens. Voor de Github API maken we gebruik van Postman. Dit is een REST Client die werkt als een applicatie binnen de Chrome browser. Het is zeer nuttig voor interfacing met REST API’s. Dus we gebruiken het om de REST calls te testen vooraleer we ze echt gaan gebruiken in onze website. De Github API gebruiken we om in te loggen, om de repositories van de studenten op te vragen, issues aanmaken, commentaar geven, ... Dus deze is nodig voor bijna alle issues die we hebben aangemaakt in onze repo op Github (zie bij links). Om de informatie van de studenten bij te houden, maken we gebruik van een database. In deze database moeten de gegevens ook aangepast worden of nieuwe gegevens voorzien worden. Dit vereist </w:t>
-      </w:r>
-      <w:r>
-        <w:t xml:space="preserve">een connectie met onze website. Ons semester is opgedeeld in 3 sprints van elk 3 weken. Na elke sprint moeten we een tussentijdse presentatie geven en een demo van wat we tegen dan al hebben. Op het einde van sprint 3 moeten we ons project presenteren. Tegen het begin van sprint 3 zal het vooral bugs wegwerken zijn zodat we op tijd klaar zijn en een goed resultaat kunnen afleveren. </w:t>
+        <w:t>We konden hier vragen stellen, zodat het wat duidelijker was wat ze van ons</w:t>
+      </w:r>
+      <w:r>
+        <w:t xml:space="preserve"> verwacht</w:t>
+      </w:r>
+      <w:r>
+        <w:t>en</w:t>
+      </w:r>
+      <w:r>
+        <w:t xml:space="preserve">. Voor onze website hebben we zitten nadenken over hoe ze eruit gaat zien. Dit hebben we gedaan zodat we konden </w:t>
+      </w:r>
+      <w:r>
+        <w:t>beginnen met de mockups. Deze</w:t>
+      </w:r>
+      <w:r>
+        <w:t xml:space="preserve"> laten een beeld zien van hoe de website eruit gaat zien. We gebruiken dummy data, dus geen echte data of gegevens. Voor de Github API maken we gebruik van Postman. Dit is een REST Client die werkt als een applicatie binnen de Chrome browser. Het is zeer nuttig voor interfacing met REST API’s. Dus we gebruiken het om de REST calls te testen vooraleer we ze echt gaan gebruiken in onze website. De Github API gebruiken we om in te loggen, om de repositories van de studenten op te vragen, issues aanmaken, commentaar geven, ... Dus deze is nodig voor bijna alle issues die we hebben aangemaakt in onze repo op Github (zie bij links). Om de informatie van de studenten bij te houden, maken we gebruik van een d</w:t>
+      </w:r>
+      <w:r>
+        <w:t>atabase waarin</w:t>
+      </w:r>
+      <w:r>
+        <w:t xml:space="preserve"> de gegevens ook aangepast worden of nieuwe gegevens voorzien worden. Dit vereist </w:t>
+      </w:r>
+      <w:r>
+        <w:t xml:space="preserve">een connectie met onze website. Ons semester is opgedeeld in 3 sprints van elk 3 weken. Na elke sprint moeten we een tussentijdse presentatie geven </w:t>
+      </w:r>
+      <w:r>
+        <w:t>en een demo van al dat</w:t>
+      </w:r>
+      <w:r>
+        <w:t>gene dat we</w:t>
+      </w:r>
+      <w:r>
+        <w:t xml:space="preserve"> al hebben. Op het einde van sprint 3 moeten we ons project presenteren. Tegen het begin van sprint 3 zal het vooral bugs wegwerken zijn zodat we op tijd klaar zijn en een goed resultaat kunnen afleveren. </w:t>
       </w:r>
       <w:r>
         <w:t xml:space="preserve"> </w:t>
@@ -1094,8 +1184,6 @@
       <w:r>
         <w:t xml:space="preserve">Verwachte resultaten </w:t>
       </w:r>
-      <w:bookmarkStart w:id="0" w:name="_GoBack"/>
-      <w:bookmarkEnd w:id="0"/>
     </w:p>
     <w:p>
       <w:r>
@@ -1715,7 +1803,27 @@
           <w:szCs w:val="22"/>
           <w:lang w:val="nl"/>
         </w:rPr>
-        <w:t xml:space="preserve"> opgevolgd. Het is ook volledig geautomatiseerd. Dit helpt de studenten om een makkelijkere overgang van de studentenomgeving naar de professionele werkomgeving te maken.  </w:t>
+        <w:t xml:space="preserve"> opgevolgd. Het is ook volledig geautomatiseerd. Dit helpt </w:t>
+      </w:r>
+      <w:r>
+        <w:rPr>
+          <w:rFonts w:cs="Arial"/>
+          <w:iCs/>
+          <w:color w:val="auto"/>
+          <w:szCs w:val="22"/>
+          <w:lang w:val="nl"/>
+        </w:rPr>
+        <w:t>de studenten om een gemakkelijke</w:t>
+      </w:r>
+      <w:r>
+        <w:rPr>
+          <w:rFonts w:cs="Arial"/>
+          <w:iCs/>
+          <w:color w:val="auto"/>
+          <w:szCs w:val="22"/>
+          <w:lang w:val="nl"/>
+        </w:rPr>
+        <w:t xml:space="preserve"> overgang van de studentenomgeving naar de professionele werkomgeving te maken.  </w:t>
       </w:r>
     </w:p>
     <w:p>
@@ -1867,6 +1975,8 @@
           <w:lang w:val="nl"/>
         </w:rPr>
       </w:pPr>
+      <w:bookmarkStart w:id="0" w:name="_GoBack"/>
+      <w:bookmarkEnd w:id="0"/>
     </w:p>
     <w:p>
       <w:pPr>
@@ -3285,7 +3395,7 @@
             </wp:anchor>
           </w:drawing>
         </mc:Choice>
-        <mc:Fallback xmlns:w16se="http://schemas.microsoft.com/office/word/2015/wordml/symex" xmlns:cx2="http://schemas.microsoft.com/office/drawing/2015/10/21/chartex" xmlns:cx1="http://schemas.microsoft.com/office/drawing/2015/9/8/chartex" xmlns:cx="http://schemas.microsoft.com/office/drawing/2014/chartex">
+        <mc:Fallback xmlns:cx="http://schemas.microsoft.com/office/drawing/2014/chartex" xmlns:cx1="http://schemas.microsoft.com/office/drawing/2015/9/8/chartex" xmlns:cx2="http://schemas.microsoft.com/office/drawing/2015/10/21/chartex" xmlns:w16se="http://schemas.microsoft.com/office/word/2015/wordml/symex">
           <w:pict>
             <v:roundrect w14:anchorId="40DB8FA3" id="AutoVorm 24" o:spid="_x0000_s1026" style="position:absolute;margin-left:0;margin-top:0;width:561.15pt;height:742.85pt;z-index:251665408;visibility:visible;mso-wrap-style:square;mso-width-percent:920;mso-height-percent:940;mso-wrap-distance-left:9pt;mso-wrap-distance-top:0;mso-wrap-distance-right:9pt;mso-wrap-distance-bottom:0;mso-position-horizontal:center;mso-position-horizontal-relative:page;mso-position-vertical:center;mso-position-vertical-relative:page;mso-width-percent:920;mso-height-percent:940;mso-width-relative:page;mso-height-relative:page;v-text-anchor:top" arcsize="2637f" o:gfxdata="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" o:allowincell="f" filled="f" fillcolor="black" strokeweight="1pt">
               <w10:wrap anchorx="page" anchory="page"/>
@@ -3571,14 +3681,7 @@
                               <w:rFonts w:asciiTheme="majorHAnsi" w:eastAsiaTheme="majorEastAsia" w:hAnsiTheme="majorHAnsi" w:cstheme="majorBidi"/>
                               <w:sz w:val="20"/>
                             </w:rPr>
-                            <w:t xml:space="preserve"> </w:t>
-                          </w:r>
-                          <w:r>
-                            <w:rPr>
-                              <w:rFonts w:asciiTheme="majorHAnsi" w:eastAsiaTheme="majorEastAsia" w:hAnsiTheme="majorHAnsi" w:cstheme="majorBidi"/>
-                              <w:sz w:val="20"/>
-                            </w:rPr>
-                            <w:t xml:space="preserve">|  </w:t>
+                            <w:t xml:space="preserve"> |  </w:t>
                           </w:r>
                           <w:sdt>
                             <w:sdtPr>
@@ -3783,7 +3886,7 @@
             </wp:anchor>
           </w:drawing>
         </mc:Choice>
-        <mc:Fallback xmlns:w16se="http://schemas.microsoft.com/office/word/2015/wordml/symex" xmlns:cx2="http://schemas.microsoft.com/office/drawing/2015/10/21/chartex" xmlns:cx1="http://schemas.microsoft.com/office/drawing/2015/9/8/chartex" xmlns:cx="http://schemas.microsoft.com/office/drawing/2014/chartex">
+        <mc:Fallback xmlns:cx="http://schemas.microsoft.com/office/drawing/2014/chartex" xmlns:cx1="http://schemas.microsoft.com/office/drawing/2015/9/8/chartex" xmlns:cx2="http://schemas.microsoft.com/office/drawing/2015/10/21/chartex" xmlns:w16se="http://schemas.microsoft.com/office/word/2015/wordml/symex">
           <w:pict>
             <v:roundrect w14:anchorId="7199F0D4" id="AutoVorm 21" o:spid="_x0000_s1026" style="position:absolute;margin-left:0;margin-top:0;width:561.15pt;height:742.85pt;z-index:251660288;visibility:visible;mso-wrap-style:square;mso-width-percent:920;mso-height-percent:940;mso-wrap-distance-left:9pt;mso-wrap-distance-top:0;mso-wrap-distance-right:9pt;mso-wrap-distance-bottom:0;mso-position-horizontal:center;mso-position-horizontal-relative:page;mso-position-vertical:center;mso-position-vertical-relative:page;mso-width-percent:920;mso-height-percent:940;mso-width-relative:page;mso-height-relative:page;v-text-anchor:top" arcsize="2637f" o:gfxdata="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" o:allowincell="f" filled="f" fillcolor="black" strokeweight="1pt">
               <w10:wrap anchorx="page" anchory="page"/>
@@ -3877,7 +3980,7 @@
                               <w:sz w:val="40"/>
                               <w:szCs w:val="40"/>
                             </w:rPr>
-                            <w:t>5</w:t>
+                            <w:t>4</w:t>
                           </w:r>
                           <w:r>
                             <w:rPr>
@@ -3937,7 +4040,7 @@
                         <w:sz w:val="40"/>
                         <w:szCs w:val="40"/>
                       </w:rPr>
-                      <w:t>5</w:t>
+                      <w:t>4</w:t>
                     </w:r>
                     <w:r>
                       <w:rPr>
@@ -6654,6 +6757,7 @@
     <w:rsid w:val="00417537"/>
     <w:rsid w:val="004C543F"/>
     <w:rsid w:val="004E097A"/>
+    <w:rsid w:val="005043CF"/>
     <w:rsid w:val="005A1EEF"/>
     <w:rsid w:val="00624789"/>
     <w:rsid w:val="007F13E7"/>
@@ -7553,15 +7657,6 @@
 </file>
 
 <file path=customXml/item2.xml><?xml version="1.0" encoding="utf-8"?>
-<?mso-contentType ?>
-<FormTemplates xmlns="http://schemas.microsoft.com/sharepoint/v3/contenttype/forms">
-  <Display>DocumentLibraryForm</Display>
-  <Edit>AssetEditForm</Edit>
-  <New>DocumentLibraryForm</New>
-</FormTemplates>
-</file>
-
-<file path=customXml/item3.xml><?xml version="1.0" encoding="utf-8"?>
 <outs:outSpaceData xmlns:outs="http://schemas.microsoft.com/office/2009/outspace/metadata">
   <outs:relatedDates/>
   <outs:relatedDocuments/>
@@ -7569,6 +7664,15 @@
   <outs:propertyMetadataList/>
   <outs:corruptMetadataWasLost/>
 </outs:outSpaceData>
+</file>
+
+<file path=customXml/item3.xml><?xml version="1.0" encoding="utf-8"?>
+<?mso-contentType ?>
+<FormTemplates xmlns="http://schemas.microsoft.com/sharepoint/v3/contenttype/forms">
+  <Display>DocumentLibraryForm</Display>
+  <Edit>AssetEditForm</Edit>
+  <New>DocumentLibraryForm</New>
+</FormTemplates>
 </file>
 
 <file path=customXml/item4.xml><?xml version="1.0" encoding="utf-8"?>
@@ -7584,6 +7688,14 @@
 </file>
 
 <file path=customXml/itemProps2.xml><?xml version="1.0" encoding="utf-8"?>
+<ds:datastoreItem xmlns:ds="http://schemas.openxmlformats.org/officeDocument/2006/customXml" ds:itemID="{800B806B-C3C7-4EFE-A57F-81DC87A14EE1}">
+  <ds:schemaRefs>
+    <ds:schemaRef ds:uri="http://schemas.microsoft.com/office/2009/outspace/metadata"/>
+  </ds:schemaRefs>
+</ds:datastoreItem>
+</file>
+
+<file path=customXml/itemProps3.xml><?xml version="1.0" encoding="utf-8"?>
 <ds:datastoreItem xmlns:ds="http://schemas.openxmlformats.org/officeDocument/2006/customXml" ds:itemID="{CCBB6253-25EE-4BB0-B942-7A7F50E0DC33}">
   <ds:schemaRefs>
     <ds:schemaRef ds:uri="http://schemas.microsoft.com/sharepoint/v3/contenttype/forms"/>
@@ -7591,16 +7703,8 @@
 </ds:datastoreItem>
 </file>
 
-<file path=customXml/itemProps3.xml><?xml version="1.0" encoding="utf-8"?>
-<ds:datastoreItem xmlns:ds="http://schemas.openxmlformats.org/officeDocument/2006/customXml" ds:itemID="{800B806B-C3C7-4EFE-A57F-81DC87A14EE1}">
-  <ds:schemaRefs>
-    <ds:schemaRef ds:uri="http://schemas.microsoft.com/office/2009/outspace/metadata"/>
-  </ds:schemaRefs>
-</ds:datastoreItem>
-</file>
-
 <file path=customXml/itemProps4.xml><?xml version="1.0" encoding="utf-8"?>
-<ds:datastoreItem xmlns:ds="http://schemas.openxmlformats.org/officeDocument/2006/customXml" ds:itemID="{17A78C7F-8D0E-4AC2-ABEF-FEE269A8DE6E}">
+<ds:datastoreItem xmlns:ds="http://schemas.openxmlformats.org/officeDocument/2006/customXml" ds:itemID="{BCB59D91-8CAC-4CD3-B769-CE7A231485FF}">
   <ds:schemaRefs>
     <ds:schemaRef ds:uri="http://schemas.openxmlformats.org/officeDocument/2006/bibliography"/>
   </ds:schemaRefs>

</xml_diff>